<commit_message>
modify sdk for usercenter
</commit_message>
<xml_diff>
--- a/android/doc/Android厂商APP接入.docx
+++ b/android/doc/Android厂商APP接入.docx
@@ -21,8 +21,6 @@
         </w:rPr>
         <w:t>Android厂商APP接入</w:t>
       </w:r>
-      <w:bookmarkStart w:id="0" w:name="_GoBack"/>
-      <w:bookmarkEnd w:id="0"/>
     </w:p>
     <w:p>
       <w:pPr>
@@ -713,6 +711,20 @@
         <w:rPr>
           <w:rFonts w:ascii="微软雅黑" w:eastAsia="微软雅黑" w:hAnsi="微软雅黑"/>
         </w:rPr>
+        <w:t>compile 'org.jbundle.util.osgi.wrapped:org.jbundle.util.osgi.wrapped.org.apache.http.client:4.1.2'</w:t>
+      </w:r>
+    </w:p>
+    <w:p>
+      <w:pPr>
+        <w:rPr>
+          <w:rFonts w:ascii="微软雅黑" w:eastAsia="微软雅黑" w:hAnsi="微软雅黑"/>
+        </w:rPr>
+      </w:pPr>
+      <w:r>
+        <w:rPr>
+          <w:rFonts w:ascii="微软雅黑" w:eastAsia="微软雅黑" w:hAnsi="微软雅黑"/>
+        </w:rPr>
+        <w:lastRenderedPageBreak/>
         <w:t>repositories {</w:t>
       </w:r>
     </w:p>
@@ -760,7 +772,6 @@
         <w:rPr>
           <w:rFonts w:ascii="微软雅黑" w:eastAsia="微软雅黑" w:hAnsi="微软雅黑"/>
         </w:rPr>
-        <w:lastRenderedPageBreak/>
         <w:tab/>
         <w:t>}</w:t>
       </w:r>
@@ -1036,7 +1047,14 @@
         <w:rPr>
           <w:rFonts w:ascii="微软雅黑" w:eastAsia="微软雅黑" w:hAnsi="微软雅黑"/>
         </w:rPr>
-        <w:t>&lt;uses-permission android:name="android.permission.WRITE_EXTERNAL_STORAGE"/&gt;</w:t>
+        <w:t xml:space="preserve">&lt;uses-permission </w:t>
+      </w:r>
+      <w:r>
+        <w:rPr>
+          <w:rFonts w:ascii="微软雅黑" w:eastAsia="微软雅黑" w:hAnsi="微软雅黑"/>
+        </w:rPr>
+        <w:lastRenderedPageBreak/>
+        <w:t>android:name="android.permission.WRITE_EXTERNAL_STORAGE"/&gt;</w:t>
       </w:r>
     </w:p>
     <w:p>
@@ -1062,7 +1080,6 @@
         <w:rPr>
           <w:rFonts w:ascii="微软雅黑" w:eastAsia="微软雅黑" w:hAnsi="微软雅黑"/>
         </w:rPr>
-        <w:lastRenderedPageBreak/>
         <w:t>&lt;uses-permission android:name="android.permission.WRITE_SETTINGS"/&gt;</w:t>
       </w:r>
     </w:p>
@@ -1423,6 +1440,7 @@
         <w:rPr>
           <w:rFonts w:ascii="微软雅黑" w:eastAsia="微软雅黑" w:hAnsi="微软雅黑"/>
         </w:rPr>
+        <w:lastRenderedPageBreak/>
         <w:t>&lt;/activity&gt;</w:t>
       </w:r>
     </w:p>
@@ -1463,7 +1481,6 @@
         <w:rPr>
           <w:rFonts w:ascii="微软雅黑" w:eastAsia="微软雅黑" w:hAnsi="微软雅黑"/>
         </w:rPr>
-        <w:lastRenderedPageBreak/>
         <w:tab/>
         <w:t>android:configChanges="orientation|keyboardHidden"</w:t>
       </w:r>
@@ -1494,6 +1511,60 @@
         </w:rPr>
         <w:tab/>
         <w:t>android:theme="@android:style/Theme.Translucent.NoTitleBar" /&gt;</w:t>
+      </w:r>
+    </w:p>
+    <w:p>
+      <w:pPr>
+        <w:rPr>
+          <w:rFonts w:ascii="微软雅黑" w:eastAsia="微软雅黑" w:hAnsi="微软雅黑"/>
+        </w:rPr>
+      </w:pPr>
+      <w:r>
+        <w:rPr>
+          <w:rFonts w:ascii="微软雅黑" w:eastAsia="微软雅黑" w:hAnsi="微软雅黑"/>
+        </w:rPr>
+        <w:t>&lt;activity</w:t>
+      </w:r>
+    </w:p>
+    <w:p>
+      <w:pPr>
+        <w:rPr>
+          <w:rFonts w:ascii="微软雅黑" w:eastAsia="微软雅黑" w:hAnsi="微软雅黑"/>
+        </w:rPr>
+      </w:pPr>
+      <w:r>
+        <w:rPr>
+          <w:rFonts w:ascii="微软雅黑" w:eastAsia="微软雅黑" w:hAnsi="微软雅黑"/>
+        </w:rPr>
+        <w:tab/>
+        <w:t>android:name="com.tencent.ai.tvs.ui.TVSAssistActivity"</w:t>
+      </w:r>
+    </w:p>
+    <w:p>
+      <w:pPr>
+        <w:rPr>
+          <w:rFonts w:ascii="微软雅黑" w:eastAsia="微软雅黑" w:hAnsi="微软雅黑"/>
+        </w:rPr>
+      </w:pPr>
+      <w:r>
+        <w:rPr>
+          <w:rFonts w:ascii="微软雅黑" w:eastAsia="微软雅黑" w:hAnsi="微软雅黑"/>
+        </w:rPr>
+        <w:tab/>
+        <w:t>android:theme="@style/Theme.AppCompat.NoActionBar"&gt;</w:t>
+      </w:r>
+    </w:p>
+    <w:p>
+      <w:pPr>
+        <w:rPr>
+          <w:rFonts w:ascii="微软雅黑" w:eastAsia="微软雅黑" w:hAnsi="微软雅黑"/>
+        </w:rPr>
+      </w:pPr>
+      <w:r>
+        <w:rPr>
+          <w:rFonts w:ascii="微软雅黑" w:eastAsia="微软雅黑" w:hAnsi="微软雅黑"/>
+        </w:rPr>
+        <w:t>&lt;/activity&gt;</w:t>
       </w:r>
     </w:p>
     <w:p>
@@ -1819,6 +1890,7 @@
         <w:rPr>
           <w:rFonts w:ascii="微软雅黑" w:eastAsia="微软雅黑" w:hAnsi="微软雅黑"/>
         </w:rPr>
+        <w:lastRenderedPageBreak/>
         <w:t>appIdWx</w:t>
       </w:r>
       <w:r>
@@ -1931,7 +2003,219 @@
         <w:rPr>
           <w:rFonts w:ascii="微软雅黑" w:eastAsia="微软雅黑" w:hAnsi="微软雅黑" w:hint="eastAsia"/>
         </w:rPr>
+        <w:t>参数</w:t>
+      </w:r>
+    </w:p>
+    <w:p>
+      <w:pPr>
+        <w:rPr>
+          <w:rFonts w:ascii="微软雅黑" w:eastAsia="微软雅黑" w:hAnsi="微软雅黑"/>
+        </w:rPr>
+      </w:pPr>
+      <w:r>
+        <w:rPr>
+          <w:rFonts w:ascii="微软雅黑" w:eastAsia="微软雅黑" w:hAnsi="微软雅黑" w:hint="eastAsia"/>
+        </w:rPr>
+        <w:t>platform：传入需要获取哪个帐号平台的登录信息</w:t>
+      </w:r>
+    </w:p>
+    <w:p>
+      <w:pPr>
+        <w:rPr>
+          <w:rFonts w:ascii="微软雅黑" w:eastAsia="微软雅黑" w:hAnsi="微软雅黑"/>
+        </w:rPr>
+      </w:pPr>
+    </w:p>
+    <w:p>
+      <w:pPr>
+        <w:rPr>
+          <w:rFonts w:ascii="微软雅黑" w:eastAsia="微软雅黑" w:hAnsi="微软雅黑"/>
+          <w:b/>
+        </w:rPr>
+      </w:pPr>
+      <w:r>
+        <w:rPr>
+          <w:rFonts w:ascii="微软雅黑" w:eastAsia="微软雅黑" w:hAnsi="微软雅黑"/>
+          <w:b/>
+        </w:rPr>
+        <w:t>request</w:t>
+      </w:r>
+      <w:r>
+        <w:rPr>
+          <w:rFonts w:ascii="微软雅黑" w:eastAsia="微软雅黑" w:hAnsi="微软雅黑"/>
+          <w:b/>
+        </w:rPr>
+        <w:t>Login</w:t>
+      </w:r>
+    </w:p>
+    <w:p>
+      <w:pPr>
+        <w:rPr>
+          <w:rFonts w:ascii="微软雅黑" w:eastAsia="微软雅黑" w:hAnsi="微软雅黑"/>
+        </w:rPr>
+      </w:pPr>
+      <w:r>
+        <w:rPr>
+          <w:rFonts w:ascii="微软雅黑" w:eastAsia="微软雅黑" w:hAnsi="微软雅黑" w:hint="eastAsia"/>
+        </w:rPr>
+        <w:t>请求TVS登录</w:t>
+      </w:r>
+    </w:p>
+    <w:p>
+      <w:pPr>
+        <w:rPr>
+          <w:rFonts w:ascii="微软雅黑" w:eastAsia="微软雅黑" w:hAnsi="微软雅黑"/>
+        </w:rPr>
+      </w:pPr>
+      <w:r>
+        <w:rPr>
+          <w:rFonts w:ascii="微软雅黑" w:eastAsia="微软雅黑" w:hAnsi="微软雅黑"/>
+        </w:rPr>
+        <w:t>void requestLogin(ELoginPlatform platform, String productId, String dsn, Activity activity)</w:t>
+      </w:r>
+    </w:p>
+    <w:p>
+      <w:pPr>
+        <w:rPr>
+          <w:rFonts w:ascii="微软雅黑" w:eastAsia="微软雅黑" w:hAnsi="微软雅黑"/>
+        </w:rPr>
+      </w:pPr>
+      <w:r>
+        <w:rPr>
+          <w:rFonts w:ascii="微软雅黑" w:eastAsia="微软雅黑" w:hAnsi="微软雅黑" w:hint="eastAsia"/>
+        </w:rPr>
+        <w:t>参数</w:t>
+      </w:r>
+    </w:p>
+    <w:p>
+      <w:pPr>
+        <w:rPr>
+          <w:rFonts w:ascii="微软雅黑" w:eastAsia="微软雅黑" w:hAnsi="微软雅黑"/>
+        </w:rPr>
+      </w:pPr>
+      <w:r>
+        <w:rPr>
+          <w:rFonts w:ascii="微软雅黑" w:eastAsia="微软雅黑" w:hAnsi="微软雅黑" w:hint="eastAsia"/>
+        </w:rPr>
+        <w:t>platform：传入需要登录哪个帐号平台</w:t>
+      </w:r>
+    </w:p>
+    <w:p>
+      <w:pPr>
+        <w:rPr>
+          <w:rFonts w:ascii="微软雅黑" w:eastAsia="微软雅黑" w:hAnsi="微软雅黑"/>
+        </w:rPr>
+      </w:pPr>
+      <w:r>
+        <w:rPr>
+          <w:rFonts w:ascii="微软雅黑" w:eastAsia="微软雅黑" w:hAnsi="微软雅黑"/>
+        </w:rPr>
+        <w:t>productId</w:t>
+      </w:r>
+      <w:r>
+        <w:rPr>
+          <w:rFonts w:ascii="微软雅黑" w:eastAsia="微软雅黑" w:hAnsi="微软雅黑" w:hint="eastAsia"/>
+        </w:rPr>
+        <w:t>：设备的productId</w:t>
+      </w:r>
+    </w:p>
+    <w:p>
+      <w:pPr>
+        <w:rPr>
+          <w:rFonts w:ascii="微软雅黑" w:eastAsia="微软雅黑" w:hAnsi="微软雅黑"/>
+        </w:rPr>
+      </w:pPr>
+      <w:r>
+        <w:rPr>
+          <w:rFonts w:ascii="微软雅黑" w:eastAsia="微软雅黑" w:hAnsi="微软雅黑"/>
+        </w:rPr>
+        <w:t>dsn</w:t>
+      </w:r>
+      <w:r>
+        <w:rPr>
+          <w:rFonts w:ascii="微软雅黑" w:eastAsia="微软雅黑" w:hAnsi="微软雅黑" w:hint="eastAsia"/>
+        </w:rPr>
+        <w:t>：设备的序列号</w:t>
+      </w:r>
+    </w:p>
+    <w:p>
+      <w:pPr>
+        <w:rPr>
+          <w:rFonts w:ascii="微软雅黑" w:eastAsia="微软雅黑" w:hAnsi="微软雅黑"/>
+        </w:rPr>
+      </w:pPr>
+      <w:r>
+        <w:rPr>
+          <w:rFonts w:ascii="微软雅黑" w:eastAsia="微软雅黑" w:hAnsi="微软雅黑" w:hint="eastAsia"/>
+        </w:rPr>
+        <w:t>activity：登录Activity实例</w:t>
+      </w:r>
+    </w:p>
+    <w:p>
+      <w:pPr>
+        <w:rPr>
+          <w:rFonts w:ascii="微软雅黑" w:eastAsia="微软雅黑" w:hAnsi="微软雅黑"/>
+        </w:rPr>
+      </w:pPr>
+    </w:p>
+    <w:p>
+      <w:pPr>
+        <w:rPr>
+          <w:rFonts w:ascii="微软雅黑" w:eastAsia="微软雅黑" w:hAnsi="微软雅黑"/>
+          <w:b/>
+        </w:rPr>
+      </w:pPr>
+      <w:r>
+        <w:rPr>
+          <w:rFonts w:ascii="微软雅黑" w:eastAsia="微软雅黑" w:hAnsi="微软雅黑"/>
+          <w:b/>
+        </w:rPr>
+        <w:t>requestTokenVerify</w:t>
+      </w:r>
+    </w:p>
+    <w:p>
+      <w:pPr>
+        <w:rPr>
+          <w:rFonts w:ascii="微软雅黑" w:eastAsia="微软雅黑" w:hAnsi="微软雅黑"/>
+        </w:rPr>
+      </w:pPr>
+      <w:r>
+        <w:rPr>
+          <w:rFonts w:ascii="微软雅黑" w:eastAsia="微软雅黑" w:hAnsi="微软雅黑" w:hint="eastAsia"/>
+        </w:rPr>
+        <w:t>请求</w:t>
+      </w:r>
+      <w:r>
+        <w:rPr>
+          <w:rFonts w:ascii="微软雅黑" w:eastAsia="微软雅黑" w:hAnsi="微软雅黑"/>
+        </w:rPr>
+        <w:t>验票刷票</w:t>
+      </w:r>
+    </w:p>
+    <w:p>
+      <w:pPr>
+        <w:rPr>
+          <w:rFonts w:ascii="微软雅黑" w:eastAsia="微软雅黑" w:hAnsi="微软雅黑"/>
+        </w:rPr>
+      </w:pPr>
+      <w:r>
+        <w:rPr>
+          <w:rFonts w:ascii="微软雅黑" w:eastAsia="微软雅黑" w:hAnsi="微软雅黑"/>
+        </w:rPr>
         <w:lastRenderedPageBreak/>
+        <w:t>void requestTokenVerify(ELoginPlatform platform, String productId, String dsn)</w:t>
+      </w:r>
+    </w:p>
+    <w:p>
+      <w:pPr>
+        <w:rPr>
+          <w:rFonts w:ascii="微软雅黑" w:eastAsia="微软雅黑" w:hAnsi="微软雅黑"/>
+        </w:rPr>
+      </w:pPr>
+      <w:r>
+        <w:rPr>
+          <w:rFonts w:ascii="微软雅黑" w:eastAsia="微软雅黑" w:hAnsi="微软雅黑" w:hint="eastAsia"/>
+        </w:rPr>
         <w:t>参数</w:t>
       </w:r>
     </w:p>
@@ -1945,62 +2229,706 @@
         <w:rPr>
           <w:rFonts w:ascii="微软雅黑" w:eastAsia="微软雅黑" w:hAnsi="微软雅黑" w:hint="eastAsia"/>
         </w:rPr>
-        <w:t>platform：传入需要获取哪个帐号平台的登录信息</w:t>
-      </w:r>
-    </w:p>
-    <w:p>
-      <w:pPr>
-        <w:rPr>
-          <w:rFonts w:ascii="微软雅黑" w:eastAsia="微软雅黑" w:hAnsi="微软雅黑"/>
-        </w:rPr>
-      </w:pPr>
-    </w:p>
-    <w:p>
-      <w:pPr>
-        <w:rPr>
-          <w:rFonts w:ascii="微软雅黑" w:eastAsia="微软雅黑" w:hAnsi="微软雅黑"/>
-          <w:b/>
-        </w:rPr>
-      </w:pPr>
-      <w:r>
-        <w:rPr>
-          <w:rFonts w:ascii="微软雅黑" w:eastAsia="微软雅黑" w:hAnsi="微软雅黑"/>
-          <w:b/>
+        <w:t>platform：</w:t>
+      </w:r>
+      <w:r>
+        <w:rPr>
+          <w:rFonts w:ascii="微软雅黑" w:eastAsia="微软雅黑" w:hAnsi="微软雅黑" w:hint="eastAsia"/>
+        </w:rPr>
+        <w:t>传入在</w:t>
+      </w:r>
+      <w:r>
+        <w:rPr>
+          <w:rFonts w:ascii="微软雅黑" w:eastAsia="微软雅黑" w:hAnsi="微软雅黑" w:hint="eastAsia"/>
+        </w:rPr>
+        <w:t>哪个帐号平台</w:t>
+      </w:r>
+      <w:r>
+        <w:rPr>
+          <w:rFonts w:ascii="微软雅黑" w:eastAsia="微软雅黑" w:hAnsi="微软雅黑" w:hint="eastAsia"/>
+        </w:rPr>
+        <w:t>验票刷票</w:t>
+      </w:r>
+    </w:p>
+    <w:p>
+      <w:pPr>
+        <w:rPr>
+          <w:rFonts w:ascii="微软雅黑" w:eastAsia="微软雅黑" w:hAnsi="微软雅黑"/>
+        </w:rPr>
+      </w:pPr>
+      <w:r>
+        <w:rPr>
+          <w:rFonts w:ascii="微软雅黑" w:eastAsia="微软雅黑" w:hAnsi="微软雅黑"/>
+        </w:rPr>
+        <w:t>productId</w:t>
+      </w:r>
+      <w:r>
+        <w:rPr>
+          <w:rFonts w:ascii="微软雅黑" w:eastAsia="微软雅黑" w:hAnsi="微软雅黑" w:hint="eastAsia"/>
+        </w:rPr>
+        <w:t>：设备的productId</w:t>
+      </w:r>
+    </w:p>
+    <w:p>
+      <w:pPr>
+        <w:rPr>
+          <w:rFonts w:ascii="微软雅黑" w:eastAsia="微软雅黑" w:hAnsi="微软雅黑"/>
+        </w:rPr>
+      </w:pPr>
+      <w:r>
+        <w:rPr>
+          <w:rFonts w:ascii="微软雅黑" w:eastAsia="微软雅黑" w:hAnsi="微软雅黑"/>
+        </w:rPr>
+        <w:t>dsn</w:t>
+      </w:r>
+      <w:r>
+        <w:rPr>
+          <w:rFonts w:ascii="微软雅黑" w:eastAsia="微软雅黑" w:hAnsi="微软雅黑" w:hint="eastAsia"/>
+        </w:rPr>
+        <w:t>：设备的序列号</w:t>
+      </w:r>
+    </w:p>
+    <w:p>
+      <w:pPr>
+        <w:rPr>
+          <w:rFonts w:ascii="微软雅黑" w:eastAsia="微软雅黑" w:hAnsi="微软雅黑"/>
+        </w:rPr>
+      </w:pPr>
+    </w:p>
+    <w:p>
+      <w:pPr>
+        <w:rPr>
+          <w:rFonts w:ascii="微软雅黑" w:eastAsia="微软雅黑" w:hAnsi="微软雅黑"/>
+          <w:b/>
+        </w:rPr>
+      </w:pPr>
+      <w:r>
+        <w:rPr>
+          <w:rFonts w:ascii="微软雅黑" w:eastAsia="微软雅黑" w:hAnsi="微软雅黑" w:hint="eastAsia"/>
+          <w:b/>
+        </w:rPr>
+        <w:t>isToken</w:t>
+      </w:r>
+      <w:r>
+        <w:rPr>
+          <w:rFonts w:ascii="微软雅黑" w:eastAsia="微软雅黑" w:hAnsi="微软雅黑"/>
+          <w:b/>
+        </w:rPr>
+        <w:t>Exist</w:t>
+      </w:r>
+    </w:p>
+    <w:p>
+      <w:pPr>
+        <w:rPr>
+          <w:rFonts w:ascii="微软雅黑" w:eastAsia="微软雅黑" w:hAnsi="微软雅黑"/>
+        </w:rPr>
+      </w:pPr>
+      <w:r>
+        <w:rPr>
+          <w:rFonts w:ascii="微软雅黑" w:eastAsia="微软雅黑" w:hAnsi="微软雅黑" w:hint="eastAsia"/>
+        </w:rPr>
+        <w:t>判断</w:t>
+      </w:r>
+      <w:r>
+        <w:rPr>
+          <w:rFonts w:ascii="微软雅黑" w:eastAsia="微软雅黑" w:hAnsi="微软雅黑" w:hint="eastAsia"/>
+        </w:rPr>
+        <w:t>Token信息存在与否</w:t>
+      </w:r>
+    </w:p>
+    <w:p>
+      <w:pPr>
+        <w:rPr>
+          <w:rFonts w:ascii="微软雅黑" w:eastAsia="微软雅黑" w:hAnsi="微软雅黑"/>
+        </w:rPr>
+      </w:pPr>
+      <w:r>
+        <w:rPr>
+          <w:rFonts w:ascii="微软雅黑" w:eastAsia="微软雅黑" w:hAnsi="微软雅黑"/>
+        </w:rPr>
+        <w:t>boolean isTokenExist(ELoginPlatform platform, Context context)</w:t>
+      </w:r>
+    </w:p>
+    <w:p>
+      <w:pPr>
+        <w:rPr>
+          <w:rFonts w:ascii="微软雅黑" w:eastAsia="微软雅黑" w:hAnsi="微软雅黑"/>
+        </w:rPr>
+      </w:pPr>
+      <w:r>
+        <w:rPr>
+          <w:rFonts w:ascii="微软雅黑" w:eastAsia="微软雅黑" w:hAnsi="微软雅黑" w:hint="eastAsia"/>
+        </w:rPr>
+        <w:t>参数</w:t>
+      </w:r>
+    </w:p>
+    <w:p>
+      <w:pPr>
+        <w:rPr>
+          <w:rFonts w:ascii="微软雅黑" w:eastAsia="微软雅黑" w:hAnsi="微软雅黑" w:hint="eastAsia"/>
+        </w:rPr>
+      </w:pPr>
+      <w:r>
+        <w:rPr>
+          <w:rFonts w:ascii="微软雅黑" w:eastAsia="微软雅黑" w:hAnsi="微软雅黑" w:hint="eastAsia"/>
+        </w:rPr>
+        <w:t>platform</w:t>
+      </w:r>
+      <w:r>
+        <w:rPr>
+          <w:rFonts w:ascii="微软雅黑" w:eastAsia="微软雅黑" w:hAnsi="微软雅黑" w:hint="eastAsia"/>
+        </w:rPr>
+        <w:t>：传入需要判断哪个帐号平台票据</w:t>
+      </w:r>
+      <w:r>
+        <w:rPr>
+          <w:rFonts w:ascii="微软雅黑" w:eastAsia="微软雅黑" w:hAnsi="微软雅黑"/>
+        </w:rPr>
+        <w:t>信息是否存在</w:t>
+      </w:r>
+    </w:p>
+    <w:p>
+      <w:pPr>
+        <w:rPr>
+          <w:rFonts w:ascii="微软雅黑" w:eastAsia="微软雅黑" w:hAnsi="微软雅黑"/>
+        </w:rPr>
+      </w:pPr>
+      <w:r>
+        <w:rPr>
+          <w:rFonts w:ascii="微软雅黑" w:eastAsia="微软雅黑" w:hAnsi="微软雅黑" w:hint="eastAsia"/>
+        </w:rPr>
+        <w:t>context</w:t>
+      </w:r>
+      <w:r>
+        <w:rPr>
+          <w:rFonts w:ascii="微软雅黑" w:eastAsia="微软雅黑" w:hAnsi="微软雅黑"/>
+        </w:rPr>
+        <w:t>：当前应用上下文</w:t>
+      </w:r>
+    </w:p>
+    <w:p>
+      <w:pPr>
+        <w:rPr>
+          <w:rFonts w:ascii="微软雅黑" w:eastAsia="微软雅黑" w:hAnsi="微软雅黑"/>
+        </w:rPr>
+      </w:pPr>
+    </w:p>
+    <w:p>
+      <w:pPr>
+        <w:rPr>
+          <w:rFonts w:ascii="微软雅黑" w:eastAsia="微软雅黑" w:hAnsi="微软雅黑"/>
+          <w:b/>
+        </w:rPr>
+      </w:pPr>
+      <w:r>
+        <w:rPr>
+          <w:rFonts w:ascii="微软雅黑" w:eastAsia="微软雅黑" w:hAnsi="微软雅黑"/>
+          <w:b/>
+        </w:rPr>
+        <w:t>clearToken</w:t>
+      </w:r>
+    </w:p>
+    <w:p>
+      <w:pPr>
+        <w:rPr>
+          <w:rFonts w:ascii="微软雅黑" w:eastAsia="微软雅黑" w:hAnsi="微软雅黑"/>
+        </w:rPr>
+      </w:pPr>
+      <w:r>
+        <w:rPr>
+          <w:rFonts w:ascii="微软雅黑" w:eastAsia="微软雅黑" w:hAnsi="微软雅黑" w:hint="eastAsia"/>
+        </w:rPr>
+        <w:t>清除Token信息，用于注销</w:t>
+      </w:r>
+    </w:p>
+    <w:p>
+      <w:pPr>
+        <w:rPr>
+          <w:rFonts w:ascii="微软雅黑" w:eastAsia="微软雅黑" w:hAnsi="微软雅黑"/>
+        </w:rPr>
+      </w:pPr>
+      <w:r>
+        <w:rPr>
+          <w:rFonts w:ascii="微软雅黑" w:eastAsia="微软雅黑" w:hAnsi="微软雅黑"/>
+        </w:rPr>
+        <w:t>void clearToken(ELoginPlatform platform, Context context)</w:t>
+      </w:r>
+    </w:p>
+    <w:p>
+      <w:pPr>
+        <w:rPr>
+          <w:rFonts w:ascii="微软雅黑" w:eastAsia="微软雅黑" w:hAnsi="微软雅黑"/>
+        </w:rPr>
+      </w:pPr>
+      <w:r>
+        <w:rPr>
+          <w:rFonts w:ascii="微软雅黑" w:eastAsia="微软雅黑" w:hAnsi="微软雅黑" w:hint="eastAsia"/>
+        </w:rPr>
+        <w:t>参数</w:t>
+      </w:r>
+    </w:p>
+    <w:p>
+      <w:pPr>
+        <w:rPr>
+          <w:rFonts w:ascii="微软雅黑" w:eastAsia="微软雅黑" w:hAnsi="微软雅黑" w:hint="eastAsia"/>
+        </w:rPr>
+      </w:pPr>
+      <w:r>
+        <w:rPr>
+          <w:rFonts w:ascii="微软雅黑" w:eastAsia="微软雅黑" w:hAnsi="微软雅黑" w:hint="eastAsia"/>
+        </w:rPr>
+        <w:t>platform：传入</w:t>
+      </w:r>
+      <w:r>
+        <w:rPr>
+          <w:rFonts w:ascii="微软雅黑" w:eastAsia="微软雅黑" w:hAnsi="微软雅黑" w:hint="eastAsia"/>
+        </w:rPr>
+        <w:t>需要清除</w:t>
+      </w:r>
+      <w:r>
+        <w:rPr>
+          <w:rFonts w:ascii="微软雅黑" w:eastAsia="微软雅黑" w:hAnsi="微软雅黑"/>
+        </w:rPr>
+        <w:t>哪个帐号平台</w:t>
+      </w:r>
+      <w:r>
+        <w:rPr>
+          <w:rFonts w:ascii="微软雅黑" w:eastAsia="微软雅黑" w:hAnsi="微软雅黑" w:hint="eastAsia"/>
+        </w:rPr>
+        <w:t>的</w:t>
+      </w:r>
+      <w:r>
+        <w:rPr>
+          <w:rFonts w:ascii="微软雅黑" w:eastAsia="微软雅黑" w:hAnsi="微软雅黑"/>
+        </w:rPr>
+        <w:t>票据信息</w:t>
+      </w:r>
+      <w:bookmarkStart w:id="0" w:name="_GoBack"/>
+      <w:bookmarkEnd w:id="0"/>
+    </w:p>
+    <w:p>
+      <w:pPr>
+        <w:rPr>
+          <w:rFonts w:ascii="微软雅黑" w:eastAsia="微软雅黑" w:hAnsi="微软雅黑"/>
+        </w:rPr>
+      </w:pPr>
+      <w:r>
+        <w:rPr>
+          <w:rFonts w:ascii="微软雅黑" w:eastAsia="微软雅黑" w:hAnsi="微软雅黑" w:hint="eastAsia"/>
+        </w:rPr>
+        <w:t>context</w:t>
+      </w:r>
+      <w:r>
+        <w:rPr>
+          <w:rFonts w:ascii="微软雅黑" w:eastAsia="微软雅黑" w:hAnsi="微软雅黑"/>
+        </w:rPr>
+        <w:t>：当前应用上下文</w:t>
+      </w:r>
+    </w:p>
+    <w:p>
+      <w:pPr>
+        <w:rPr>
+          <w:rFonts w:ascii="微软雅黑" w:eastAsia="微软雅黑" w:hAnsi="微软雅黑"/>
+        </w:rPr>
+      </w:pPr>
+    </w:p>
+    <w:p>
+      <w:pPr>
+        <w:rPr>
+          <w:rFonts w:ascii="微软雅黑" w:eastAsia="微软雅黑" w:hAnsi="微软雅黑"/>
+          <w:b/>
+        </w:rPr>
+      </w:pPr>
+      <w:r>
+        <w:rPr>
+          <w:rFonts w:ascii="微软雅黑" w:eastAsia="微软雅黑" w:hAnsi="微软雅黑"/>
+          <w:b/>
+        </w:rPr>
+        <w:t>setOwnActivity</w:t>
+      </w:r>
+    </w:p>
+    <w:p>
+      <w:pPr>
+        <w:rPr>
+          <w:rFonts w:ascii="微软雅黑" w:eastAsia="微软雅黑" w:hAnsi="微软雅黑"/>
+        </w:rPr>
+      </w:pPr>
+      <w:r>
+        <w:rPr>
+          <w:rFonts w:ascii="微软雅黑" w:eastAsia="微软雅黑" w:hAnsi="微软雅黑" w:hint="eastAsia"/>
+        </w:rPr>
+        <w:t>设置Wup接口调用所属的Activity，用于WUPResp与UI线程进行同步</w:t>
+      </w:r>
+    </w:p>
+    <w:p>
+      <w:pPr>
+        <w:rPr>
+          <w:rFonts w:ascii="微软雅黑" w:eastAsia="微软雅黑" w:hAnsi="微软雅黑"/>
+        </w:rPr>
+      </w:pPr>
+      <w:r>
+        <w:rPr>
+          <w:rFonts w:ascii="微软雅黑" w:eastAsia="微软雅黑" w:hAnsi="微软雅黑"/>
+        </w:rPr>
+        <w:lastRenderedPageBreak/>
+        <w:t>void setOwnActivity(Activity activity)</w:t>
+      </w:r>
+    </w:p>
+    <w:p>
+      <w:pPr>
+        <w:rPr>
+          <w:rFonts w:ascii="微软雅黑" w:eastAsia="微软雅黑" w:hAnsi="微软雅黑"/>
+        </w:rPr>
+      </w:pPr>
+      <w:r>
+        <w:rPr>
+          <w:rFonts w:ascii="微软雅黑" w:eastAsia="微软雅黑" w:hAnsi="微软雅黑" w:hint="eastAsia"/>
+        </w:rPr>
+        <w:t>参数</w:t>
+      </w:r>
+    </w:p>
+    <w:p>
+      <w:pPr>
+        <w:rPr>
+          <w:rFonts w:ascii="微软雅黑" w:eastAsia="微软雅黑" w:hAnsi="微软雅黑"/>
+        </w:rPr>
+      </w:pPr>
+      <w:r>
+        <w:rPr>
+          <w:rFonts w:ascii="微软雅黑" w:eastAsia="微软雅黑" w:hAnsi="微软雅黑"/>
+        </w:rPr>
+        <w:t>activity</w:t>
+      </w:r>
+      <w:r>
+        <w:rPr>
+          <w:rFonts w:ascii="微软雅黑" w:eastAsia="微软雅黑" w:hAnsi="微软雅黑" w:hint="eastAsia"/>
+        </w:rPr>
+        <w:t>：传入用于授权后回调的Activity</w:t>
+      </w:r>
+    </w:p>
+    <w:p>
+      <w:pPr>
+        <w:rPr>
+          <w:rFonts w:ascii="微软雅黑" w:eastAsia="微软雅黑" w:hAnsi="微软雅黑"/>
+        </w:rPr>
+      </w:pPr>
+    </w:p>
+    <w:p>
+      <w:pPr>
+        <w:rPr>
+          <w:rFonts w:ascii="微软雅黑" w:eastAsia="微软雅黑" w:hAnsi="微软雅黑"/>
+          <w:b/>
+        </w:rPr>
+      </w:pPr>
+      <w:r>
+        <w:rPr>
+          <w:rFonts w:ascii="微软雅黑" w:eastAsia="微软雅黑" w:hAnsi="微软雅黑"/>
+          <w:b/>
+        </w:rPr>
+        <w:t>setAuthorizeListener</w:t>
+      </w:r>
+    </w:p>
+    <w:p>
+      <w:pPr>
+        <w:rPr>
+          <w:rFonts w:ascii="微软雅黑" w:eastAsia="微软雅黑" w:hAnsi="微软雅黑"/>
+        </w:rPr>
+      </w:pPr>
+      <w:r>
+        <w:rPr>
+          <w:rFonts w:ascii="微软雅黑" w:eastAsia="微软雅黑" w:hAnsi="微软雅黑" w:hint="eastAsia"/>
+        </w:rPr>
+        <w:t>设置</w:t>
+      </w:r>
+      <w:r>
+        <w:rPr>
+          <w:rFonts w:ascii="微软雅黑" w:eastAsia="微软雅黑" w:hAnsi="微软雅黑" w:hint="eastAsia"/>
+        </w:rPr>
+        <w:t>票</w:t>
+      </w:r>
+      <w:r>
+        <w:rPr>
+          <w:rFonts w:ascii="微软雅黑" w:eastAsia="微软雅黑" w:hAnsi="微软雅黑" w:hint="eastAsia"/>
+        </w:rPr>
+        <w:t>据验证</w:t>
+      </w:r>
+      <w:r>
+        <w:rPr>
+          <w:rFonts w:ascii="微软雅黑" w:eastAsia="微软雅黑" w:hAnsi="微软雅黑" w:hint="eastAsia"/>
+        </w:rPr>
+        <w:t>监听器</w:t>
+      </w:r>
+    </w:p>
+    <w:p>
+      <w:pPr>
+        <w:rPr>
+          <w:rFonts w:ascii="微软雅黑" w:eastAsia="微软雅黑" w:hAnsi="微软雅黑"/>
+        </w:rPr>
+      </w:pPr>
+      <w:r>
+        <w:rPr>
+          <w:rFonts w:ascii="微软雅黑" w:eastAsia="微软雅黑" w:hAnsi="微软雅黑"/>
+        </w:rPr>
+        <w:t xml:space="preserve">void </w:t>
+      </w:r>
+      <w:r>
+        <w:rPr>
+          <w:rFonts w:ascii="微软雅黑" w:eastAsia="微软雅黑" w:hAnsi="微软雅黑"/>
+        </w:rPr>
+        <w:t xml:space="preserve">setAuthorizeListener </w:t>
+      </w:r>
+      <w:r>
+        <w:rPr>
+          <w:rFonts w:ascii="微软雅黑" w:eastAsia="微软雅黑" w:hAnsi="微软雅黑"/>
+        </w:rPr>
+        <w:t>(</w:t>
+      </w:r>
+      <w:r>
+        <w:rPr>
+          <w:rFonts w:ascii="微软雅黑" w:eastAsia="微软雅黑" w:hAnsi="微软雅黑"/>
+        </w:rPr>
+        <w:t>AuthorizeListener</w:t>
+      </w:r>
+      <w:r>
+        <w:rPr>
+          <w:rFonts w:ascii="微软雅黑" w:eastAsia="微软雅黑" w:hAnsi="微软雅黑"/>
+        </w:rPr>
+        <w:t xml:space="preserve"> </w:t>
+      </w:r>
+      <w:r>
+        <w:rPr>
+          <w:rFonts w:ascii="微软雅黑" w:eastAsia="微软雅黑" w:hAnsi="微软雅黑"/>
+        </w:rPr>
+        <w:t>listener)</w:t>
+      </w:r>
+    </w:p>
+    <w:p>
+      <w:pPr>
+        <w:rPr>
+          <w:rFonts w:ascii="微软雅黑" w:eastAsia="微软雅黑" w:hAnsi="微软雅黑"/>
+        </w:rPr>
+      </w:pPr>
+      <w:r>
+        <w:rPr>
+          <w:rFonts w:ascii="微软雅黑" w:eastAsia="微软雅黑" w:hAnsi="微软雅黑" w:hint="eastAsia"/>
+        </w:rPr>
+        <w:t>参数</w:t>
+      </w:r>
+    </w:p>
+    <w:p>
+      <w:pPr>
+        <w:rPr>
+          <w:rFonts w:ascii="微软雅黑" w:eastAsia="微软雅黑" w:hAnsi="微软雅黑"/>
+        </w:rPr>
+      </w:pPr>
+      <w:r>
+        <w:rPr>
+          <w:rFonts w:ascii="微软雅黑" w:eastAsia="微软雅黑" w:hAnsi="微软雅黑"/>
+        </w:rPr>
+        <w:t>listener</w:t>
+      </w:r>
+      <w:r>
+        <w:rPr>
+          <w:rFonts w:ascii="微软雅黑" w:eastAsia="微软雅黑" w:hAnsi="微软雅黑" w:hint="eastAsia"/>
+        </w:rPr>
+        <w:t>：</w:t>
+      </w:r>
+      <w:r>
+        <w:rPr>
+          <w:rFonts w:ascii="微软雅黑" w:eastAsia="微软雅黑" w:hAnsi="微软雅黑"/>
+        </w:rPr>
+        <w:t>AuthorizeListener</w:t>
+      </w:r>
+      <w:r>
+        <w:rPr>
+          <w:rFonts w:ascii="微软雅黑" w:eastAsia="微软雅黑" w:hAnsi="微软雅黑" w:hint="eastAsia"/>
+        </w:rPr>
+        <w:t>实例</w:t>
+      </w:r>
+    </w:p>
+    <w:p>
+      <w:pPr>
+        <w:rPr>
+          <w:rFonts w:ascii="微软雅黑" w:eastAsia="微软雅黑" w:hAnsi="微软雅黑"/>
+        </w:rPr>
+      </w:pPr>
+    </w:p>
+    <w:p>
+      <w:pPr>
+        <w:rPr>
+          <w:rFonts w:ascii="微软雅黑" w:eastAsia="微软雅黑" w:hAnsi="微软雅黑"/>
+          <w:b/>
+        </w:rPr>
+      </w:pPr>
+      <w:r>
+        <w:rPr>
+          <w:rFonts w:ascii="微软雅黑" w:eastAsia="微软雅黑" w:hAnsi="微软雅黑" w:hint="eastAsia"/>
+          <w:b/>
+        </w:rPr>
+        <w:t>handle</w:t>
+      </w:r>
+      <w:r>
+        <w:rPr>
+          <w:rFonts w:ascii="微软雅黑" w:eastAsia="微软雅黑" w:hAnsi="微软雅黑"/>
+          <w:b/>
+        </w:rPr>
+        <w:t>QQOpenIntent</w:t>
+      </w:r>
+    </w:p>
+    <w:p>
+      <w:pPr>
+        <w:rPr>
+          <w:rFonts w:ascii="微软雅黑" w:eastAsia="微软雅黑" w:hAnsi="微软雅黑"/>
+        </w:rPr>
+      </w:pPr>
+      <w:r>
+        <w:rPr>
+          <w:rFonts w:ascii="微软雅黑" w:eastAsia="微软雅黑" w:hAnsi="微软雅黑" w:hint="eastAsia"/>
+        </w:rPr>
+        <w:t>QQ登录帐号信息回调</w:t>
+      </w:r>
+    </w:p>
+    <w:p>
+      <w:pPr>
+        <w:rPr>
+          <w:rFonts w:ascii="微软雅黑" w:eastAsia="微软雅黑" w:hAnsi="微软雅黑"/>
+        </w:rPr>
+      </w:pPr>
+      <w:r>
+        <w:rPr>
+          <w:rFonts w:ascii="微软雅黑" w:eastAsia="微软雅黑" w:hAnsi="微软雅黑"/>
+        </w:rPr>
+        <w:t>void handleQQOpenIntent(int requestCode, int resultCode, Intent data)</w:t>
+      </w:r>
+    </w:p>
+    <w:p>
+      <w:pPr>
+        <w:rPr>
+          <w:rFonts w:ascii="微软雅黑" w:eastAsia="微软雅黑" w:hAnsi="微软雅黑"/>
+        </w:rPr>
+      </w:pPr>
+      <w:r>
+        <w:rPr>
+          <w:rFonts w:ascii="微软雅黑" w:eastAsia="微软雅黑" w:hAnsi="微软雅黑" w:hint="eastAsia"/>
+        </w:rPr>
+        <w:t>参数</w:t>
+      </w:r>
+    </w:p>
+    <w:p>
+      <w:pPr>
+        <w:rPr>
+          <w:rFonts w:ascii="微软雅黑" w:eastAsia="微软雅黑" w:hAnsi="微软雅黑"/>
+        </w:rPr>
+      </w:pPr>
+      <w:r>
+        <w:rPr>
+          <w:rFonts w:ascii="微软雅黑" w:eastAsia="微软雅黑" w:hAnsi="微软雅黑" w:hint="eastAsia"/>
         </w:rPr>
         <w:t>request</w:t>
       </w:r>
       <w:r>
         <w:rPr>
           <w:rFonts w:ascii="微软雅黑" w:eastAsia="微软雅黑" w:hAnsi="微软雅黑"/>
-          <w:b/>
-        </w:rPr>
-        <w:t>Login</w:t>
-      </w:r>
-    </w:p>
-    <w:p>
-      <w:pPr>
-        <w:rPr>
-          <w:rFonts w:ascii="微软雅黑" w:eastAsia="微软雅黑" w:hAnsi="微软雅黑"/>
-        </w:rPr>
-      </w:pPr>
-      <w:r>
-        <w:rPr>
-          <w:rFonts w:ascii="微软雅黑" w:eastAsia="微软雅黑" w:hAnsi="微软雅黑" w:hint="eastAsia"/>
-        </w:rPr>
-        <w:t>请求TVS登录</w:t>
-      </w:r>
-    </w:p>
-    <w:p>
-      <w:pPr>
-        <w:rPr>
-          <w:rFonts w:ascii="微软雅黑" w:eastAsia="微软雅黑" w:hAnsi="微软雅黑"/>
-        </w:rPr>
-      </w:pPr>
-      <w:r>
-        <w:rPr>
-          <w:rFonts w:ascii="微软雅黑" w:eastAsia="微软雅黑" w:hAnsi="微软雅黑"/>
-        </w:rPr>
-        <w:t>void requestLogin(ELoginPlatform platform, String productId, String dsn, Activity activity)</w:t>
+        </w:rPr>
+        <w:t>Code</w:t>
+      </w:r>
+      <w:r>
+        <w:rPr>
+          <w:rFonts w:ascii="微软雅黑" w:eastAsia="微软雅黑" w:hAnsi="微软雅黑" w:hint="eastAsia"/>
+        </w:rPr>
+        <w:t>：Activity跳转请求Code，确认返回数据是哪个Activity的</w:t>
+      </w:r>
+    </w:p>
+    <w:p>
+      <w:pPr>
+        <w:rPr>
+          <w:rFonts w:ascii="微软雅黑" w:eastAsia="微软雅黑" w:hAnsi="微软雅黑"/>
+        </w:rPr>
+      </w:pPr>
+      <w:r>
+        <w:rPr>
+          <w:rFonts w:ascii="微软雅黑" w:eastAsia="微软雅黑" w:hAnsi="微软雅黑" w:hint="eastAsia"/>
+        </w:rPr>
+        <w:t>resultCode：子Activity通过setResult返回的code</w:t>
+      </w:r>
+    </w:p>
+    <w:p>
+      <w:pPr>
+        <w:rPr>
+          <w:rFonts w:ascii="微软雅黑" w:eastAsia="微软雅黑" w:hAnsi="微软雅黑"/>
+        </w:rPr>
+      </w:pPr>
+      <w:r>
+        <w:rPr>
+          <w:rFonts w:ascii="微软雅黑" w:eastAsia="微软雅黑" w:hAnsi="微软雅黑"/>
+        </w:rPr>
+        <w:t>data</w:t>
+      </w:r>
+      <w:r>
+        <w:rPr>
+          <w:rFonts w:ascii="微软雅黑" w:eastAsia="微软雅黑" w:hAnsi="微软雅黑" w:hint="eastAsia"/>
+        </w:rPr>
+        <w:t>：Intent对象，带有返回的数据</w:t>
+      </w:r>
+    </w:p>
+    <w:p>
+      <w:pPr>
+        <w:rPr>
+          <w:rFonts w:ascii="微软雅黑" w:eastAsia="微软雅黑" w:hAnsi="微软雅黑"/>
+        </w:rPr>
+      </w:pPr>
+    </w:p>
+    <w:p>
+      <w:pPr>
+        <w:rPr>
+          <w:rFonts w:ascii="微软雅黑" w:eastAsia="微软雅黑" w:hAnsi="微软雅黑"/>
+          <w:b/>
+        </w:rPr>
+      </w:pPr>
+      <w:r>
+        <w:rPr>
+          <w:rFonts w:ascii="微软雅黑" w:eastAsia="微软雅黑" w:hAnsi="微软雅黑" w:hint="eastAsia"/>
+          <w:b/>
+        </w:rPr>
+        <w:t>getClientId</w:t>
+      </w:r>
+    </w:p>
+    <w:p>
+      <w:pPr>
+        <w:rPr>
+          <w:rFonts w:ascii="微软雅黑" w:eastAsia="微软雅黑" w:hAnsi="微软雅黑"/>
+        </w:rPr>
+      </w:pPr>
+      <w:r>
+        <w:rPr>
+          <w:rFonts w:ascii="微软雅黑" w:eastAsia="微软雅黑" w:hAnsi="微软雅黑" w:hint="eastAsia"/>
+        </w:rPr>
+        <w:t>获取用于对齐AVS</w:t>
+      </w:r>
+      <w:r>
+        <w:rPr>
+          <w:rFonts w:ascii="微软雅黑" w:eastAsia="微软雅黑" w:hAnsi="微软雅黑" w:hint="eastAsia"/>
+        </w:rPr>
+        <w:t>厂商</w:t>
+      </w:r>
+      <w:r>
+        <w:rPr>
+          <w:rFonts w:ascii="微软雅黑" w:eastAsia="微软雅黑" w:hAnsi="微软雅黑" w:hint="eastAsia"/>
+        </w:rPr>
+        <w:t>信息的ClientId</w:t>
+      </w:r>
+    </w:p>
+    <w:p>
+      <w:pPr>
+        <w:rPr>
+          <w:rFonts w:ascii="微软雅黑" w:eastAsia="微软雅黑" w:hAnsi="微软雅黑"/>
+        </w:rPr>
+      </w:pPr>
+      <w:r>
+        <w:rPr>
+          <w:rFonts w:ascii="微软雅黑" w:eastAsia="微软雅黑" w:hAnsi="微软雅黑"/>
+        </w:rPr>
+        <w:t>String getClientId(ELoginPlatform platform)</w:t>
       </w:r>
     </w:p>
     <w:p>
@@ -2026,112 +2954,128 @@
         <w:rPr>
           <w:rFonts w:ascii="微软雅黑" w:eastAsia="微软雅黑" w:hAnsi="微软雅黑" w:hint="eastAsia"/>
         </w:rPr>
-        <w:t>platform：传入需要登录哪个帐号平台</w:t>
-      </w:r>
-    </w:p>
-    <w:p>
-      <w:pPr>
-        <w:rPr>
-          <w:rFonts w:ascii="微软雅黑" w:eastAsia="微软雅黑" w:hAnsi="微软雅黑"/>
-        </w:rPr>
-      </w:pPr>
-      <w:r>
-        <w:rPr>
-          <w:rFonts w:ascii="微软雅黑" w:eastAsia="微软雅黑" w:hAnsi="微软雅黑"/>
-        </w:rPr>
-        <w:t>productId</w:t>
-      </w:r>
-      <w:r>
-        <w:rPr>
-          <w:rFonts w:ascii="微软雅黑" w:eastAsia="微软雅黑" w:hAnsi="微软雅黑" w:hint="eastAsia"/>
-        </w:rPr>
-        <w:t>：设备的productId</w:t>
-      </w:r>
-    </w:p>
-    <w:p>
-      <w:pPr>
-        <w:rPr>
-          <w:rFonts w:ascii="微软雅黑" w:eastAsia="微软雅黑" w:hAnsi="微软雅黑"/>
-        </w:rPr>
-      </w:pPr>
-      <w:r>
-        <w:rPr>
-          <w:rFonts w:ascii="微软雅黑" w:eastAsia="微软雅黑" w:hAnsi="微软雅黑"/>
-        </w:rPr>
-        <w:t>dsn</w:t>
-      </w:r>
-      <w:r>
-        <w:rPr>
-          <w:rFonts w:ascii="微软雅黑" w:eastAsia="微软雅黑" w:hAnsi="微软雅黑" w:hint="eastAsia"/>
-        </w:rPr>
-        <w:t>：设备的序列号</w:t>
-      </w:r>
-    </w:p>
-    <w:p>
-      <w:pPr>
-        <w:rPr>
-          <w:rFonts w:ascii="微软雅黑" w:eastAsia="微软雅黑" w:hAnsi="微软雅黑"/>
-        </w:rPr>
-      </w:pPr>
-      <w:r>
-        <w:rPr>
-          <w:rFonts w:ascii="微软雅黑" w:eastAsia="微软雅黑" w:hAnsi="微软雅黑" w:hint="eastAsia"/>
-        </w:rPr>
-        <w:t>activity：登录Activity实例</w:t>
-      </w:r>
-    </w:p>
-    <w:p>
-      <w:pPr>
-        <w:rPr>
-          <w:rFonts w:ascii="微软雅黑" w:eastAsia="微软雅黑" w:hAnsi="微软雅黑"/>
-        </w:rPr>
-      </w:pPr>
-    </w:p>
-    <w:p>
-      <w:pPr>
-        <w:rPr>
-          <w:rFonts w:ascii="微软雅黑" w:eastAsia="微软雅黑" w:hAnsi="微软雅黑"/>
-          <w:b/>
-        </w:rPr>
-      </w:pPr>
-      <w:r>
-        <w:rPr>
-          <w:rFonts w:ascii="微软雅黑" w:eastAsia="微软雅黑" w:hAnsi="微软雅黑"/>
-          <w:b/>
-        </w:rPr>
-        <w:t>requestTokenVerify</w:t>
-      </w:r>
-    </w:p>
-    <w:p>
-      <w:pPr>
-        <w:rPr>
-          <w:rFonts w:ascii="微软雅黑" w:eastAsia="微软雅黑" w:hAnsi="微软雅黑"/>
-        </w:rPr>
-      </w:pPr>
-      <w:r>
-        <w:rPr>
-          <w:rFonts w:ascii="微软雅黑" w:eastAsia="微软雅黑" w:hAnsi="微软雅黑" w:hint="eastAsia"/>
-        </w:rPr>
-        <w:t>请求</w:t>
-      </w:r>
-      <w:r>
-        <w:rPr>
-          <w:rFonts w:ascii="微软雅黑" w:eastAsia="微软雅黑" w:hAnsi="微软雅黑"/>
-        </w:rPr>
-        <w:t>验票刷票</w:t>
-      </w:r>
-    </w:p>
-    <w:p>
-      <w:pPr>
-        <w:rPr>
-          <w:rFonts w:ascii="微软雅黑" w:eastAsia="微软雅黑" w:hAnsi="微软雅黑"/>
-        </w:rPr>
-      </w:pPr>
-      <w:r>
-        <w:rPr>
-          <w:rFonts w:ascii="微软雅黑" w:eastAsia="微软雅黑" w:hAnsi="微软雅黑"/>
-        </w:rPr>
-        <w:t>void requestTokenVerify(ELoginPlatform platform, String productId, String dsn)</w:t>
+        <w:lastRenderedPageBreak/>
+        <w:t>platform：获取哪个登录平台的信息</w:t>
+      </w:r>
+    </w:p>
+    <w:p>
+      <w:pPr>
+        <w:rPr>
+          <w:rFonts w:ascii="微软雅黑" w:eastAsia="微软雅黑" w:hAnsi="微软雅黑"/>
+        </w:rPr>
+      </w:pPr>
+    </w:p>
+    <w:p>
+      <w:pPr>
+        <w:rPr>
+          <w:rFonts w:ascii="微软雅黑" w:eastAsia="微软雅黑" w:hAnsi="微软雅黑"/>
+          <w:b/>
+        </w:rPr>
+      </w:pPr>
+      <w:r>
+        <w:rPr>
+          <w:rFonts w:ascii="微软雅黑" w:eastAsia="微软雅黑" w:hAnsi="微软雅黑"/>
+          <w:b/>
+        </w:rPr>
+        <w:t>getUserId</w:t>
+      </w:r>
+    </w:p>
+    <w:p>
+      <w:pPr>
+        <w:rPr>
+          <w:rFonts w:ascii="微软雅黑" w:eastAsia="微软雅黑" w:hAnsi="微软雅黑"/>
+        </w:rPr>
+      </w:pPr>
+      <w:r>
+        <w:rPr>
+          <w:rFonts w:ascii="微软雅黑" w:eastAsia="微软雅黑" w:hAnsi="微软雅黑" w:hint="eastAsia"/>
+        </w:rPr>
+        <w:t>获</w:t>
+      </w:r>
+      <w:r>
+        <w:rPr>
+          <w:rFonts w:ascii="微软雅黑" w:eastAsia="微软雅黑" w:hAnsi="微软雅黑" w:hint="eastAsia"/>
+        </w:rPr>
+        <w:t>取用户Id</w:t>
+      </w:r>
+    </w:p>
+    <w:p>
+      <w:pPr>
+        <w:rPr>
+          <w:rFonts w:ascii="微软雅黑" w:eastAsia="微软雅黑" w:hAnsi="微软雅黑"/>
+        </w:rPr>
+      </w:pPr>
+      <w:r>
+        <w:rPr>
+          <w:rFonts w:ascii="微软雅黑" w:eastAsia="微软雅黑" w:hAnsi="微软雅黑"/>
+        </w:rPr>
+        <w:t xml:space="preserve">String </w:t>
+      </w:r>
+      <w:r>
+        <w:rPr>
+          <w:rFonts w:ascii="微软雅黑" w:eastAsia="微软雅黑" w:hAnsi="微软雅黑" w:hint="eastAsia"/>
+        </w:rPr>
+        <w:t>getUserId</w:t>
+      </w:r>
+      <w:r>
+        <w:rPr>
+          <w:rFonts w:ascii="微软雅黑" w:eastAsia="微软雅黑" w:hAnsi="微软雅黑"/>
+        </w:rPr>
+        <w:t>(</w:t>
+      </w:r>
+      <w:r>
+        <w:rPr>
+          <w:rFonts w:ascii="微软雅黑" w:eastAsia="微软雅黑" w:hAnsi="微软雅黑"/>
+        </w:rPr>
+        <w:t>)</w:t>
+      </w:r>
+    </w:p>
+    <w:p>
+      <w:pPr>
+        <w:rPr>
+          <w:rFonts w:ascii="微软雅黑" w:eastAsia="微软雅黑" w:hAnsi="微软雅黑"/>
+        </w:rPr>
+      </w:pPr>
+    </w:p>
+    <w:p>
+      <w:pPr>
+        <w:rPr>
+          <w:rFonts w:ascii="微软雅黑" w:eastAsia="微软雅黑" w:hAnsi="微软雅黑"/>
+          <w:b/>
+        </w:rPr>
+      </w:pPr>
+      <w:r>
+        <w:rPr>
+          <w:rFonts w:ascii="微软雅黑" w:eastAsia="微软雅黑" w:hAnsi="微软雅黑"/>
+          <w:b/>
+        </w:rPr>
+        <w:t>setLoginEnv</w:t>
+      </w:r>
+    </w:p>
+    <w:p>
+      <w:pPr>
+        <w:rPr>
+          <w:rFonts w:ascii="微软雅黑" w:eastAsia="微软雅黑" w:hAnsi="微软雅黑"/>
+        </w:rPr>
+      </w:pPr>
+      <w:r>
+        <w:rPr>
+          <w:rFonts w:ascii="微软雅黑" w:eastAsia="微软雅黑" w:hAnsi="微软雅黑" w:hint="eastAsia"/>
+        </w:rPr>
+        <w:t>设置帐号后台环境</w:t>
+      </w:r>
+    </w:p>
+    <w:p>
+      <w:pPr>
+        <w:rPr>
+          <w:rFonts w:ascii="微软雅黑" w:eastAsia="微软雅黑" w:hAnsi="微软雅黑"/>
+        </w:rPr>
+      </w:pPr>
+      <w:r>
+        <w:rPr>
+          <w:rFonts w:ascii="微软雅黑" w:eastAsia="微软雅黑" w:hAnsi="微软雅黑"/>
+        </w:rPr>
+        <w:t>void setLoginEnv(ELoginEnv env)</w:t>
       </w:r>
     </w:p>
     <w:p>
@@ -2157,125 +3101,161 @@
         <w:rPr>
           <w:rFonts w:ascii="微软雅黑" w:eastAsia="微软雅黑" w:hAnsi="微软雅黑" w:hint="eastAsia"/>
         </w:rPr>
-        <w:t>platform：</w:t>
-      </w:r>
-      <w:r>
-        <w:rPr>
-          <w:rFonts w:ascii="微软雅黑" w:eastAsia="微软雅黑" w:hAnsi="微软雅黑" w:hint="eastAsia"/>
-        </w:rPr>
-        <w:t>传入在</w:t>
-      </w:r>
-      <w:r>
-        <w:rPr>
-          <w:rFonts w:ascii="微软雅黑" w:eastAsia="微软雅黑" w:hAnsi="微软雅黑" w:hint="eastAsia"/>
-        </w:rPr>
-        <w:t>哪个帐号平台</w:t>
-      </w:r>
-      <w:r>
-        <w:rPr>
-          <w:rFonts w:ascii="微软雅黑" w:eastAsia="微软雅黑" w:hAnsi="微软雅黑" w:hint="eastAsia"/>
-        </w:rPr>
-        <w:t>验票刷票</w:t>
-      </w:r>
-    </w:p>
-    <w:p>
-      <w:pPr>
-        <w:rPr>
-          <w:rFonts w:ascii="微软雅黑" w:eastAsia="微软雅黑" w:hAnsi="微软雅黑"/>
-        </w:rPr>
-      </w:pPr>
-      <w:r>
-        <w:rPr>
-          <w:rFonts w:ascii="微软雅黑" w:eastAsia="微软雅黑" w:hAnsi="微软雅黑"/>
-        </w:rPr>
-        <w:t>productId</w:t>
-      </w:r>
-      <w:r>
-        <w:rPr>
-          <w:rFonts w:ascii="微软雅黑" w:eastAsia="微软雅黑" w:hAnsi="微软雅黑" w:hint="eastAsia"/>
-        </w:rPr>
-        <w:t>：设备的productId</w:t>
-      </w:r>
-    </w:p>
-    <w:p>
-      <w:pPr>
-        <w:rPr>
-          <w:rFonts w:ascii="微软雅黑" w:eastAsia="微软雅黑" w:hAnsi="微软雅黑"/>
-        </w:rPr>
-      </w:pPr>
-      <w:r>
-        <w:rPr>
-          <w:rFonts w:ascii="微软雅黑" w:eastAsia="微软雅黑" w:hAnsi="微软雅黑"/>
-        </w:rPr>
-        <w:t>dsn</w:t>
-      </w:r>
-      <w:r>
-        <w:rPr>
-          <w:rFonts w:ascii="微软雅黑" w:eastAsia="微软雅黑" w:hAnsi="微软雅黑" w:hint="eastAsia"/>
-        </w:rPr>
-        <w:t>：设备的序列号</w:t>
-      </w:r>
-    </w:p>
-    <w:p>
-      <w:pPr>
-        <w:rPr>
-          <w:rFonts w:ascii="微软雅黑" w:eastAsia="微软雅黑" w:hAnsi="微软雅黑"/>
-        </w:rPr>
-      </w:pPr>
-    </w:p>
-    <w:p>
-      <w:pPr>
-        <w:rPr>
-          <w:rFonts w:ascii="微软雅黑" w:eastAsia="微软雅黑" w:hAnsi="微软雅黑"/>
-          <w:b/>
-        </w:rPr>
-      </w:pPr>
-      <w:r>
-        <w:rPr>
-          <w:rFonts w:ascii="微软雅黑" w:eastAsia="微软雅黑" w:hAnsi="微软雅黑" w:hint="eastAsia"/>
-          <w:b/>
-        </w:rPr>
-        <w:t>isToken</w:t>
-      </w:r>
-      <w:r>
-        <w:rPr>
-          <w:rFonts w:ascii="微软雅黑" w:eastAsia="微软雅黑" w:hAnsi="微软雅黑"/>
-          <w:b/>
-        </w:rPr>
-        <w:t>Exist</w:t>
-      </w:r>
-    </w:p>
-    <w:p>
-      <w:pPr>
-        <w:rPr>
-          <w:rFonts w:ascii="微软雅黑" w:eastAsia="微软雅黑" w:hAnsi="微软雅黑"/>
-        </w:rPr>
-      </w:pPr>
-      <w:r>
-        <w:rPr>
-          <w:rFonts w:ascii="微软雅黑" w:eastAsia="微软雅黑" w:hAnsi="微软雅黑" w:hint="eastAsia"/>
+        <w:t>env：帐号后台</w:t>
+      </w:r>
+      <w:r>
+        <w:rPr>
+          <w:rFonts w:ascii="微软雅黑" w:eastAsia="微软雅黑" w:hAnsi="微软雅黑" w:hint="eastAsia"/>
+        </w:rPr>
+        <w:t>环境</w:t>
+      </w:r>
+      <w:r>
+        <w:rPr>
+          <w:rFonts w:ascii="微软雅黑" w:eastAsia="微软雅黑" w:hAnsi="微软雅黑" w:hint="eastAsia"/>
+        </w:rPr>
+        <w:t>类型</w:t>
+      </w:r>
+    </w:p>
+    <w:p>
+      <w:pPr>
+        <w:rPr>
+          <w:rFonts w:ascii="微软雅黑" w:eastAsia="微软雅黑" w:hAnsi="微软雅黑"/>
+        </w:rPr>
+      </w:pPr>
+    </w:p>
+    <w:p>
+      <w:pPr>
+        <w:rPr>
+          <w:rFonts w:ascii="微软雅黑" w:eastAsia="微软雅黑" w:hAnsi="微软雅黑"/>
+          <w:b/>
+        </w:rPr>
+      </w:pPr>
+      <w:r>
+        <w:rPr>
+          <w:rFonts w:ascii="微软雅黑" w:eastAsia="微软雅黑" w:hAnsi="微软雅黑"/>
+          <w:b/>
+        </w:rPr>
+        <w:t>requestGetCaptcha</w:t>
+      </w:r>
+    </w:p>
+    <w:p>
+      <w:pPr>
+        <w:rPr>
+          <w:rFonts w:ascii="微软雅黑" w:eastAsia="微软雅黑" w:hAnsi="微软雅黑"/>
+        </w:rPr>
+      </w:pPr>
+      <w:r>
+        <w:rPr>
+          <w:rFonts w:ascii="微软雅黑" w:eastAsia="微软雅黑" w:hAnsi="微软雅黑" w:hint="eastAsia"/>
+        </w:rPr>
+        <w:t>获取手机号短信验证码</w:t>
+      </w:r>
+    </w:p>
+    <w:p>
+      <w:pPr>
+        <w:rPr>
+          <w:rFonts w:ascii="微软雅黑" w:eastAsia="微软雅黑" w:hAnsi="微软雅黑"/>
+        </w:rPr>
+      </w:pPr>
+      <w:r>
+        <w:rPr>
+          <w:rFonts w:ascii="微软雅黑" w:eastAsia="微软雅黑" w:hAnsi="微软雅黑"/>
+        </w:rPr>
+        <w:t>void requestGetCaptcha(ELoginPlatform platform, String phoneNumber)</w:t>
+      </w:r>
+    </w:p>
+    <w:p>
+      <w:pPr>
+        <w:rPr>
+          <w:rFonts w:ascii="微软雅黑" w:eastAsia="微软雅黑" w:hAnsi="微软雅黑"/>
+        </w:rPr>
+      </w:pPr>
+      <w:r>
+        <w:rPr>
+          <w:rFonts w:ascii="微软雅黑" w:eastAsia="微软雅黑" w:hAnsi="微软雅黑" w:hint="eastAsia"/>
+        </w:rPr>
+        <w:t>参数</w:t>
+      </w:r>
+    </w:p>
+    <w:p>
+      <w:pPr>
+        <w:rPr>
+          <w:rFonts w:ascii="微软雅黑" w:eastAsia="微软雅黑" w:hAnsi="微软雅黑"/>
+        </w:rPr>
+      </w:pPr>
+      <w:r>
+        <w:rPr>
+          <w:rFonts w:ascii="微软雅黑" w:eastAsia="微软雅黑" w:hAnsi="微软雅黑" w:hint="eastAsia"/>
+        </w:rPr>
+        <w:t>platform：帐号类型</w:t>
+      </w:r>
+    </w:p>
+    <w:p>
+      <w:pPr>
+        <w:rPr>
+          <w:rFonts w:ascii="微软雅黑" w:eastAsia="微软雅黑" w:hAnsi="微软雅黑"/>
+        </w:rPr>
+      </w:pPr>
+      <w:r>
+        <w:rPr>
+          <w:rFonts w:ascii="微软雅黑" w:eastAsia="微软雅黑" w:hAnsi="微软雅黑" w:hint="eastAsia"/>
+        </w:rPr>
+        <w:t>phoneNumber：需要绑定的手机号</w:t>
+      </w:r>
+    </w:p>
+    <w:p>
+      <w:pPr>
+        <w:rPr>
+          <w:rFonts w:ascii="微软雅黑" w:eastAsia="微软雅黑" w:hAnsi="微软雅黑"/>
+        </w:rPr>
+      </w:pPr>
+    </w:p>
+    <w:p>
+      <w:pPr>
+        <w:rPr>
+          <w:rFonts w:ascii="微软雅黑" w:eastAsia="微软雅黑" w:hAnsi="微软雅黑"/>
+          <w:b/>
+        </w:rPr>
+      </w:pPr>
+      <w:r>
+        <w:rPr>
+          <w:rFonts w:ascii="微软雅黑" w:eastAsia="微软雅黑" w:hAnsi="微软雅黑"/>
+          <w:b/>
+        </w:rPr>
+        <w:t>requestBindPhoneNumber</w:t>
+      </w:r>
+    </w:p>
+    <w:p>
+      <w:pPr>
+        <w:rPr>
+          <w:rFonts w:ascii="微软雅黑" w:eastAsia="微软雅黑" w:hAnsi="微软雅黑"/>
+        </w:rPr>
+      </w:pPr>
+      <w:r>
+        <w:rPr>
+          <w:rFonts w:ascii="微软雅黑" w:eastAsia="微软雅黑" w:hAnsi="微软雅黑" w:hint="eastAsia"/>
+        </w:rPr>
+        <w:t>绑定手机号</w:t>
+      </w:r>
+    </w:p>
+    <w:p>
+      <w:pPr>
+        <w:rPr>
+          <w:rFonts w:ascii="微软雅黑" w:eastAsia="微软雅黑" w:hAnsi="微软雅黑"/>
+        </w:rPr>
+      </w:pPr>
+      <w:r>
+        <w:rPr>
+          <w:rFonts w:ascii="微软雅黑" w:eastAsia="微软雅黑" w:hAnsi="微软雅黑"/>
+        </w:rPr>
+        <w:t xml:space="preserve">void requestBindPhoneNumber(ELoginPlatform platform, String phoneNumber, </w:t>
+      </w:r>
+      <w:r>
+        <w:rPr>
+          <w:rFonts w:ascii="微软雅黑" w:eastAsia="微软雅黑" w:hAnsi="微软雅黑"/>
         </w:rPr>
         <w:lastRenderedPageBreak/>
-        <w:t>判断</w:t>
-      </w:r>
-      <w:r>
-        <w:rPr>
-          <w:rFonts w:ascii="微软雅黑" w:eastAsia="微软雅黑" w:hAnsi="微软雅黑" w:hint="eastAsia"/>
-        </w:rPr>
-        <w:t>Token信息存在与否</w:t>
-      </w:r>
-    </w:p>
-    <w:p>
-      <w:pPr>
-        <w:rPr>
-          <w:rFonts w:ascii="微软雅黑" w:eastAsia="微软雅黑" w:hAnsi="微软雅黑"/>
-        </w:rPr>
-      </w:pPr>
-      <w:r>
-        <w:rPr>
-          <w:rFonts w:ascii="微软雅黑" w:eastAsia="微软雅黑" w:hAnsi="微软雅黑"/>
-        </w:rPr>
-        <w:t>boolean isTokenExist(ELoginPlatform platform, Context context)</w:t>
+        <w:t>String captcha)</w:t>
       </w:r>
     </w:p>
     <w:p>
@@ -2301,74 +3281,88 @@
         <w:rPr>
           <w:rFonts w:ascii="微软雅黑" w:eastAsia="微软雅黑" w:hAnsi="微软雅黑" w:hint="eastAsia"/>
         </w:rPr>
-        <w:t>platform：传入在哪个帐号平台验票刷票</w:t>
-      </w:r>
-    </w:p>
-    <w:p>
-      <w:pPr>
-        <w:rPr>
-          <w:rFonts w:ascii="微软雅黑" w:eastAsia="微软雅黑" w:hAnsi="微软雅黑"/>
-        </w:rPr>
-      </w:pPr>
-      <w:r>
-        <w:rPr>
-          <w:rFonts w:ascii="微软雅黑" w:eastAsia="微软雅黑" w:hAnsi="微软雅黑" w:hint="eastAsia"/>
-        </w:rPr>
-        <w:t>context</w:t>
-      </w:r>
-      <w:r>
-        <w:rPr>
-          <w:rFonts w:ascii="微软雅黑" w:eastAsia="微软雅黑" w:hAnsi="微软雅黑"/>
-        </w:rPr>
-        <w:t>：当前应用上下文</w:t>
-      </w:r>
-    </w:p>
-    <w:p>
-      <w:pPr>
-        <w:rPr>
-          <w:rFonts w:ascii="微软雅黑" w:eastAsia="微软雅黑" w:hAnsi="微软雅黑"/>
-        </w:rPr>
-      </w:pPr>
-    </w:p>
-    <w:p>
-      <w:pPr>
-        <w:rPr>
-          <w:rFonts w:ascii="微软雅黑" w:eastAsia="微软雅黑" w:hAnsi="微软雅黑"/>
-          <w:b/>
-        </w:rPr>
-      </w:pPr>
-      <w:r>
-        <w:rPr>
-          <w:rFonts w:ascii="微软雅黑" w:eastAsia="微软雅黑" w:hAnsi="微软雅黑"/>
-          <w:b/>
-        </w:rPr>
-        <w:t>clearToken</w:t>
-      </w:r>
-    </w:p>
-    <w:p>
-      <w:pPr>
-        <w:rPr>
-          <w:rFonts w:ascii="微软雅黑" w:eastAsia="微软雅黑" w:hAnsi="微软雅黑"/>
-        </w:rPr>
-      </w:pPr>
-      <w:r>
-        <w:rPr>
-          <w:rFonts w:ascii="微软雅黑" w:eastAsia="微软雅黑" w:hAnsi="微软雅黑" w:hint="eastAsia"/>
-        </w:rPr>
-        <w:t>清除Token信息，用于注销</w:t>
-      </w:r>
-    </w:p>
-    <w:p>
-      <w:pPr>
-        <w:rPr>
-          <w:rFonts w:ascii="微软雅黑" w:eastAsia="微软雅黑" w:hAnsi="微软雅黑"/>
-        </w:rPr>
-      </w:pPr>
-      <w:r>
-        <w:rPr>
-          <w:rFonts w:ascii="微软雅黑" w:eastAsia="微软雅黑" w:hAnsi="微软雅黑"/>
-        </w:rPr>
-        <w:t>void clearToken(ELoginPlatform platform, Context context)</w:t>
+        <w:t>platform：帐号类型</w:t>
+      </w:r>
+    </w:p>
+    <w:p>
+      <w:pPr>
+        <w:rPr>
+          <w:rFonts w:ascii="微软雅黑" w:eastAsia="微软雅黑" w:hAnsi="微软雅黑"/>
+        </w:rPr>
+      </w:pPr>
+      <w:r>
+        <w:rPr>
+          <w:rFonts w:ascii="微软雅黑" w:eastAsia="微软雅黑" w:hAnsi="微软雅黑" w:hint="eastAsia"/>
+        </w:rPr>
+        <w:t>phoneNumber：需要绑定的手机号</w:t>
+      </w:r>
+    </w:p>
+    <w:p>
+      <w:pPr>
+        <w:rPr>
+          <w:rFonts w:ascii="微软雅黑" w:eastAsia="微软雅黑" w:hAnsi="微软雅黑"/>
+        </w:rPr>
+      </w:pPr>
+      <w:r>
+        <w:rPr>
+          <w:rFonts w:ascii="微软雅黑" w:eastAsia="微软雅黑" w:hAnsi="微软雅黑" w:hint="eastAsia"/>
+        </w:rPr>
+        <w:t>captcha：手机验证码</w:t>
+      </w:r>
+    </w:p>
+    <w:p>
+      <w:pPr>
+        <w:rPr>
+          <w:rFonts w:ascii="微软雅黑" w:eastAsia="微软雅黑" w:hAnsi="微软雅黑"/>
+        </w:rPr>
+      </w:pPr>
+    </w:p>
+    <w:p>
+      <w:pPr>
+        <w:rPr>
+          <w:rFonts w:ascii="微软雅黑" w:eastAsia="微软雅黑" w:hAnsi="微软雅黑"/>
+          <w:b/>
+        </w:rPr>
+      </w:pPr>
+      <w:r>
+        <w:rPr>
+          <w:rFonts w:ascii="微软雅黑" w:eastAsia="微软雅黑" w:hAnsi="微软雅黑" w:hint="eastAsia"/>
+          <w:b/>
+        </w:rPr>
+        <w:t>is</w:t>
+      </w:r>
+      <w:r>
+        <w:rPr>
+          <w:rFonts w:ascii="微软雅黑" w:eastAsia="微软雅黑" w:hAnsi="微软雅黑"/>
+          <w:b/>
+        </w:rPr>
+        <w:t>LocationOpValid</w:t>
+      </w:r>
+    </w:p>
+    <w:p>
+      <w:pPr>
+        <w:rPr>
+          <w:rFonts w:ascii="微软雅黑" w:eastAsia="微软雅黑" w:hAnsi="微软雅黑"/>
+        </w:rPr>
+      </w:pPr>
+      <w:r>
+        <w:rPr>
+          <w:rFonts w:ascii="微软雅黑" w:eastAsia="微软雅黑" w:hAnsi="微软雅黑" w:hint="eastAsia"/>
+        </w:rPr>
+        <w:t>地址操作是否合法</w:t>
+      </w:r>
+    </w:p>
+    <w:p>
+      <w:pPr>
+        <w:rPr>
+          <w:rFonts w:ascii="微软雅黑" w:eastAsia="微软雅黑" w:hAnsi="微软雅黑"/>
+        </w:rPr>
+      </w:pPr>
+      <w:r>
+        <w:rPr>
+          <w:rFonts w:ascii="微软雅黑" w:eastAsia="微软雅黑" w:hAnsi="微软雅黑"/>
+        </w:rPr>
+        <w:t>boolean isLocationOpValid(ELoginPlatform platform)</w:t>
       </w:r>
     </w:p>
     <w:p>
@@ -2394,74 +3388,94 @@
         <w:rPr>
           <w:rFonts w:ascii="微软雅黑" w:eastAsia="微软雅黑" w:hAnsi="微软雅黑" w:hint="eastAsia"/>
         </w:rPr>
-        <w:t>platform：传入在哪个帐号平台验票刷票</w:t>
-      </w:r>
-    </w:p>
-    <w:p>
-      <w:pPr>
-        <w:rPr>
-          <w:rFonts w:ascii="微软雅黑" w:eastAsia="微软雅黑" w:hAnsi="微软雅黑"/>
-        </w:rPr>
-      </w:pPr>
-      <w:r>
-        <w:rPr>
-          <w:rFonts w:ascii="微软雅黑" w:eastAsia="微软雅黑" w:hAnsi="微软雅黑" w:hint="eastAsia"/>
-        </w:rPr>
-        <w:t>context</w:t>
-      </w:r>
-      <w:r>
-        <w:rPr>
-          <w:rFonts w:ascii="微软雅黑" w:eastAsia="微软雅黑" w:hAnsi="微软雅黑"/>
-        </w:rPr>
-        <w:t>：当前应用上下文</w:t>
-      </w:r>
-    </w:p>
-    <w:p>
-      <w:pPr>
-        <w:rPr>
-          <w:rFonts w:ascii="微软雅黑" w:eastAsia="微软雅黑" w:hAnsi="微软雅黑"/>
-        </w:rPr>
-      </w:pPr>
-    </w:p>
-    <w:p>
-      <w:pPr>
-        <w:rPr>
-          <w:rFonts w:ascii="微软雅黑" w:eastAsia="微软雅黑" w:hAnsi="微软雅黑"/>
-          <w:b/>
-        </w:rPr>
-      </w:pPr>
-      <w:r>
-        <w:rPr>
-          <w:rFonts w:ascii="微软雅黑" w:eastAsia="微软雅黑" w:hAnsi="微软雅黑"/>
-          <w:b/>
-        </w:rPr>
-        <w:t>setOwnActivity</w:t>
-      </w:r>
-    </w:p>
-    <w:p>
-      <w:pPr>
-        <w:rPr>
-          <w:rFonts w:ascii="微软雅黑" w:eastAsia="微软雅黑" w:hAnsi="微软雅黑"/>
-        </w:rPr>
-      </w:pPr>
-      <w:r>
-        <w:rPr>
-          <w:rFonts w:ascii="微软雅黑" w:eastAsia="微软雅黑" w:hAnsi="微软雅黑" w:hint="eastAsia"/>
-        </w:rPr>
-        <w:t>设置Wup接口调用所属的Activity，用于WUPResp与UI线程进行同步</w:t>
-      </w:r>
-    </w:p>
-    <w:p>
-      <w:pPr>
-        <w:rPr>
-          <w:rFonts w:ascii="微软雅黑" w:eastAsia="微软雅黑" w:hAnsi="微软雅黑"/>
-        </w:rPr>
-      </w:pPr>
-      <w:r>
-        <w:rPr>
-          <w:rFonts w:ascii="微软雅黑" w:eastAsia="微软雅黑" w:hAnsi="微软雅黑"/>
-        </w:rPr>
-        <w:t>void setOwnActivity(Activity activity)</w:t>
+        <w:t>platform：帐号类型</w:t>
+      </w:r>
+    </w:p>
+    <w:p>
+      <w:pPr>
+        <w:rPr>
+          <w:rFonts w:ascii="微软雅黑" w:eastAsia="微软雅黑" w:hAnsi="微软雅黑"/>
+        </w:rPr>
+      </w:pPr>
+      <w:r>
+        <w:rPr>
+          <w:rFonts w:ascii="微软雅黑" w:eastAsia="微软雅黑" w:hAnsi="微软雅黑" w:hint="eastAsia"/>
+        </w:rPr>
+        <w:t>返回值</w:t>
+      </w:r>
+    </w:p>
+    <w:p>
+      <w:pPr>
+        <w:rPr>
+          <w:rFonts w:ascii="微软雅黑" w:eastAsia="微软雅黑" w:hAnsi="微软雅黑"/>
+        </w:rPr>
+      </w:pPr>
+      <w:r>
+        <w:rPr>
+          <w:rFonts w:ascii="微软雅黑" w:eastAsia="微软雅黑" w:hAnsi="微软雅黑" w:hint="eastAsia"/>
+        </w:rPr>
+        <w:t>true：合法，可以进行地址操作</w:t>
+      </w:r>
+    </w:p>
+    <w:p>
+      <w:pPr>
+        <w:rPr>
+          <w:rFonts w:ascii="微软雅黑" w:eastAsia="微软雅黑" w:hAnsi="微软雅黑"/>
+        </w:rPr>
+      </w:pPr>
+      <w:r>
+        <w:rPr>
+          <w:rFonts w:ascii="微软雅黑" w:eastAsia="微软雅黑" w:hAnsi="微软雅黑" w:hint="eastAsia"/>
+        </w:rPr>
+        <w:t>false：非法，不可进行地址操作</w:t>
+      </w:r>
+    </w:p>
+    <w:p>
+      <w:pPr>
+        <w:rPr>
+          <w:rFonts w:ascii="微软雅黑" w:eastAsia="微软雅黑" w:hAnsi="微软雅黑"/>
+        </w:rPr>
+      </w:pPr>
+    </w:p>
+    <w:p>
+      <w:pPr>
+        <w:rPr>
+          <w:rFonts w:ascii="微软雅黑" w:eastAsia="微软雅黑" w:hAnsi="微软雅黑"/>
+          <w:b/>
+        </w:rPr>
+      </w:pPr>
+      <w:r>
+        <w:rPr>
+          <w:rFonts w:ascii="微软雅黑" w:eastAsia="微软雅黑" w:hAnsi="微软雅黑"/>
+          <w:b/>
+        </w:rPr>
+        <w:t>requestBindLocation</w:t>
+      </w:r>
+    </w:p>
+    <w:p>
+      <w:pPr>
+        <w:rPr>
+          <w:rFonts w:ascii="微软雅黑" w:eastAsia="微软雅黑" w:hAnsi="微软雅黑"/>
+        </w:rPr>
+      </w:pPr>
+      <w:r>
+        <w:rPr>
+          <w:rFonts w:ascii="微软雅黑" w:eastAsia="微软雅黑" w:hAnsi="微软雅黑" w:hint="eastAsia"/>
+        </w:rPr>
+        <w:t>常用地址绑定操作</w:t>
+      </w:r>
+    </w:p>
+    <w:p>
+      <w:pPr>
+        <w:rPr>
+          <w:rFonts w:ascii="微软雅黑" w:eastAsia="微软雅黑" w:hAnsi="微软雅黑"/>
+        </w:rPr>
+      </w:pPr>
+      <w:r>
+        <w:rPr>
+          <w:rFonts w:ascii="微软雅黑" w:eastAsia="微软雅黑" w:hAnsi="微软雅黑"/>
+        </w:rPr>
+        <w:t>void requestBindLocation(ELoginPlatform platform, LocationInfo homeLocationInfo, LocationInfo companyLocationInfo)</w:t>
       </w:r>
     </w:p>
     <w:p>
@@ -2485,111 +3499,28 @@
       </w:pPr>
       <w:r>
         <w:rPr>
-          <w:rFonts w:ascii="微软雅黑" w:eastAsia="微软雅黑" w:hAnsi="微软雅黑"/>
-        </w:rPr>
-        <w:t>activity</w:t>
-      </w:r>
-      <w:r>
-        <w:rPr>
-          <w:rFonts w:ascii="微软雅黑" w:eastAsia="微软雅黑" w:hAnsi="微软雅黑" w:hint="eastAsia"/>
-        </w:rPr>
-        <w:t>：传入用于授权后回调的Activity</w:t>
-      </w:r>
-    </w:p>
-    <w:p>
-      <w:pPr>
-        <w:rPr>
-          <w:rFonts w:ascii="微软雅黑" w:eastAsia="微软雅黑" w:hAnsi="微软雅黑"/>
-        </w:rPr>
-      </w:pPr>
-    </w:p>
-    <w:p>
-      <w:pPr>
-        <w:rPr>
-          <w:rFonts w:ascii="微软雅黑" w:eastAsia="微软雅黑" w:hAnsi="微软雅黑"/>
-          <w:b/>
-        </w:rPr>
-      </w:pPr>
-      <w:r>
-        <w:rPr>
-          <w:rFonts w:ascii="微软雅黑" w:eastAsia="微软雅黑" w:hAnsi="微软雅黑"/>
-          <w:b/>
-        </w:rPr>
-        <w:t>setAuthorizeListener</w:t>
-      </w:r>
-    </w:p>
-    <w:p>
-      <w:pPr>
-        <w:rPr>
-          <w:rFonts w:ascii="微软雅黑" w:eastAsia="微软雅黑" w:hAnsi="微软雅黑"/>
-        </w:rPr>
-      </w:pPr>
-      <w:r>
-        <w:rPr>
-          <w:rFonts w:ascii="微软雅黑" w:eastAsia="微软雅黑" w:hAnsi="微软雅黑" w:hint="eastAsia"/>
-        </w:rPr>
-        <w:t>设置</w:t>
-      </w:r>
-      <w:r>
-        <w:rPr>
-          <w:rFonts w:ascii="微软雅黑" w:eastAsia="微软雅黑" w:hAnsi="微软雅黑" w:hint="eastAsia"/>
-        </w:rPr>
-        <w:t>票</w:t>
-      </w:r>
-      <w:r>
-        <w:rPr>
-          <w:rFonts w:ascii="微软雅黑" w:eastAsia="微软雅黑" w:hAnsi="微软雅黑" w:hint="eastAsia"/>
-        </w:rPr>
-        <w:t>据验证</w:t>
-      </w:r>
-      <w:r>
-        <w:rPr>
-          <w:rFonts w:ascii="微软雅黑" w:eastAsia="微软雅黑" w:hAnsi="微软雅黑" w:hint="eastAsia"/>
-        </w:rPr>
-        <w:t>监听器</w:t>
-      </w:r>
-    </w:p>
-    <w:p>
-      <w:pPr>
-        <w:rPr>
-          <w:rFonts w:ascii="微软雅黑" w:eastAsia="微软雅黑" w:hAnsi="微软雅黑"/>
-        </w:rPr>
-      </w:pPr>
-      <w:r>
-        <w:rPr>
-          <w:rFonts w:ascii="微软雅黑" w:eastAsia="微软雅黑" w:hAnsi="微软雅黑"/>
-        </w:rPr>
-        <w:t xml:space="preserve">void </w:t>
-      </w:r>
-      <w:r>
-        <w:rPr>
-          <w:rFonts w:ascii="微软雅黑" w:eastAsia="微软雅黑" w:hAnsi="微软雅黑"/>
-        </w:rPr>
-        <w:t xml:space="preserve">setAuthorizeListener </w:t>
-      </w:r>
-      <w:r>
-        <w:rPr>
-          <w:rFonts w:ascii="微软雅黑" w:eastAsia="微软雅黑" w:hAnsi="微软雅黑"/>
-        </w:rPr>
-        <w:t>(</w:t>
-      </w:r>
-      <w:r>
-        <w:rPr>
-          <w:rFonts w:ascii="微软雅黑" w:eastAsia="微软雅黑" w:hAnsi="微软雅黑"/>
-        </w:rPr>
-        <w:t>AuthorizeListener</w:t>
-      </w:r>
-      <w:r>
-        <w:rPr>
-          <w:rFonts w:ascii="微软雅黑" w:eastAsia="微软雅黑" w:hAnsi="微软雅黑"/>
-        </w:rPr>
-        <w:t xml:space="preserve"> </w:t>
-      </w:r>
-      <w:r>
-        <w:rPr>
-          <w:rFonts w:ascii="微软雅黑" w:eastAsia="微软雅黑" w:hAnsi="微软雅黑"/>
-        </w:rPr>
-        <w:t>listener)</w:t>
+          <w:rFonts w:ascii="微软雅黑" w:eastAsia="微软雅黑" w:hAnsi="微软雅黑" w:hint="eastAsia"/>
+        </w:rPr>
+        <w:t>platform：帐号类型</w:t>
+      </w:r>
+    </w:p>
+    <w:p>
+      <w:pPr>
+        <w:rPr>
+          <w:rFonts w:ascii="微软雅黑" w:eastAsia="微软雅黑" w:hAnsi="微软雅黑"/>
+        </w:rPr>
+      </w:pPr>
+      <w:r>
+        <w:rPr>
+          <w:rFonts w:ascii="微软雅黑" w:eastAsia="微软雅黑" w:hAnsi="微软雅黑"/>
+        </w:rPr>
+        <w:t>homeLocationInfo</w:t>
+      </w:r>
+      <w:r>
+        <w:rPr>
+          <w:rFonts w:ascii="微软雅黑" w:eastAsia="微软雅黑" w:hAnsi="微软雅黑" w:hint="eastAsia"/>
+        </w:rPr>
+        <w:t>：常用地址（家庭）信息</w:t>
       </w:r>
     </w:p>
     <w:p>
@@ -2603,6 +3534,103 @@
           <w:rFonts w:ascii="微软雅黑" w:eastAsia="微软雅黑" w:hAnsi="微软雅黑" w:hint="eastAsia"/>
         </w:rPr>
         <w:lastRenderedPageBreak/>
+        <w:t>company</w:t>
+      </w:r>
+      <w:r>
+        <w:rPr>
+          <w:rFonts w:ascii="微软雅黑" w:eastAsia="微软雅黑" w:hAnsi="微软雅黑"/>
+        </w:rPr>
+        <w:t>LocationInfo</w:t>
+      </w:r>
+      <w:r>
+        <w:rPr>
+          <w:rFonts w:ascii="微软雅黑" w:eastAsia="微软雅黑" w:hAnsi="微软雅黑" w:hint="eastAsia"/>
+        </w:rPr>
+        <w:t>：常用地址（</w:t>
+      </w:r>
+      <w:r>
+        <w:rPr>
+          <w:rFonts w:ascii="微软雅黑" w:eastAsia="微软雅黑" w:hAnsi="微软雅黑" w:hint="eastAsia"/>
+        </w:rPr>
+        <w:t>公司</w:t>
+      </w:r>
+      <w:r>
+        <w:rPr>
+          <w:rFonts w:ascii="微软雅黑" w:eastAsia="微软雅黑" w:hAnsi="微软雅黑" w:hint="eastAsia"/>
+        </w:rPr>
+        <w:t>）信息</w:t>
+      </w:r>
+    </w:p>
+    <w:p>
+      <w:pPr>
+        <w:rPr>
+          <w:rFonts w:ascii="微软雅黑" w:eastAsia="微软雅黑" w:hAnsi="微软雅黑"/>
+        </w:rPr>
+      </w:pPr>
+    </w:p>
+    <w:p>
+      <w:pPr>
+        <w:rPr>
+          <w:rFonts w:ascii="微软雅黑" w:eastAsia="微软雅黑" w:hAnsi="微软雅黑"/>
+          <w:b/>
+        </w:rPr>
+      </w:pPr>
+      <w:r>
+        <w:rPr>
+          <w:rFonts w:ascii="微软雅黑" w:eastAsia="微软雅黑" w:hAnsi="微软雅黑"/>
+          <w:b/>
+        </w:rPr>
+        <w:t>requestQueryLocation</w:t>
+      </w:r>
+    </w:p>
+    <w:p>
+      <w:pPr>
+        <w:rPr>
+          <w:rFonts w:ascii="微软雅黑" w:eastAsia="微软雅黑" w:hAnsi="微软雅黑"/>
+        </w:rPr>
+      </w:pPr>
+      <w:r>
+        <w:rPr>
+          <w:rFonts w:ascii="微软雅黑" w:eastAsia="微软雅黑" w:hAnsi="微软雅黑" w:hint="eastAsia"/>
+        </w:rPr>
+        <w:t>常用地址</w:t>
+      </w:r>
+      <w:r>
+        <w:rPr>
+          <w:rFonts w:ascii="微软雅黑" w:eastAsia="微软雅黑" w:hAnsi="微软雅黑" w:hint="eastAsia"/>
+        </w:rPr>
+        <w:t>查询</w:t>
+      </w:r>
+      <w:r>
+        <w:rPr>
+          <w:rFonts w:ascii="微软雅黑" w:eastAsia="微软雅黑" w:hAnsi="微软雅黑" w:hint="eastAsia"/>
+        </w:rPr>
+        <w:t>操作</w:t>
+      </w:r>
+    </w:p>
+    <w:p>
+      <w:pPr>
+        <w:rPr>
+          <w:rFonts w:ascii="微软雅黑" w:eastAsia="微软雅黑" w:hAnsi="微软雅黑"/>
+        </w:rPr>
+      </w:pPr>
+      <w:r>
+        <w:rPr>
+          <w:rFonts w:ascii="微软雅黑" w:eastAsia="微软雅黑" w:hAnsi="微软雅黑"/>
+        </w:rPr>
+        <w:t>void requestQueryLocation(ELoginPlatform platform)</w:t>
+      </w:r>
+    </w:p>
+    <w:p>
+      <w:pPr>
+        <w:rPr>
+          <w:rFonts w:ascii="微软雅黑" w:eastAsia="微软雅黑" w:hAnsi="微软雅黑"/>
+        </w:rPr>
+      </w:pPr>
+      <w:r>
+        <w:rPr>
+          <w:rFonts w:ascii="微软雅黑" w:eastAsia="微软雅黑" w:hAnsi="微软雅黑" w:hint="eastAsia"/>
+        </w:rPr>
         <w:t>参数</w:t>
       </w:r>
     </w:p>
@@ -2614,82 +3642,57 @@
       </w:pPr>
       <w:r>
         <w:rPr>
-          <w:rFonts w:ascii="微软雅黑" w:eastAsia="微软雅黑" w:hAnsi="微软雅黑"/>
-        </w:rPr>
-        <w:t>listener</w:t>
-      </w:r>
-      <w:r>
-        <w:rPr>
-          <w:rFonts w:ascii="微软雅黑" w:eastAsia="微软雅黑" w:hAnsi="微软雅黑" w:hint="eastAsia"/>
-        </w:rPr>
-        <w:t>：</w:t>
-      </w:r>
-      <w:r>
-        <w:rPr>
-          <w:rFonts w:ascii="微软雅黑" w:eastAsia="微软雅黑" w:hAnsi="微软雅黑"/>
-        </w:rPr>
-        <w:t>AuthorizeListener</w:t>
-      </w:r>
-      <w:r>
-        <w:rPr>
-          <w:rFonts w:ascii="微软雅黑" w:eastAsia="微软雅黑" w:hAnsi="微软雅黑" w:hint="eastAsia"/>
-        </w:rPr>
-        <w:t>实例</w:t>
-      </w:r>
-    </w:p>
-    <w:p>
-      <w:pPr>
-        <w:rPr>
-          <w:rFonts w:ascii="微软雅黑" w:eastAsia="微软雅黑" w:hAnsi="微软雅黑"/>
-        </w:rPr>
-      </w:pPr>
-    </w:p>
-    <w:p>
-      <w:pPr>
-        <w:rPr>
-          <w:rFonts w:ascii="微软雅黑" w:eastAsia="微软雅黑" w:hAnsi="微软雅黑"/>
-          <w:b/>
-        </w:rPr>
-      </w:pPr>
-      <w:r>
-        <w:rPr>
-          <w:rFonts w:ascii="微软雅黑" w:eastAsia="微软雅黑" w:hAnsi="微软雅黑" w:hint="eastAsia"/>
-          <w:b/>
-        </w:rPr>
-        <w:t>handle</w:t>
-      </w:r>
-      <w:r>
-        <w:rPr>
-          <w:rFonts w:ascii="微软雅黑" w:eastAsia="微软雅黑" w:hAnsi="微软雅黑"/>
-          <w:b/>
-        </w:rPr>
-        <w:t>QQOpenIntent</w:t>
-      </w:r>
-    </w:p>
-    <w:p>
-      <w:pPr>
-        <w:rPr>
-          <w:rFonts w:ascii="微软雅黑" w:eastAsia="微软雅黑" w:hAnsi="微软雅黑"/>
-        </w:rPr>
-      </w:pPr>
-      <w:r>
-        <w:rPr>
-          <w:rFonts w:ascii="微软雅黑" w:eastAsia="微软雅黑" w:hAnsi="微软雅黑" w:hint="eastAsia"/>
-        </w:rPr>
-        <w:t>QQ登录帐号信息回调</w:t>
-      </w:r>
-    </w:p>
-    <w:p>
-      <w:pPr>
-        <w:rPr>
-          <w:rFonts w:ascii="微软雅黑" w:eastAsia="微软雅黑" w:hAnsi="微软雅黑"/>
-        </w:rPr>
-      </w:pPr>
-      <w:r>
-        <w:rPr>
-          <w:rFonts w:ascii="微软雅黑" w:eastAsia="微软雅黑" w:hAnsi="微软雅黑"/>
-        </w:rPr>
-        <w:t>void handleQQOpenIntent(int requestCode, int resultCode, Intent data)</w:t>
+          <w:rFonts w:ascii="微软雅黑" w:eastAsia="微软雅黑" w:hAnsi="微软雅黑" w:hint="eastAsia"/>
+        </w:rPr>
+        <w:t>platform：帐号类型</w:t>
+      </w:r>
+    </w:p>
+    <w:p>
+      <w:pPr>
+        <w:rPr>
+          <w:rFonts w:ascii="微软雅黑" w:eastAsia="微软雅黑" w:hAnsi="微软雅黑"/>
+        </w:rPr>
+      </w:pPr>
+    </w:p>
+    <w:p>
+      <w:pPr>
+        <w:rPr>
+          <w:rFonts w:ascii="微软雅黑" w:eastAsia="微软雅黑" w:hAnsi="微软雅黑"/>
+          <w:b/>
+        </w:rPr>
+      </w:pPr>
+      <w:r>
+        <w:rPr>
+          <w:rFonts w:ascii="微软雅黑" w:eastAsia="微软雅黑" w:hAnsi="微软雅黑"/>
+          <w:b/>
+        </w:rPr>
+        <w:t>setBindingListener</w:t>
+      </w:r>
+    </w:p>
+    <w:p>
+      <w:pPr>
+        <w:rPr>
+          <w:rFonts w:ascii="微软雅黑" w:eastAsia="微软雅黑" w:hAnsi="微软雅黑"/>
+        </w:rPr>
+      </w:pPr>
+      <w:r>
+        <w:rPr>
+          <w:rFonts w:ascii="微软雅黑" w:eastAsia="微软雅黑" w:hAnsi="微软雅黑" w:hint="eastAsia"/>
+        </w:rPr>
+        <w:t>设置绑定信息监听器</w:t>
+      </w:r>
+    </w:p>
+    <w:p>
+      <w:pPr>
+        <w:rPr>
+          <w:rFonts w:ascii="微软雅黑" w:eastAsia="微软雅黑" w:hAnsi="微软雅黑"/>
+        </w:rPr>
+      </w:pPr>
+      <w:r>
+        <w:rPr>
+          <w:rFonts w:ascii="微软雅黑" w:eastAsia="微软雅黑" w:hAnsi="微软雅黑"/>
+        </w:rPr>
+        <w:t>void setBindingListener(BindingListener listener)</w:t>
       </w:r>
     </w:p>
     <w:p>
@@ -2715,111 +3718,55 @@
         <w:rPr>
           <w:rFonts w:ascii="微软雅黑" w:eastAsia="微软雅黑" w:hAnsi="微软雅黑" w:hint="eastAsia"/>
         </w:rPr>
-        <w:t>request</w:t>
-      </w:r>
-      <w:r>
-        <w:rPr>
-          <w:rFonts w:ascii="微软雅黑" w:eastAsia="微软雅黑" w:hAnsi="微软雅黑"/>
-        </w:rPr>
-        <w:t>Code</w:t>
-      </w:r>
-      <w:r>
-        <w:rPr>
-          <w:rFonts w:ascii="微软雅黑" w:eastAsia="微软雅黑" w:hAnsi="微软雅黑" w:hint="eastAsia"/>
-        </w:rPr>
-        <w:t>：Activity跳转请求Code，确认返回数据是哪个Activity的</w:t>
-      </w:r>
-    </w:p>
-    <w:p>
-      <w:pPr>
-        <w:rPr>
-          <w:rFonts w:ascii="微软雅黑" w:eastAsia="微软雅黑" w:hAnsi="微软雅黑"/>
-        </w:rPr>
-      </w:pPr>
-      <w:r>
-        <w:rPr>
-          <w:rFonts w:ascii="微软雅黑" w:eastAsia="微软雅黑" w:hAnsi="微软雅黑" w:hint="eastAsia"/>
-        </w:rPr>
-        <w:t>resultCode：子Activity通过setResult返回的code</w:t>
-      </w:r>
-    </w:p>
-    <w:p>
-      <w:pPr>
-        <w:rPr>
-          <w:rFonts w:ascii="微软雅黑" w:eastAsia="微软雅黑" w:hAnsi="微软雅黑"/>
-        </w:rPr>
-      </w:pPr>
-      <w:r>
-        <w:rPr>
-          <w:rFonts w:ascii="微软雅黑" w:eastAsia="微软雅黑" w:hAnsi="微软雅黑"/>
-        </w:rPr>
-        <w:t>data</w:t>
-      </w:r>
-      <w:r>
-        <w:rPr>
-          <w:rFonts w:ascii="微软雅黑" w:eastAsia="微软雅黑" w:hAnsi="微软雅黑" w:hint="eastAsia"/>
-        </w:rPr>
-        <w:t>：Intent对象，带有返回的数据</w:t>
-      </w:r>
-    </w:p>
-    <w:p>
-      <w:pPr>
-        <w:rPr>
-          <w:rFonts w:ascii="微软雅黑" w:eastAsia="微软雅黑" w:hAnsi="微软雅黑"/>
-        </w:rPr>
-      </w:pPr>
-    </w:p>
-    <w:p>
-      <w:pPr>
-        <w:rPr>
-          <w:rFonts w:ascii="微软雅黑" w:eastAsia="微软雅黑" w:hAnsi="微软雅黑"/>
-          <w:b/>
-        </w:rPr>
-      </w:pPr>
-      <w:r>
-        <w:rPr>
-          <w:rFonts w:ascii="微软雅黑" w:eastAsia="微软雅黑" w:hAnsi="微软雅黑" w:hint="eastAsia"/>
-          <w:b/>
-        </w:rPr>
-        <w:t>getClientId</w:t>
-      </w:r>
-    </w:p>
-    <w:p>
-      <w:pPr>
-        <w:rPr>
-          <w:rFonts w:ascii="微软雅黑" w:eastAsia="微软雅黑" w:hAnsi="微软雅黑"/>
-        </w:rPr>
-      </w:pPr>
-      <w:r>
-        <w:rPr>
-          <w:rFonts w:ascii="微软雅黑" w:eastAsia="微软雅黑" w:hAnsi="微软雅黑" w:hint="eastAsia"/>
-        </w:rPr>
-        <w:t>获取用于对齐AVS</w:t>
-      </w:r>
-      <w:r>
-        <w:rPr>
-          <w:rFonts w:ascii="微软雅黑" w:eastAsia="微软雅黑" w:hAnsi="微软雅黑" w:hint="eastAsia"/>
-        </w:rPr>
-        <w:t>厂商</w:t>
-      </w:r>
-      <w:r>
-        <w:rPr>
-          <w:rFonts w:ascii="微软雅黑" w:eastAsia="微软雅黑" w:hAnsi="微软雅黑" w:hint="eastAsia"/>
-        </w:rPr>
-        <w:t>信息的ClientId</w:t>
-      </w:r>
-    </w:p>
-    <w:p>
-      <w:pPr>
-        <w:rPr>
-          <w:rFonts w:ascii="微软雅黑" w:eastAsia="微软雅黑" w:hAnsi="微软雅黑"/>
-        </w:rPr>
-      </w:pPr>
-      <w:r>
-        <w:rPr>
-          <w:rFonts w:ascii="微软雅黑" w:eastAsia="微软雅黑" w:hAnsi="微软雅黑"/>
-        </w:rPr>
-        <w:t>String getClientId(ELoginPlatform platform)</w:t>
+        <w:t>listener：绑定信息监听器</w:t>
+      </w:r>
+    </w:p>
+    <w:p>
+      <w:pPr>
+        <w:rPr>
+          <w:rFonts w:ascii="微软雅黑" w:eastAsia="微软雅黑" w:hAnsi="微软雅黑"/>
+        </w:rPr>
+      </w:pPr>
+    </w:p>
+    <w:p>
+      <w:pPr>
+        <w:rPr>
+          <w:rFonts w:ascii="微软雅黑" w:eastAsia="微软雅黑" w:hAnsi="微软雅黑"/>
+          <w:b/>
+        </w:rPr>
+      </w:pPr>
+      <w:r>
+        <w:rPr>
+          <w:rFonts w:ascii="微软雅黑" w:eastAsia="微软雅黑" w:hAnsi="微软雅黑"/>
+          <w:b/>
+        </w:rPr>
+        <w:t>toUserCenter</w:t>
+      </w:r>
+    </w:p>
+    <w:p>
+      <w:pPr>
+        <w:rPr>
+          <w:rFonts w:ascii="微软雅黑" w:eastAsia="微软雅黑" w:hAnsi="微软雅黑"/>
+        </w:rPr>
+      </w:pPr>
+      <w:r>
+        <w:rPr>
+          <w:rFonts w:ascii="微软雅黑" w:eastAsia="微软雅黑" w:hAnsi="微软雅黑" w:hint="eastAsia"/>
+        </w:rPr>
+        <w:t>跳转用户中心页面</w:t>
+      </w:r>
+    </w:p>
+    <w:p>
+      <w:pPr>
+        <w:rPr>
+          <w:rFonts w:ascii="微软雅黑" w:eastAsia="微软雅黑" w:hAnsi="微软雅黑"/>
+        </w:rPr>
+      </w:pPr>
+      <w:r>
+        <w:rPr>
+          <w:rFonts w:ascii="微软雅黑" w:eastAsia="微软雅黑" w:hAnsi="微软雅黑"/>
+        </w:rPr>
+        <w:t>void toUserCenter(ELoginPlatform platform)</w:t>
       </w:r>
     </w:p>
     <w:p>
@@ -2843,772 +3790,21 @@
       </w:pPr>
       <w:r>
         <w:rPr>
-          <w:rFonts w:ascii="微软雅黑" w:eastAsia="微软雅黑" w:hAnsi="微软雅黑" w:hint="eastAsia"/>
-        </w:rPr>
-        <w:t>platform：获取哪个登录平台的信息</w:t>
-      </w:r>
-    </w:p>
-    <w:p>
-      <w:pPr>
-        <w:rPr>
-          <w:rFonts w:ascii="微软雅黑" w:eastAsia="微软雅黑" w:hAnsi="微软雅黑"/>
-        </w:rPr>
-      </w:pPr>
-    </w:p>
-    <w:p>
-      <w:pPr>
-        <w:rPr>
-          <w:rFonts w:ascii="微软雅黑" w:eastAsia="微软雅黑" w:hAnsi="微软雅黑"/>
-          <w:b/>
-        </w:rPr>
-      </w:pPr>
-      <w:r>
-        <w:rPr>
-          <w:rFonts w:ascii="微软雅黑" w:eastAsia="微软雅黑" w:hAnsi="微软雅黑"/>
-          <w:b/>
-        </w:rPr>
-        <w:t>getUserId</w:t>
-      </w:r>
-    </w:p>
-    <w:p>
-      <w:pPr>
-        <w:rPr>
-          <w:rFonts w:ascii="微软雅黑" w:eastAsia="微软雅黑" w:hAnsi="微软雅黑"/>
-        </w:rPr>
-      </w:pPr>
-      <w:r>
-        <w:rPr>
-          <w:rFonts w:ascii="微软雅黑" w:eastAsia="微软雅黑" w:hAnsi="微软雅黑" w:hint="eastAsia"/>
-        </w:rPr>
-        <w:t>获</w:t>
-      </w:r>
-      <w:r>
-        <w:rPr>
-          <w:rFonts w:ascii="微软雅黑" w:eastAsia="微软雅黑" w:hAnsi="微软雅黑" w:hint="eastAsia"/>
-        </w:rPr>
-        <w:t>取用户Id</w:t>
-      </w:r>
-    </w:p>
-    <w:p>
-      <w:pPr>
-        <w:rPr>
-          <w:rFonts w:ascii="微软雅黑" w:eastAsia="微软雅黑" w:hAnsi="微软雅黑"/>
-        </w:rPr>
-      </w:pPr>
-      <w:r>
-        <w:rPr>
-          <w:rFonts w:ascii="微软雅黑" w:eastAsia="微软雅黑" w:hAnsi="微软雅黑"/>
-        </w:rPr>
-        <w:t xml:space="preserve">String </w:t>
-      </w:r>
-      <w:r>
-        <w:rPr>
-          <w:rFonts w:ascii="微软雅黑" w:eastAsia="微软雅黑" w:hAnsi="微软雅黑" w:hint="eastAsia"/>
-        </w:rPr>
-        <w:t>getUserId</w:t>
-      </w:r>
-      <w:r>
-        <w:rPr>
-          <w:rFonts w:ascii="微软雅黑" w:eastAsia="微软雅黑" w:hAnsi="微软雅黑"/>
-        </w:rPr>
-        <w:t>(</w:t>
-      </w:r>
-      <w:r>
-        <w:rPr>
-          <w:rFonts w:ascii="微软雅黑" w:eastAsia="微软雅黑" w:hAnsi="微软雅黑"/>
-        </w:rPr>
-        <w:t>)</w:t>
-      </w:r>
-    </w:p>
-    <w:p>
-      <w:pPr>
-        <w:rPr>
-          <w:rFonts w:ascii="微软雅黑" w:eastAsia="微软雅黑" w:hAnsi="微软雅黑"/>
-        </w:rPr>
-      </w:pPr>
-    </w:p>
-    <w:p>
-      <w:pPr>
-        <w:rPr>
-          <w:rFonts w:ascii="微软雅黑" w:eastAsia="微软雅黑" w:hAnsi="微软雅黑"/>
-          <w:b/>
-        </w:rPr>
-      </w:pPr>
-      <w:r>
-        <w:rPr>
-          <w:rFonts w:ascii="微软雅黑" w:eastAsia="微软雅黑" w:hAnsi="微软雅黑"/>
-          <w:b/>
-        </w:rPr>
-        <w:t>setLoginEnv</w:t>
-      </w:r>
-    </w:p>
-    <w:p>
-      <w:pPr>
-        <w:rPr>
-          <w:rFonts w:ascii="微软雅黑" w:eastAsia="微软雅黑" w:hAnsi="微软雅黑"/>
-        </w:rPr>
-      </w:pPr>
-      <w:r>
-        <w:rPr>
-          <w:rFonts w:ascii="微软雅黑" w:eastAsia="微软雅黑" w:hAnsi="微软雅黑" w:hint="eastAsia"/>
-        </w:rPr>
-        <w:lastRenderedPageBreak/>
-        <w:t>设置帐号后台环境</w:t>
-      </w:r>
-    </w:p>
-    <w:p>
-      <w:pPr>
-        <w:rPr>
-          <w:rFonts w:ascii="微软雅黑" w:eastAsia="微软雅黑" w:hAnsi="微软雅黑"/>
-        </w:rPr>
-      </w:pPr>
-      <w:r>
-        <w:rPr>
-          <w:rFonts w:ascii="微软雅黑" w:eastAsia="微软雅黑" w:hAnsi="微软雅黑"/>
-        </w:rPr>
-        <w:t>void setLoginEnv(ELoginEnv env)</w:t>
-      </w:r>
-    </w:p>
-    <w:p>
-      <w:pPr>
-        <w:rPr>
-          <w:rFonts w:ascii="微软雅黑" w:eastAsia="微软雅黑" w:hAnsi="微软雅黑"/>
-        </w:rPr>
-      </w:pPr>
-      <w:r>
-        <w:rPr>
-          <w:rFonts w:ascii="微软雅黑" w:eastAsia="微软雅黑" w:hAnsi="微软雅黑" w:hint="eastAsia"/>
-        </w:rPr>
-        <w:t>参数</w:t>
-      </w:r>
-    </w:p>
-    <w:p>
-      <w:pPr>
-        <w:rPr>
-          <w:rFonts w:ascii="微软雅黑" w:eastAsia="微软雅黑" w:hAnsi="微软雅黑"/>
-        </w:rPr>
-      </w:pPr>
-      <w:r>
-        <w:rPr>
-          <w:rFonts w:ascii="微软雅黑" w:eastAsia="微软雅黑" w:hAnsi="微软雅黑" w:hint="eastAsia"/>
-        </w:rPr>
-        <w:t>env：帐号后台</w:t>
-      </w:r>
-      <w:r>
-        <w:rPr>
-          <w:rFonts w:ascii="微软雅黑" w:eastAsia="微软雅黑" w:hAnsi="微软雅黑" w:hint="eastAsia"/>
-        </w:rPr>
-        <w:t>环境</w:t>
-      </w:r>
-      <w:r>
-        <w:rPr>
-          <w:rFonts w:ascii="微软雅黑" w:eastAsia="微软雅黑" w:hAnsi="微软雅黑" w:hint="eastAsia"/>
-        </w:rPr>
-        <w:t>类型</w:t>
-      </w:r>
-    </w:p>
-    <w:p>
-      <w:pPr>
-        <w:rPr>
-          <w:rFonts w:ascii="微软雅黑" w:eastAsia="微软雅黑" w:hAnsi="微软雅黑"/>
-        </w:rPr>
-      </w:pPr>
-    </w:p>
-    <w:p>
-      <w:pPr>
-        <w:rPr>
-          <w:rFonts w:ascii="微软雅黑" w:eastAsia="微软雅黑" w:hAnsi="微软雅黑"/>
-          <w:b/>
-        </w:rPr>
-      </w:pPr>
-      <w:r>
-        <w:rPr>
-          <w:rFonts w:ascii="微软雅黑" w:eastAsia="微软雅黑" w:hAnsi="微软雅黑"/>
-          <w:b/>
-        </w:rPr>
-        <w:t>requestGetCaptcha</w:t>
-      </w:r>
-    </w:p>
-    <w:p>
-      <w:pPr>
-        <w:rPr>
-          <w:rFonts w:ascii="微软雅黑" w:eastAsia="微软雅黑" w:hAnsi="微软雅黑"/>
-        </w:rPr>
-      </w:pPr>
-      <w:r>
-        <w:rPr>
-          <w:rFonts w:ascii="微软雅黑" w:eastAsia="微软雅黑" w:hAnsi="微软雅黑" w:hint="eastAsia"/>
-        </w:rPr>
-        <w:t>获取手机号短信验证码</w:t>
-      </w:r>
-    </w:p>
-    <w:p>
-      <w:pPr>
-        <w:rPr>
-          <w:rFonts w:ascii="微软雅黑" w:eastAsia="微软雅黑" w:hAnsi="微软雅黑"/>
-        </w:rPr>
-      </w:pPr>
-      <w:r>
-        <w:rPr>
-          <w:rFonts w:ascii="微软雅黑" w:eastAsia="微软雅黑" w:hAnsi="微软雅黑"/>
-        </w:rPr>
-        <w:t>void requestGetCaptcha(ELoginPlatform platform, String phoneNumber)</w:t>
-      </w:r>
-    </w:p>
-    <w:p>
-      <w:pPr>
-        <w:rPr>
-          <w:rFonts w:ascii="微软雅黑" w:eastAsia="微软雅黑" w:hAnsi="微软雅黑"/>
-        </w:rPr>
-      </w:pPr>
-      <w:r>
-        <w:rPr>
-          <w:rFonts w:ascii="微软雅黑" w:eastAsia="微软雅黑" w:hAnsi="微软雅黑" w:hint="eastAsia"/>
-        </w:rPr>
-        <w:t>参数</w:t>
-      </w:r>
-    </w:p>
-    <w:p>
-      <w:pPr>
-        <w:rPr>
-          <w:rFonts w:ascii="微软雅黑" w:eastAsia="微软雅黑" w:hAnsi="微软雅黑"/>
-        </w:rPr>
-      </w:pPr>
-      <w:r>
-        <w:rPr>
-          <w:rFonts w:ascii="微软雅黑" w:eastAsia="微软雅黑" w:hAnsi="微软雅黑" w:hint="eastAsia"/>
-        </w:rPr>
-        <w:t>platform：帐号类型</w:t>
-      </w:r>
-    </w:p>
-    <w:p>
-      <w:pPr>
-        <w:rPr>
-          <w:rFonts w:ascii="微软雅黑" w:eastAsia="微软雅黑" w:hAnsi="微软雅黑"/>
-        </w:rPr>
-      </w:pPr>
-      <w:r>
-        <w:rPr>
-          <w:rFonts w:ascii="微软雅黑" w:eastAsia="微软雅黑" w:hAnsi="微软雅黑" w:hint="eastAsia"/>
-        </w:rPr>
-        <w:t>phoneNumber：需要绑定的手机号</w:t>
-      </w:r>
-    </w:p>
-    <w:p>
-      <w:pPr>
-        <w:rPr>
-          <w:rFonts w:ascii="微软雅黑" w:eastAsia="微软雅黑" w:hAnsi="微软雅黑"/>
-        </w:rPr>
-      </w:pPr>
-    </w:p>
-    <w:p>
-      <w:pPr>
-        <w:rPr>
-          <w:rFonts w:ascii="微软雅黑" w:eastAsia="微软雅黑" w:hAnsi="微软雅黑"/>
-          <w:b/>
-        </w:rPr>
-      </w:pPr>
-      <w:r>
-        <w:rPr>
-          <w:rFonts w:ascii="微软雅黑" w:eastAsia="微软雅黑" w:hAnsi="微软雅黑"/>
-          <w:b/>
-        </w:rPr>
-        <w:t>requestBindPhoneNumber</w:t>
-      </w:r>
-    </w:p>
-    <w:p>
-      <w:pPr>
-        <w:rPr>
-          <w:rFonts w:ascii="微软雅黑" w:eastAsia="微软雅黑" w:hAnsi="微软雅黑"/>
-        </w:rPr>
-      </w:pPr>
-      <w:r>
-        <w:rPr>
-          <w:rFonts w:ascii="微软雅黑" w:eastAsia="微软雅黑" w:hAnsi="微软雅黑" w:hint="eastAsia"/>
-        </w:rPr>
-        <w:t>绑定手机号</w:t>
-      </w:r>
-    </w:p>
-    <w:p>
-      <w:pPr>
-        <w:rPr>
-          <w:rFonts w:ascii="微软雅黑" w:eastAsia="微软雅黑" w:hAnsi="微软雅黑"/>
-        </w:rPr>
-      </w:pPr>
-      <w:r>
-        <w:rPr>
-          <w:rFonts w:ascii="微软雅黑" w:eastAsia="微软雅黑" w:hAnsi="微软雅黑"/>
-        </w:rPr>
-        <w:t>void requestBindPhoneNumber(ELoginPlatform platform, String phoneNumber, String captcha)</w:t>
-      </w:r>
-    </w:p>
-    <w:p>
-      <w:pPr>
-        <w:rPr>
-          <w:rFonts w:ascii="微软雅黑" w:eastAsia="微软雅黑" w:hAnsi="微软雅黑"/>
-        </w:rPr>
-      </w:pPr>
-      <w:r>
-        <w:rPr>
-          <w:rFonts w:ascii="微软雅黑" w:eastAsia="微软雅黑" w:hAnsi="微软雅黑" w:hint="eastAsia"/>
-        </w:rPr>
-        <w:t>参数</w:t>
-      </w:r>
-    </w:p>
-    <w:p>
-      <w:pPr>
-        <w:rPr>
-          <w:rFonts w:ascii="微软雅黑" w:eastAsia="微软雅黑" w:hAnsi="微软雅黑"/>
-        </w:rPr>
-      </w:pPr>
-      <w:r>
-        <w:rPr>
-          <w:rFonts w:ascii="微软雅黑" w:eastAsia="微软雅黑" w:hAnsi="微软雅黑" w:hint="eastAsia"/>
-        </w:rPr>
-        <w:t>platform：帐号类型</w:t>
-      </w:r>
-    </w:p>
-    <w:p>
-      <w:pPr>
-        <w:rPr>
-          <w:rFonts w:ascii="微软雅黑" w:eastAsia="微软雅黑" w:hAnsi="微软雅黑"/>
-        </w:rPr>
-      </w:pPr>
-      <w:r>
-        <w:rPr>
-          <w:rFonts w:ascii="微软雅黑" w:eastAsia="微软雅黑" w:hAnsi="微软雅黑" w:hint="eastAsia"/>
-        </w:rPr>
-        <w:t>phoneNumber：需要绑定的手机号</w:t>
-      </w:r>
-    </w:p>
-    <w:p>
-      <w:pPr>
-        <w:rPr>
-          <w:rFonts w:ascii="微软雅黑" w:eastAsia="微软雅黑" w:hAnsi="微软雅黑"/>
-        </w:rPr>
-      </w:pPr>
-      <w:r>
-        <w:rPr>
-          <w:rFonts w:ascii="微软雅黑" w:eastAsia="微软雅黑" w:hAnsi="微软雅黑" w:hint="eastAsia"/>
-        </w:rPr>
-        <w:t>captcha：手机验证码</w:t>
-      </w:r>
-    </w:p>
-    <w:p>
-      <w:pPr>
-        <w:rPr>
-          <w:rFonts w:ascii="微软雅黑" w:eastAsia="微软雅黑" w:hAnsi="微软雅黑"/>
-        </w:rPr>
-      </w:pPr>
-    </w:p>
-    <w:p>
-      <w:pPr>
-        <w:rPr>
-          <w:rFonts w:ascii="微软雅黑" w:eastAsia="微软雅黑" w:hAnsi="微软雅黑"/>
-          <w:b/>
-        </w:rPr>
-      </w:pPr>
-      <w:r>
-        <w:rPr>
-          <w:rFonts w:ascii="微软雅黑" w:eastAsia="微软雅黑" w:hAnsi="微软雅黑" w:hint="eastAsia"/>
-          <w:b/>
-        </w:rPr>
-        <w:t>is</w:t>
-      </w:r>
-      <w:r>
-        <w:rPr>
-          <w:rFonts w:ascii="微软雅黑" w:eastAsia="微软雅黑" w:hAnsi="微软雅黑"/>
-          <w:b/>
-        </w:rPr>
-        <w:t>LocationOpValid</w:t>
-      </w:r>
-    </w:p>
-    <w:p>
-      <w:pPr>
-        <w:rPr>
-          <w:rFonts w:ascii="微软雅黑" w:eastAsia="微软雅黑" w:hAnsi="微软雅黑"/>
-        </w:rPr>
-      </w:pPr>
-      <w:r>
-        <w:rPr>
-          <w:rFonts w:ascii="微软雅黑" w:eastAsia="微软雅黑" w:hAnsi="微软雅黑" w:hint="eastAsia"/>
-        </w:rPr>
-        <w:lastRenderedPageBreak/>
-        <w:t>地址操作是否合法</w:t>
-      </w:r>
-    </w:p>
-    <w:p>
-      <w:pPr>
-        <w:rPr>
-          <w:rFonts w:ascii="微软雅黑" w:eastAsia="微软雅黑" w:hAnsi="微软雅黑"/>
-        </w:rPr>
-      </w:pPr>
-      <w:r>
-        <w:rPr>
-          <w:rFonts w:ascii="微软雅黑" w:eastAsia="微软雅黑" w:hAnsi="微软雅黑"/>
-        </w:rPr>
-        <w:t>boolean isLocationOpValid(ELoginPlatform platform)</w:t>
-      </w:r>
-    </w:p>
-    <w:p>
-      <w:pPr>
-        <w:rPr>
-          <w:rFonts w:ascii="微软雅黑" w:eastAsia="微软雅黑" w:hAnsi="微软雅黑"/>
-        </w:rPr>
-      </w:pPr>
-      <w:r>
-        <w:rPr>
-          <w:rFonts w:ascii="微软雅黑" w:eastAsia="微软雅黑" w:hAnsi="微软雅黑" w:hint="eastAsia"/>
-        </w:rPr>
-        <w:t>参数</w:t>
-      </w:r>
-    </w:p>
-    <w:p>
-      <w:pPr>
-        <w:rPr>
-          <w:rFonts w:ascii="微软雅黑" w:eastAsia="微软雅黑" w:hAnsi="微软雅黑"/>
-        </w:rPr>
-      </w:pPr>
-      <w:r>
-        <w:rPr>
-          <w:rFonts w:ascii="微软雅黑" w:eastAsia="微软雅黑" w:hAnsi="微软雅黑" w:hint="eastAsia"/>
-        </w:rPr>
-        <w:t>platform：帐号类型</w:t>
-      </w:r>
-    </w:p>
-    <w:p>
-      <w:pPr>
-        <w:rPr>
-          <w:rFonts w:ascii="微软雅黑" w:eastAsia="微软雅黑" w:hAnsi="微软雅黑"/>
-        </w:rPr>
-      </w:pPr>
-      <w:r>
-        <w:rPr>
-          <w:rFonts w:ascii="微软雅黑" w:eastAsia="微软雅黑" w:hAnsi="微软雅黑" w:hint="eastAsia"/>
-        </w:rPr>
-        <w:t>返回值</w:t>
-      </w:r>
-    </w:p>
-    <w:p>
-      <w:pPr>
-        <w:rPr>
-          <w:rFonts w:ascii="微软雅黑" w:eastAsia="微软雅黑" w:hAnsi="微软雅黑"/>
-        </w:rPr>
-      </w:pPr>
-      <w:r>
-        <w:rPr>
-          <w:rFonts w:ascii="微软雅黑" w:eastAsia="微软雅黑" w:hAnsi="微软雅黑" w:hint="eastAsia"/>
-        </w:rPr>
-        <w:t>true：合法，可以进行地址操作</w:t>
-      </w:r>
-    </w:p>
-    <w:p>
-      <w:pPr>
-        <w:rPr>
-          <w:rFonts w:ascii="微软雅黑" w:eastAsia="微软雅黑" w:hAnsi="微软雅黑"/>
-        </w:rPr>
-      </w:pPr>
-      <w:r>
-        <w:rPr>
-          <w:rFonts w:ascii="微软雅黑" w:eastAsia="微软雅黑" w:hAnsi="微软雅黑" w:hint="eastAsia"/>
-        </w:rPr>
-        <w:t>false：非法，不可进行地址操作</w:t>
-      </w:r>
-    </w:p>
-    <w:p>
-      <w:pPr>
-        <w:rPr>
-          <w:rFonts w:ascii="微软雅黑" w:eastAsia="微软雅黑" w:hAnsi="微软雅黑"/>
-        </w:rPr>
-      </w:pPr>
-    </w:p>
-    <w:p>
-      <w:pPr>
-        <w:rPr>
-          <w:rFonts w:ascii="微软雅黑" w:eastAsia="微软雅黑" w:hAnsi="微软雅黑"/>
-          <w:b/>
-        </w:rPr>
-      </w:pPr>
-      <w:r>
-        <w:rPr>
-          <w:rFonts w:ascii="微软雅黑" w:eastAsia="微软雅黑" w:hAnsi="微软雅黑"/>
-          <w:b/>
-        </w:rPr>
-        <w:t>requestBindLocation</w:t>
-      </w:r>
-    </w:p>
-    <w:p>
-      <w:pPr>
-        <w:rPr>
-          <w:rFonts w:ascii="微软雅黑" w:eastAsia="微软雅黑" w:hAnsi="微软雅黑"/>
-        </w:rPr>
-      </w:pPr>
-      <w:r>
-        <w:rPr>
-          <w:rFonts w:ascii="微软雅黑" w:eastAsia="微软雅黑" w:hAnsi="微软雅黑" w:hint="eastAsia"/>
-        </w:rPr>
-        <w:t>常用地址绑定操作</w:t>
-      </w:r>
-    </w:p>
-    <w:p>
-      <w:pPr>
-        <w:rPr>
-          <w:rFonts w:ascii="微软雅黑" w:eastAsia="微软雅黑" w:hAnsi="微软雅黑"/>
-        </w:rPr>
-      </w:pPr>
-      <w:r>
-        <w:rPr>
-          <w:rFonts w:ascii="微软雅黑" w:eastAsia="微软雅黑" w:hAnsi="微软雅黑"/>
-        </w:rPr>
-        <w:t>void requestBindLocation(ELoginPlatform platform, LocationInfo homeLocationInfo, LocationInfo companyLocationInfo)</w:t>
-      </w:r>
-    </w:p>
-    <w:p>
-      <w:pPr>
-        <w:rPr>
-          <w:rFonts w:ascii="微软雅黑" w:eastAsia="微软雅黑" w:hAnsi="微软雅黑"/>
-        </w:rPr>
-      </w:pPr>
-      <w:r>
-        <w:rPr>
-          <w:rFonts w:ascii="微软雅黑" w:eastAsia="微软雅黑" w:hAnsi="微软雅黑" w:hint="eastAsia"/>
-        </w:rPr>
-        <w:t>参数</w:t>
-      </w:r>
-    </w:p>
-    <w:p>
-      <w:pPr>
-        <w:rPr>
-          <w:rFonts w:ascii="微软雅黑" w:eastAsia="微软雅黑" w:hAnsi="微软雅黑"/>
-        </w:rPr>
-      </w:pPr>
-      <w:r>
-        <w:rPr>
-          <w:rFonts w:ascii="微软雅黑" w:eastAsia="微软雅黑" w:hAnsi="微软雅黑" w:hint="eastAsia"/>
-        </w:rPr>
-        <w:t>platform：帐号类型</w:t>
-      </w:r>
-    </w:p>
-    <w:p>
-      <w:pPr>
-        <w:rPr>
-          <w:rFonts w:ascii="微软雅黑" w:eastAsia="微软雅黑" w:hAnsi="微软雅黑"/>
-        </w:rPr>
-      </w:pPr>
-      <w:r>
-        <w:rPr>
-          <w:rFonts w:ascii="微软雅黑" w:eastAsia="微软雅黑" w:hAnsi="微软雅黑"/>
-        </w:rPr>
-        <w:t>homeLocationInfo</w:t>
-      </w:r>
-      <w:r>
-        <w:rPr>
-          <w:rFonts w:ascii="微软雅黑" w:eastAsia="微软雅黑" w:hAnsi="微软雅黑" w:hint="eastAsia"/>
-        </w:rPr>
-        <w:t>：常用地址（家庭）信息</w:t>
-      </w:r>
-    </w:p>
-    <w:p>
-      <w:pPr>
-        <w:rPr>
-          <w:rFonts w:ascii="微软雅黑" w:eastAsia="微软雅黑" w:hAnsi="微软雅黑"/>
-        </w:rPr>
-      </w:pPr>
-      <w:r>
-        <w:rPr>
-          <w:rFonts w:ascii="微软雅黑" w:eastAsia="微软雅黑" w:hAnsi="微软雅黑" w:hint="eastAsia"/>
-        </w:rPr>
-        <w:t>company</w:t>
-      </w:r>
-      <w:r>
-        <w:rPr>
-          <w:rFonts w:ascii="微软雅黑" w:eastAsia="微软雅黑" w:hAnsi="微软雅黑"/>
-        </w:rPr>
-        <w:t>LocationInfo</w:t>
-      </w:r>
-      <w:r>
-        <w:rPr>
-          <w:rFonts w:ascii="微软雅黑" w:eastAsia="微软雅黑" w:hAnsi="微软雅黑" w:hint="eastAsia"/>
-        </w:rPr>
-        <w:t>：常用地址（</w:t>
-      </w:r>
-      <w:r>
-        <w:rPr>
-          <w:rFonts w:ascii="微软雅黑" w:eastAsia="微软雅黑" w:hAnsi="微软雅黑" w:hint="eastAsia"/>
-        </w:rPr>
-        <w:t>公司</w:t>
-      </w:r>
-      <w:r>
-        <w:rPr>
-          <w:rFonts w:ascii="微软雅黑" w:eastAsia="微软雅黑" w:hAnsi="微软雅黑" w:hint="eastAsia"/>
-        </w:rPr>
-        <w:t>）信息</w:t>
-      </w:r>
-    </w:p>
-    <w:p>
-      <w:pPr>
-        <w:rPr>
-          <w:rFonts w:ascii="微软雅黑" w:eastAsia="微软雅黑" w:hAnsi="微软雅黑"/>
-        </w:rPr>
-      </w:pPr>
-    </w:p>
-    <w:p>
-      <w:pPr>
-        <w:rPr>
-          <w:rFonts w:ascii="微软雅黑" w:eastAsia="微软雅黑" w:hAnsi="微软雅黑"/>
-          <w:b/>
-        </w:rPr>
-      </w:pPr>
-      <w:r>
-        <w:rPr>
-          <w:rFonts w:ascii="微软雅黑" w:eastAsia="微软雅黑" w:hAnsi="微软雅黑"/>
-          <w:b/>
-        </w:rPr>
-        <w:t>requestQueryLocation</w:t>
-      </w:r>
-    </w:p>
-    <w:p>
-      <w:pPr>
-        <w:rPr>
-          <w:rFonts w:ascii="微软雅黑" w:eastAsia="微软雅黑" w:hAnsi="微软雅黑"/>
-        </w:rPr>
-      </w:pPr>
-      <w:r>
-        <w:rPr>
-          <w:rFonts w:ascii="微软雅黑" w:eastAsia="微软雅黑" w:hAnsi="微软雅黑" w:hint="eastAsia"/>
-        </w:rPr>
-        <w:t>常用地址</w:t>
-      </w:r>
-      <w:r>
-        <w:rPr>
-          <w:rFonts w:ascii="微软雅黑" w:eastAsia="微软雅黑" w:hAnsi="微软雅黑" w:hint="eastAsia"/>
-        </w:rPr>
-        <w:t>查询</w:t>
-      </w:r>
-      <w:r>
-        <w:rPr>
-          <w:rFonts w:ascii="微软雅黑" w:eastAsia="微软雅黑" w:hAnsi="微软雅黑" w:hint="eastAsia"/>
-        </w:rPr>
-        <w:t>操作</w:t>
-      </w:r>
-    </w:p>
-    <w:p>
-      <w:pPr>
-        <w:rPr>
-          <w:rFonts w:ascii="微软雅黑" w:eastAsia="微软雅黑" w:hAnsi="微软雅黑"/>
-        </w:rPr>
-      </w:pPr>
-      <w:r>
-        <w:rPr>
-          <w:rFonts w:ascii="微软雅黑" w:eastAsia="微软雅黑" w:hAnsi="微软雅黑"/>
-        </w:rPr>
-        <w:t>void requestQueryLocation(ELoginPlatform platform)</w:t>
-      </w:r>
-    </w:p>
-    <w:p>
-      <w:pPr>
-        <w:rPr>
-          <w:rFonts w:ascii="微软雅黑" w:eastAsia="微软雅黑" w:hAnsi="微软雅黑"/>
-        </w:rPr>
-      </w:pPr>
-      <w:r>
-        <w:rPr>
-          <w:rFonts w:ascii="微软雅黑" w:eastAsia="微软雅黑" w:hAnsi="微软雅黑" w:hint="eastAsia"/>
-        </w:rPr>
-        <w:t>参数</w:t>
-      </w:r>
-    </w:p>
-    <w:p>
-      <w:pPr>
-        <w:rPr>
-          <w:rFonts w:ascii="微软雅黑" w:eastAsia="微软雅黑" w:hAnsi="微软雅黑"/>
-        </w:rPr>
-      </w:pPr>
-      <w:r>
-        <w:rPr>
-          <w:rFonts w:ascii="微软雅黑" w:eastAsia="微软雅黑" w:hAnsi="微软雅黑" w:hint="eastAsia"/>
-        </w:rPr>
-        <w:t>platform：帐号类型</w:t>
-      </w:r>
-    </w:p>
-    <w:p>
-      <w:pPr>
-        <w:rPr>
-          <w:rFonts w:ascii="微软雅黑" w:eastAsia="微软雅黑" w:hAnsi="微软雅黑"/>
-        </w:rPr>
-      </w:pPr>
-    </w:p>
-    <w:p>
-      <w:pPr>
-        <w:rPr>
-          <w:rFonts w:ascii="微软雅黑" w:eastAsia="微软雅黑" w:hAnsi="微软雅黑"/>
-          <w:b/>
-        </w:rPr>
-      </w:pPr>
-      <w:r>
-        <w:rPr>
-          <w:rFonts w:ascii="微软雅黑" w:eastAsia="微软雅黑" w:hAnsi="微软雅黑"/>
-          <w:b/>
-        </w:rPr>
-        <w:t>setBindingListener</w:t>
-      </w:r>
-    </w:p>
-    <w:p>
-      <w:pPr>
-        <w:rPr>
-          <w:rFonts w:ascii="微软雅黑" w:eastAsia="微软雅黑" w:hAnsi="微软雅黑"/>
-        </w:rPr>
-      </w:pPr>
-      <w:r>
-        <w:rPr>
-          <w:rFonts w:ascii="微软雅黑" w:eastAsia="微软雅黑" w:hAnsi="微软雅黑" w:hint="eastAsia"/>
-        </w:rPr>
-        <w:t>设置绑定信息监听器</w:t>
-      </w:r>
-    </w:p>
-    <w:p>
-      <w:pPr>
-        <w:rPr>
-          <w:rFonts w:ascii="微软雅黑" w:eastAsia="微软雅黑" w:hAnsi="微软雅黑"/>
-        </w:rPr>
-      </w:pPr>
-      <w:r>
-        <w:rPr>
-          <w:rFonts w:ascii="微软雅黑" w:eastAsia="微软雅黑" w:hAnsi="微软雅黑"/>
-        </w:rPr>
-        <w:t>void setBindingListener(BindingListener listener)</w:t>
-      </w:r>
-    </w:p>
-    <w:p>
-      <w:pPr>
-        <w:rPr>
-          <w:rFonts w:ascii="微软雅黑" w:eastAsia="微软雅黑" w:hAnsi="微软雅黑"/>
-        </w:rPr>
-      </w:pPr>
-      <w:r>
-        <w:rPr>
-          <w:rFonts w:ascii="微软雅黑" w:eastAsia="微软雅黑" w:hAnsi="微软雅黑" w:hint="eastAsia"/>
-        </w:rPr>
-        <w:t>参数</w:t>
-      </w:r>
-    </w:p>
-    <w:p>
-      <w:pPr>
-        <w:rPr>
-          <w:rFonts w:ascii="微软雅黑" w:eastAsia="微软雅黑" w:hAnsi="微软雅黑"/>
-        </w:rPr>
-      </w:pPr>
-      <w:r>
-        <w:rPr>
-          <w:rFonts w:ascii="微软雅黑" w:eastAsia="微软雅黑" w:hAnsi="微软雅黑" w:hint="eastAsia"/>
-        </w:rPr>
-        <w:t>listener：绑定信息监听器</w:t>
-      </w:r>
-    </w:p>
-    <w:p>
-      <w:pPr>
-        <w:rPr>
-          <w:rFonts w:ascii="微软雅黑" w:eastAsia="微软雅黑" w:hAnsi="微软雅黑"/>
+          <w:rFonts w:ascii="微软雅黑" w:eastAsia="微软雅黑" w:hAnsi="微软雅黑"/>
+        </w:rPr>
+        <w:t>platform</w:t>
+      </w:r>
+      <w:r>
+        <w:rPr>
+          <w:rFonts w:ascii="微软雅黑" w:eastAsia="微软雅黑" w:hAnsi="微软雅黑" w:hint="eastAsia"/>
+        </w:rPr>
+        <w:t>：帐号类型</w:t>
+      </w:r>
+    </w:p>
+    <w:p>
+      <w:pPr>
+        <w:rPr>
+          <w:rFonts w:ascii="微软雅黑" w:eastAsia="微软雅黑" w:hAnsi="微软雅黑" w:hint="eastAsia"/>
         </w:rPr>
       </w:pPr>
     </w:p>
@@ -3680,7 +3876,14 @@
         <w:rPr>
           <w:rFonts w:ascii="微软雅黑" w:eastAsia="微软雅黑" w:hAnsi="微软雅黑" w:hint="eastAsia"/>
         </w:rPr>
-        <w:t>继承。</w:t>
+        <w:t>继</w:t>
+      </w:r>
+      <w:r>
+        <w:rPr>
+          <w:rFonts w:ascii="微软雅黑" w:eastAsia="微软雅黑" w:hAnsi="微软雅黑" w:hint="eastAsia"/>
+        </w:rPr>
+        <w:lastRenderedPageBreak/>
+        <w:t>承。</w:t>
       </w:r>
     </w:p>
     <w:p>
@@ -3914,53 +4117,324 @@
         <w:rPr>
           <w:rFonts w:ascii="微软雅黑" w:eastAsia="微软雅黑" w:hAnsi="微软雅黑" w:hint="eastAsia"/>
         </w:rPr>
+        <w:t>微信</w:t>
+      </w:r>
+      <w:r>
+        <w:rPr>
+          <w:rFonts w:ascii="微软雅黑" w:eastAsia="微软雅黑" w:hAnsi="微软雅黑" w:hint="eastAsia"/>
+        </w:rPr>
+        <w:t>票</w:t>
+      </w:r>
+      <w:r>
+        <w:rPr>
+          <w:rFonts w:ascii="微软雅黑" w:eastAsia="微软雅黑" w:hAnsi="微软雅黑" w:hint="eastAsia"/>
+        </w:rPr>
+        <w:t>据验证</w:t>
+      </w:r>
+      <w:r>
+        <w:rPr>
+          <w:rFonts w:ascii="微软雅黑" w:eastAsia="微软雅黑" w:hAnsi="微软雅黑" w:hint="eastAsia"/>
+        </w:rPr>
+        <w:t>监听器</w:t>
+      </w:r>
+    </w:p>
+    <w:p>
+      <w:pPr>
+        <w:rPr>
+          <w:rFonts w:ascii="微软雅黑" w:eastAsia="微软雅黑" w:hAnsi="微软雅黑"/>
+        </w:rPr>
+      </w:pPr>
+    </w:p>
+    <w:p>
+      <w:pPr>
+        <w:rPr>
+          <w:rFonts w:ascii="微软雅黑" w:eastAsia="微软雅黑" w:hAnsi="微软雅黑"/>
+        </w:rPr>
+      </w:pPr>
+      <w:r>
+        <w:rPr>
+          <w:rFonts w:ascii="微软雅黑" w:eastAsia="微软雅黑" w:hAnsi="微软雅黑"/>
+        </w:rPr>
+        <w:t xml:space="preserve">void </w:t>
+      </w:r>
+      <w:r>
+        <w:rPr>
+          <w:rFonts w:ascii="微软雅黑" w:eastAsia="微软雅黑" w:hAnsi="微软雅黑"/>
+          <w:b/>
+        </w:rPr>
+        <w:t>onSuccess</w:t>
+      </w:r>
+      <w:r>
+        <w:rPr>
+          <w:rFonts w:ascii="微软雅黑" w:eastAsia="微软雅黑" w:hAnsi="微软雅黑"/>
+        </w:rPr>
+        <w:t>(int type)</w:t>
+      </w:r>
+      <w:r>
+        <w:rPr>
+          <w:rFonts w:ascii="微软雅黑" w:eastAsia="微软雅黑" w:hAnsi="微软雅黑"/>
+        </w:rPr>
+        <w:t>;</w:t>
+      </w:r>
+    </w:p>
+    <w:p>
+      <w:pPr>
+        <w:rPr>
+          <w:rFonts w:ascii="微软雅黑" w:eastAsia="微软雅黑" w:hAnsi="微软雅黑"/>
+        </w:rPr>
+      </w:pPr>
+      <w:r>
+        <w:rPr>
+          <w:rFonts w:ascii="微软雅黑" w:eastAsia="微软雅黑" w:hAnsi="微软雅黑" w:hint="eastAsia"/>
+        </w:rPr>
+        <w:t>微信接口调用成功回调</w:t>
+      </w:r>
+      <w:r>
+        <w:rPr>
+          <w:rFonts w:ascii="微软雅黑" w:eastAsia="微软雅黑" w:hAnsi="微软雅黑" w:hint="eastAsia"/>
+        </w:rPr>
+        <w:t>，</w:t>
+      </w:r>
+      <w:r>
+        <w:rPr>
+          <w:rFonts w:ascii="微软雅黑" w:eastAsia="微软雅黑" w:hAnsi="微软雅黑" w:hint="eastAsia"/>
+        </w:rPr>
+        <w:t>用于UI更新</w:t>
+      </w:r>
+    </w:p>
+    <w:p>
+      <w:pPr>
+        <w:rPr>
+          <w:rFonts w:ascii="微软雅黑" w:eastAsia="微软雅黑" w:hAnsi="微软雅黑"/>
+        </w:rPr>
+      </w:pPr>
+      <w:r>
+        <w:rPr>
+          <w:rFonts w:ascii="微软雅黑" w:eastAsia="微软雅黑" w:hAnsi="微软雅黑" w:hint="eastAsia"/>
+        </w:rPr>
+        <w:t>参数</w:t>
+      </w:r>
+    </w:p>
+    <w:p>
+      <w:pPr>
+        <w:rPr>
+          <w:rFonts w:ascii="微软雅黑" w:eastAsia="微软雅黑" w:hAnsi="微软雅黑"/>
+        </w:rPr>
+      </w:pPr>
+      <w:r>
+        <w:rPr>
+          <w:rFonts w:ascii="微软雅黑" w:eastAsia="微软雅黑" w:hAnsi="微软雅黑"/>
+        </w:rPr>
+        <w:t>type:</w:t>
+      </w:r>
+      <w:r>
+        <w:rPr>
+          <w:rFonts w:ascii="微软雅黑" w:eastAsia="微软雅黑" w:hAnsi="微软雅黑" w:hint="eastAsia"/>
+        </w:rPr>
+        <w:t>调用类型</w:t>
+      </w:r>
+    </w:p>
+    <w:p>
+      <w:pPr>
+        <w:rPr>
+          <w:rFonts w:ascii="微软雅黑" w:eastAsia="微软雅黑" w:hAnsi="微软雅黑"/>
+        </w:rPr>
+      </w:pPr>
+      <w:r>
+        <w:rPr>
+          <w:rFonts w:ascii="微软雅黑" w:eastAsia="微软雅黑" w:hAnsi="微软雅黑" w:hint="eastAsia"/>
+        </w:rPr>
+        <w:t>AUTH</w:t>
+      </w:r>
+      <w:r>
+        <w:rPr>
+          <w:rFonts w:ascii="微软雅黑" w:eastAsia="微软雅黑" w:hAnsi="微软雅黑"/>
+        </w:rPr>
+        <w:t>_TYPE</w:t>
+      </w:r>
+      <w:r>
+        <w:rPr>
+          <w:rFonts w:ascii="微软雅黑" w:eastAsia="微软雅黑" w:hAnsi="微软雅黑" w:hint="eastAsia"/>
+        </w:rPr>
+        <w:t>：授权票据类型</w:t>
+      </w:r>
+    </w:p>
+    <w:p>
+      <w:pPr>
+        <w:rPr>
+          <w:rFonts w:ascii="微软雅黑" w:eastAsia="微软雅黑" w:hAnsi="微软雅黑"/>
+        </w:rPr>
+      </w:pPr>
+      <w:r>
+        <w:rPr>
+          <w:rFonts w:ascii="微软雅黑" w:eastAsia="微软雅黑" w:hAnsi="微软雅黑" w:hint="eastAsia"/>
+        </w:rPr>
+        <w:t>REFRESH</w:t>
+      </w:r>
+      <w:r>
+        <w:rPr>
+          <w:rFonts w:ascii="微软雅黑" w:eastAsia="微软雅黑" w:hAnsi="微软雅黑"/>
+        </w:rPr>
+        <w:t>_TYPE</w:t>
+      </w:r>
+      <w:r>
+        <w:rPr>
+          <w:rFonts w:ascii="微软雅黑" w:eastAsia="微软雅黑" w:hAnsi="微软雅黑" w:hint="eastAsia"/>
+        </w:rPr>
+        <w:t>：刷新票据类型</w:t>
+      </w:r>
+    </w:p>
+    <w:p>
+      <w:pPr>
+        <w:rPr>
+          <w:rFonts w:ascii="微软雅黑" w:eastAsia="微软雅黑" w:hAnsi="微软雅黑"/>
+        </w:rPr>
+      </w:pPr>
+      <w:r>
+        <w:rPr>
+          <w:rFonts w:ascii="微软雅黑" w:eastAsia="微软雅黑" w:hAnsi="微软雅黑" w:hint="eastAsia"/>
+        </w:rPr>
+        <w:t>WX</w:t>
+      </w:r>
+      <w:r>
+        <w:rPr>
+          <w:rFonts w:ascii="微软雅黑" w:eastAsia="微软雅黑" w:hAnsi="微软雅黑"/>
+        </w:rPr>
+        <w:t>_</w:t>
+      </w:r>
+      <w:r>
+        <w:rPr>
+          <w:rFonts w:ascii="微软雅黑" w:eastAsia="微软雅黑" w:hAnsi="微软雅黑" w:hint="eastAsia"/>
+        </w:rPr>
+        <w:t>TVS</w:t>
+      </w:r>
+      <w:r>
+        <w:rPr>
+          <w:rFonts w:ascii="微软雅黑" w:eastAsia="微软雅黑" w:hAnsi="微软雅黑"/>
+        </w:rPr>
+        <w:t>IDRECV_TYPE</w:t>
+      </w:r>
+      <w:r>
+        <w:rPr>
+          <w:rFonts w:ascii="微软雅黑" w:eastAsia="微软雅黑" w:hAnsi="微软雅黑" w:hint="eastAsia"/>
+        </w:rPr>
+        <w:t>：</w:t>
+      </w:r>
+      <w:r>
+        <w:rPr>
+          <w:rFonts w:ascii="微软雅黑" w:eastAsia="微软雅黑" w:hAnsi="微软雅黑" w:hint="eastAsia"/>
+        </w:rPr>
+        <w:t>微信</w:t>
+      </w:r>
+      <w:r>
+        <w:rPr>
+          <w:rFonts w:ascii="微软雅黑" w:eastAsia="微软雅黑" w:hAnsi="微软雅黑" w:hint="eastAsia"/>
+        </w:rPr>
+        <w:t>TVSID接收类型</w:t>
+      </w:r>
+    </w:p>
+    <w:p>
+      <w:pPr>
+        <w:rPr>
+          <w:rFonts w:ascii="微软雅黑" w:eastAsia="微软雅黑" w:hAnsi="微软雅黑"/>
+        </w:rPr>
+      </w:pPr>
+      <w:r>
+        <w:rPr>
+          <w:rFonts w:ascii="微软雅黑" w:eastAsia="微软雅黑" w:hAnsi="微软雅黑"/>
+        </w:rPr>
         <w:lastRenderedPageBreak/>
-        <w:t>微信</w:t>
-      </w:r>
-      <w:r>
-        <w:rPr>
-          <w:rFonts w:ascii="微软雅黑" w:eastAsia="微软雅黑" w:hAnsi="微软雅黑" w:hint="eastAsia"/>
-        </w:rPr>
-        <w:t>票</w:t>
-      </w:r>
-      <w:r>
-        <w:rPr>
-          <w:rFonts w:ascii="微软雅黑" w:eastAsia="微软雅黑" w:hAnsi="微软雅黑" w:hint="eastAsia"/>
-        </w:rPr>
-        <w:t>据验证</w:t>
-      </w:r>
-      <w:r>
-        <w:rPr>
-          <w:rFonts w:ascii="微软雅黑" w:eastAsia="微软雅黑" w:hAnsi="微软雅黑" w:hint="eastAsia"/>
-        </w:rPr>
-        <w:t>监听器</w:t>
-      </w:r>
-    </w:p>
-    <w:p>
-      <w:pPr>
-        <w:rPr>
-          <w:rFonts w:ascii="微软雅黑" w:eastAsia="微软雅黑" w:hAnsi="微软雅黑"/>
-        </w:rPr>
-      </w:pPr>
-    </w:p>
-    <w:p>
-      <w:pPr>
-        <w:rPr>
-          <w:rFonts w:ascii="微软雅黑" w:eastAsia="微软雅黑" w:hAnsi="微软雅黑"/>
-        </w:rPr>
-      </w:pPr>
-      <w:r>
-        <w:rPr>
-          <w:rFonts w:ascii="微软雅黑" w:eastAsia="微软雅黑" w:hAnsi="微软雅黑"/>
-        </w:rPr>
-        <w:t xml:space="preserve">void </w:t>
-      </w:r>
-      <w:r>
-        <w:rPr>
-          <w:rFonts w:ascii="微软雅黑" w:eastAsia="微软雅黑" w:hAnsi="微软雅黑"/>
-          <w:b/>
-        </w:rPr>
-        <w:t>onSuccess</w:t>
+        <w:t>QQOPEN_TVSIDRECV_TYPE</w:t>
+      </w:r>
+      <w:r>
+        <w:rPr>
+          <w:rFonts w:ascii="微软雅黑" w:eastAsia="微软雅黑" w:hAnsi="微软雅黑" w:hint="eastAsia"/>
+        </w:rPr>
+        <w:t>：QQ</w:t>
+      </w:r>
+      <w:r>
+        <w:rPr>
+          <w:rFonts w:ascii="微软雅黑" w:eastAsia="微软雅黑" w:hAnsi="微软雅黑"/>
+        </w:rPr>
+        <w:t xml:space="preserve"> TVSID</w:t>
+      </w:r>
+      <w:r>
+        <w:rPr>
+          <w:rFonts w:ascii="微软雅黑" w:eastAsia="微软雅黑" w:hAnsi="微软雅黑" w:hint="eastAsia"/>
+        </w:rPr>
+        <w:t>接收类型</w:t>
+      </w:r>
+    </w:p>
+    <w:p>
+      <w:pPr>
+        <w:rPr>
+          <w:rFonts w:ascii="微软雅黑" w:eastAsia="微软雅黑" w:hAnsi="微软雅黑"/>
+        </w:rPr>
+      </w:pPr>
+      <w:r>
+        <w:rPr>
+          <w:rFonts w:ascii="微软雅黑" w:eastAsia="微软雅黑" w:hAnsi="微软雅黑"/>
+        </w:rPr>
+        <w:t>TOKENVERIFY_TYPE</w:t>
+      </w:r>
+      <w:r>
+        <w:rPr>
+          <w:rFonts w:ascii="微软雅黑" w:eastAsia="微软雅黑" w:hAnsi="微软雅黑" w:hint="eastAsia"/>
+        </w:rPr>
+        <w:t>：QQ帐号验证类型</w:t>
+      </w:r>
+    </w:p>
+    <w:p>
+      <w:pPr>
+        <w:rPr>
+          <w:rFonts w:ascii="微软雅黑" w:eastAsia="微软雅黑" w:hAnsi="微软雅黑"/>
+        </w:rPr>
+      </w:pPr>
+      <w:r>
+        <w:rPr>
+          <w:rFonts w:ascii="微软雅黑" w:eastAsia="微软雅黑" w:hAnsi="微软雅黑"/>
+        </w:rPr>
+        <w:t>USERINFORECV_TYPE</w:t>
+      </w:r>
+      <w:r>
+        <w:rPr>
+          <w:rFonts w:ascii="微软雅黑" w:eastAsia="微软雅黑" w:hAnsi="微软雅黑" w:hint="eastAsia"/>
+        </w:rPr>
+        <w:t>：用户信息获取类型</w:t>
+      </w:r>
+    </w:p>
+    <w:p>
+      <w:pPr>
+        <w:rPr>
+          <w:rFonts w:ascii="微软雅黑" w:eastAsia="微软雅黑" w:hAnsi="微软雅黑"/>
+        </w:rPr>
+      </w:pPr>
+    </w:p>
+    <w:p>
+      <w:pPr>
+        <w:rPr>
+          <w:rFonts w:ascii="微软雅黑" w:eastAsia="微软雅黑" w:hAnsi="微软雅黑"/>
+        </w:rPr>
+      </w:pPr>
+      <w:r>
+        <w:rPr>
+          <w:rFonts w:ascii="微软雅黑" w:eastAsia="微软雅黑" w:hAnsi="微软雅黑"/>
+        </w:rPr>
+        <w:t>void</w:t>
+      </w:r>
+      <w:r>
+        <w:rPr>
+          <w:rFonts w:ascii="微软雅黑" w:eastAsia="微软雅黑" w:hAnsi="微软雅黑"/>
+          <w:b/>
+        </w:rPr>
+        <w:t xml:space="preserve"> </w:t>
+      </w:r>
+      <w:r>
+        <w:rPr>
+          <w:rFonts w:ascii="微软雅黑" w:eastAsia="微软雅黑" w:hAnsi="微软雅黑"/>
+          <w:b/>
+        </w:rPr>
+        <w:t>onError</w:t>
       </w:r>
       <w:r>
         <w:rPr>
@@ -3968,24 +4442,18 @@
         </w:rPr>
         <w:t>(int type)</w:t>
       </w:r>
-      <w:r>
-        <w:rPr>
-          <w:rFonts w:ascii="微软雅黑" w:eastAsia="微软雅黑" w:hAnsi="微软雅黑"/>
-        </w:rPr>
-        <w:t>;</w:t>
-      </w:r>
-    </w:p>
-    <w:p>
-      <w:pPr>
-        <w:rPr>
-          <w:rFonts w:ascii="微软雅黑" w:eastAsia="微软雅黑" w:hAnsi="微软雅黑"/>
-        </w:rPr>
-      </w:pPr>
-      <w:r>
-        <w:rPr>
-          <w:rFonts w:ascii="微软雅黑" w:eastAsia="微软雅黑" w:hAnsi="微软雅黑" w:hint="eastAsia"/>
-        </w:rPr>
-        <w:t>微信接口调用成功回调</w:t>
+    </w:p>
+    <w:p>
+      <w:pPr>
+        <w:rPr>
+          <w:rFonts w:ascii="微软雅黑" w:eastAsia="微软雅黑" w:hAnsi="微软雅黑"/>
+        </w:rPr>
+      </w:pPr>
+      <w:r>
+        <w:rPr>
+          <w:rFonts w:ascii="微软雅黑" w:eastAsia="微软雅黑" w:hAnsi="微软雅黑" w:hint="eastAsia"/>
+        </w:rPr>
+        <w:t>微信接口调用失败回调</w:t>
       </w:r>
       <w:r>
         <w:rPr>
@@ -4092,6 +4560,31 @@
         <w:rPr>
           <w:rFonts w:ascii="微软雅黑" w:eastAsia="微软雅黑" w:hAnsi="微软雅黑" w:hint="eastAsia"/>
         </w:rPr>
+        <w:t>TVS</w:t>
+      </w:r>
+      <w:r>
+        <w:rPr>
+          <w:rFonts w:ascii="微软雅黑" w:eastAsia="微软雅黑" w:hAnsi="微软雅黑"/>
+        </w:rPr>
+        <w:t>IDRECV_TYPE</w:t>
+      </w:r>
+      <w:r>
+        <w:rPr>
+          <w:rFonts w:ascii="微软雅黑" w:eastAsia="微软雅黑" w:hAnsi="微软雅黑" w:hint="eastAsia"/>
+        </w:rPr>
+        <w:t>：TVSID接收类型</w:t>
+      </w:r>
+    </w:p>
+    <w:p>
+      <w:pPr>
+        <w:rPr>
+          <w:rFonts w:ascii="微软雅黑" w:eastAsia="微软雅黑" w:hAnsi="微软雅黑"/>
+        </w:rPr>
+      </w:pPr>
+      <w:r>
+        <w:rPr>
+          <w:rFonts w:ascii="微软雅黑" w:eastAsia="微软雅黑" w:hAnsi="微软雅黑" w:hint="eastAsia"/>
+        </w:rPr>
         <w:t>WX</w:t>
       </w:r>
       <w:r>
@@ -4116,19 +4609,7 @@
         <w:rPr>
           <w:rFonts w:ascii="微软雅黑" w:eastAsia="微软雅黑" w:hAnsi="微软雅黑" w:hint="eastAsia"/>
         </w:rPr>
-        <w:t>：</w:t>
-      </w:r>
-      <w:r>
-        <w:rPr>
-          <w:rFonts w:ascii="微软雅黑" w:eastAsia="微软雅黑" w:hAnsi="微软雅黑" w:hint="eastAsia"/>
-        </w:rPr>
-        <w:t>微信</w:t>
-      </w:r>
-      <w:r>
-        <w:rPr>
-          <w:rFonts w:ascii="微软雅黑" w:eastAsia="微软雅黑" w:hAnsi="微软雅黑" w:hint="eastAsia"/>
-        </w:rPr>
-        <w:t>TVSID接收类型</w:t>
+        <w:t>：微信TVSID接收类型</w:t>
       </w:r>
     </w:p>
     <w:p>
@@ -4172,285 +4653,6 @@
         <w:rPr>
           <w:rFonts w:ascii="微软雅黑" w:eastAsia="微软雅黑" w:hAnsi="微软雅黑"/>
         </w:rPr>
-        <w:t>TOKENVERIFY_TYPE</w:t>
-      </w:r>
-      <w:r>
-        <w:rPr>
-          <w:rFonts w:ascii="微软雅黑" w:eastAsia="微软雅黑" w:hAnsi="微软雅黑" w:hint="eastAsia"/>
-        </w:rPr>
-        <w:t>：QQ帐号验证类型</w:t>
-      </w:r>
-    </w:p>
-    <w:p>
-      <w:pPr>
-        <w:rPr>
-          <w:rFonts w:ascii="微软雅黑" w:eastAsia="微软雅黑" w:hAnsi="微软雅黑"/>
-        </w:rPr>
-      </w:pPr>
-      <w:r>
-        <w:rPr>
-          <w:rFonts w:ascii="微软雅黑" w:eastAsia="微软雅黑" w:hAnsi="微软雅黑"/>
-        </w:rPr>
-        <w:t>USERINFORECV_TYPE</w:t>
-      </w:r>
-      <w:r>
-        <w:rPr>
-          <w:rFonts w:ascii="微软雅黑" w:eastAsia="微软雅黑" w:hAnsi="微软雅黑" w:hint="eastAsia"/>
-        </w:rPr>
-        <w:t>：用户信息获取类型</w:t>
-      </w:r>
-    </w:p>
-    <w:p>
-      <w:pPr>
-        <w:rPr>
-          <w:rFonts w:ascii="微软雅黑" w:eastAsia="微软雅黑" w:hAnsi="微软雅黑"/>
-        </w:rPr>
-      </w:pPr>
-    </w:p>
-    <w:p>
-      <w:pPr>
-        <w:rPr>
-          <w:rFonts w:ascii="微软雅黑" w:eastAsia="微软雅黑" w:hAnsi="微软雅黑"/>
-        </w:rPr>
-      </w:pPr>
-      <w:r>
-        <w:rPr>
-          <w:rFonts w:ascii="微软雅黑" w:eastAsia="微软雅黑" w:hAnsi="微软雅黑"/>
-        </w:rPr>
-        <w:t>void</w:t>
-      </w:r>
-      <w:r>
-        <w:rPr>
-          <w:rFonts w:ascii="微软雅黑" w:eastAsia="微软雅黑" w:hAnsi="微软雅黑"/>
-          <w:b/>
-        </w:rPr>
-        <w:t xml:space="preserve"> </w:t>
-      </w:r>
-      <w:r>
-        <w:rPr>
-          <w:rFonts w:ascii="微软雅黑" w:eastAsia="微软雅黑" w:hAnsi="微软雅黑"/>
-          <w:b/>
-        </w:rPr>
-        <w:t>onError</w:t>
-      </w:r>
-      <w:r>
-        <w:rPr>
-          <w:rFonts w:ascii="微软雅黑" w:eastAsia="微软雅黑" w:hAnsi="微软雅黑"/>
-        </w:rPr>
-        <w:t>(int type)</w:t>
-      </w:r>
-    </w:p>
-    <w:p>
-      <w:pPr>
-        <w:rPr>
-          <w:rFonts w:ascii="微软雅黑" w:eastAsia="微软雅黑" w:hAnsi="微软雅黑"/>
-        </w:rPr>
-      </w:pPr>
-      <w:r>
-        <w:rPr>
-          <w:rFonts w:ascii="微软雅黑" w:eastAsia="微软雅黑" w:hAnsi="微软雅黑" w:hint="eastAsia"/>
-        </w:rPr>
-        <w:t>微信接口调用失败回调</w:t>
-      </w:r>
-      <w:r>
-        <w:rPr>
-          <w:rFonts w:ascii="微软雅黑" w:eastAsia="微软雅黑" w:hAnsi="微软雅黑" w:hint="eastAsia"/>
-        </w:rPr>
-        <w:t>，</w:t>
-      </w:r>
-      <w:r>
-        <w:rPr>
-          <w:rFonts w:ascii="微软雅黑" w:eastAsia="微软雅黑" w:hAnsi="微软雅黑" w:hint="eastAsia"/>
-        </w:rPr>
-        <w:t>用于UI更新</w:t>
-      </w:r>
-    </w:p>
-    <w:p>
-      <w:pPr>
-        <w:rPr>
-          <w:rFonts w:ascii="微软雅黑" w:eastAsia="微软雅黑" w:hAnsi="微软雅黑"/>
-        </w:rPr>
-      </w:pPr>
-      <w:r>
-        <w:rPr>
-          <w:rFonts w:ascii="微软雅黑" w:eastAsia="微软雅黑" w:hAnsi="微软雅黑" w:hint="eastAsia"/>
-        </w:rPr>
-        <w:t>参数</w:t>
-      </w:r>
-    </w:p>
-    <w:p>
-      <w:pPr>
-        <w:rPr>
-          <w:rFonts w:ascii="微软雅黑" w:eastAsia="微软雅黑" w:hAnsi="微软雅黑"/>
-        </w:rPr>
-      </w:pPr>
-      <w:r>
-        <w:rPr>
-          <w:rFonts w:ascii="微软雅黑" w:eastAsia="微软雅黑" w:hAnsi="微软雅黑"/>
-        </w:rPr>
-        <w:t>type:</w:t>
-      </w:r>
-      <w:r>
-        <w:rPr>
-          <w:rFonts w:ascii="微软雅黑" w:eastAsia="微软雅黑" w:hAnsi="微软雅黑" w:hint="eastAsia"/>
-        </w:rPr>
-        <w:t>调用类型</w:t>
-      </w:r>
-    </w:p>
-    <w:p>
-      <w:pPr>
-        <w:rPr>
-          <w:rFonts w:ascii="微软雅黑" w:eastAsia="微软雅黑" w:hAnsi="微软雅黑"/>
-        </w:rPr>
-      </w:pPr>
-      <w:r>
-        <w:rPr>
-          <w:rFonts w:ascii="微软雅黑" w:eastAsia="微软雅黑" w:hAnsi="微软雅黑" w:hint="eastAsia"/>
-        </w:rPr>
-        <w:t>AUTH</w:t>
-      </w:r>
-      <w:r>
-        <w:rPr>
-          <w:rFonts w:ascii="微软雅黑" w:eastAsia="微软雅黑" w:hAnsi="微软雅黑"/>
-        </w:rPr>
-        <w:t>_TYPE</w:t>
-      </w:r>
-      <w:r>
-        <w:rPr>
-          <w:rFonts w:ascii="微软雅黑" w:eastAsia="微软雅黑" w:hAnsi="微软雅黑" w:hint="eastAsia"/>
-        </w:rPr>
-        <w:t>：授权票据类型</w:t>
-      </w:r>
-    </w:p>
-    <w:p>
-      <w:pPr>
-        <w:rPr>
-          <w:rFonts w:ascii="微软雅黑" w:eastAsia="微软雅黑" w:hAnsi="微软雅黑"/>
-        </w:rPr>
-      </w:pPr>
-      <w:r>
-        <w:rPr>
-          <w:rFonts w:ascii="微软雅黑" w:eastAsia="微软雅黑" w:hAnsi="微软雅黑" w:hint="eastAsia"/>
-        </w:rPr>
-        <w:t>REFRESH</w:t>
-      </w:r>
-      <w:r>
-        <w:rPr>
-          <w:rFonts w:ascii="微软雅黑" w:eastAsia="微软雅黑" w:hAnsi="微软雅黑"/>
-        </w:rPr>
-        <w:t>_TYPE</w:t>
-      </w:r>
-      <w:r>
-        <w:rPr>
-          <w:rFonts w:ascii="微软雅黑" w:eastAsia="微软雅黑" w:hAnsi="微软雅黑" w:hint="eastAsia"/>
-        </w:rPr>
-        <w:t>：刷新票据类型</w:t>
-      </w:r>
-    </w:p>
-    <w:p>
-      <w:pPr>
-        <w:rPr>
-          <w:rFonts w:ascii="微软雅黑" w:eastAsia="微软雅黑" w:hAnsi="微软雅黑"/>
-        </w:rPr>
-      </w:pPr>
-      <w:r>
-        <w:rPr>
-          <w:rFonts w:ascii="微软雅黑" w:eastAsia="微软雅黑" w:hAnsi="微软雅黑" w:hint="eastAsia"/>
-        </w:rPr>
-        <w:t>TVS</w:t>
-      </w:r>
-      <w:r>
-        <w:rPr>
-          <w:rFonts w:ascii="微软雅黑" w:eastAsia="微软雅黑" w:hAnsi="微软雅黑"/>
-        </w:rPr>
-        <w:t>IDRECV_TYPE</w:t>
-      </w:r>
-      <w:r>
-        <w:rPr>
-          <w:rFonts w:ascii="微软雅黑" w:eastAsia="微软雅黑" w:hAnsi="微软雅黑" w:hint="eastAsia"/>
-        </w:rPr>
-        <w:t>：TVSID接收类型</w:t>
-      </w:r>
-    </w:p>
-    <w:p>
-      <w:pPr>
-        <w:rPr>
-          <w:rFonts w:ascii="微软雅黑" w:eastAsia="微软雅黑" w:hAnsi="微软雅黑"/>
-        </w:rPr>
-      </w:pPr>
-      <w:r>
-        <w:rPr>
-          <w:rFonts w:ascii="微软雅黑" w:eastAsia="微软雅黑" w:hAnsi="微软雅黑" w:hint="eastAsia"/>
-        </w:rPr>
-        <w:t>WX</w:t>
-      </w:r>
-      <w:r>
-        <w:rPr>
-          <w:rFonts w:ascii="微软雅黑" w:eastAsia="微软雅黑" w:hAnsi="微软雅黑"/>
-        </w:rPr>
-        <w:t>_</w:t>
-      </w:r>
-      <w:r>
-        <w:rPr>
-          <w:rFonts w:ascii="微软雅黑" w:eastAsia="微软雅黑" w:hAnsi="微软雅黑" w:hint="eastAsia"/>
-        </w:rPr>
-        <w:t>TVS</w:t>
-      </w:r>
-      <w:r>
-        <w:rPr>
-          <w:rFonts w:ascii="微软雅黑" w:eastAsia="微软雅黑" w:hAnsi="微软雅黑"/>
-        </w:rPr>
-        <w:t>IDRECV_TYPE</w:t>
-      </w:r>
-      <w:r>
-        <w:rPr>
-          <w:rFonts w:ascii="微软雅黑" w:eastAsia="微软雅黑" w:hAnsi="微软雅黑" w:hint="eastAsia"/>
-        </w:rPr>
-        <w:t>：微信TVSID接收类型</w:t>
-      </w:r>
-    </w:p>
-    <w:p>
-      <w:pPr>
-        <w:rPr>
-          <w:rFonts w:ascii="微软雅黑" w:eastAsia="微软雅黑" w:hAnsi="微软雅黑"/>
-        </w:rPr>
-      </w:pPr>
-      <w:r>
-        <w:rPr>
-          <w:rFonts w:ascii="微软雅黑" w:eastAsia="微软雅黑" w:hAnsi="微软雅黑"/>
-        </w:rPr>
-        <w:t>QQOPEN_TVSIDRECV_TYPE</w:t>
-      </w:r>
-      <w:r>
-        <w:rPr>
-          <w:rFonts w:ascii="微软雅黑" w:eastAsia="微软雅黑" w:hAnsi="微软雅黑" w:hint="eastAsia"/>
-        </w:rPr>
-        <w:t>：QQ</w:t>
-      </w:r>
-      <w:r>
-        <w:rPr>
-          <w:rFonts w:ascii="微软雅黑" w:eastAsia="微软雅黑" w:hAnsi="微软雅黑"/>
-        </w:rPr>
-        <w:t xml:space="preserve"> TVSID</w:t>
-      </w:r>
-      <w:r>
-        <w:rPr>
-          <w:rFonts w:ascii="微软雅黑" w:eastAsia="微软雅黑" w:hAnsi="微软雅黑" w:hint="eastAsia"/>
-        </w:rPr>
-        <w:t>接收类型</w:t>
-      </w:r>
-    </w:p>
-    <w:p>
-      <w:pPr>
-        <w:rPr>
-          <w:rFonts w:ascii="微软雅黑" w:eastAsia="微软雅黑" w:hAnsi="微软雅黑"/>
-        </w:rPr>
-      </w:pPr>
-      <w:r>
-        <w:rPr>
-          <w:rFonts w:ascii="微软雅黑" w:eastAsia="微软雅黑" w:hAnsi="微软雅黑"/>
-        </w:rPr>
-        <w:lastRenderedPageBreak/>
         <w:t>TOKENVERIFY_TYPE</w:t>
       </w:r>
       <w:r>
@@ -4611,6 +4813,7 @@
         <w:rPr>
           <w:rFonts w:ascii="微软雅黑" w:eastAsia="微软雅黑" w:hAnsi="微软雅黑" w:hint="eastAsia"/>
         </w:rPr>
+        <w:lastRenderedPageBreak/>
         <w:t>帐号后台环境配置</w:t>
       </w:r>
     </w:p>
@@ -4869,7 +5072,6 @@
         <w:rPr>
           <w:rFonts w:ascii="微软雅黑" w:eastAsia="微软雅黑" w:hAnsi="微软雅黑"/>
         </w:rPr>
-        <w:lastRenderedPageBreak/>
         <w:t>static UserInfoManager getInstance()</w:t>
       </w:r>
     </w:p>
@@ -5004,6 +5206,7 @@
           <w:rFonts w:ascii="微软雅黑" w:eastAsia="微软雅黑" w:hAnsi="微软雅黑"/>
           <w:b/>
         </w:rPr>
+        <w:lastRenderedPageBreak/>
         <w:t>LocManager</w:t>
       </w:r>
     </w:p>
@@ -5199,7 +5402,6 @@
           <w:rFonts w:ascii="微软雅黑" w:eastAsia="微软雅黑" w:hAnsi="微软雅黑"/>
           <w:b/>
         </w:rPr>
-        <w:lastRenderedPageBreak/>
         <w:t>ElocationType</w:t>
       </w:r>
     </w:p>
@@ -5331,6 +5533,7 @@
         <w:rPr>
           <w:rFonts w:ascii="微软雅黑" w:eastAsia="微软雅黑" w:hAnsi="微软雅黑" w:hint="eastAsia"/>
         </w:rPr>
+        <w:lastRenderedPageBreak/>
         <w:t>参数</w:t>
       </w:r>
     </w:p>
@@ -5626,7 +5829,6 @@
         <w:rPr>
           <w:rFonts w:ascii="微软雅黑" w:eastAsia="微软雅黑" w:hAnsi="微软雅黑"/>
         </w:rPr>
-        <w:lastRenderedPageBreak/>
         <w:t>BIND_LOCATION_TYPE</w:t>
       </w:r>
       <w:r>
@@ -7313,7 +7515,7 @@
 </file>
 
 <file path=customXml/itemProps1.xml><?xml version="1.0" encoding="utf-8"?>
-<ds:datastoreItem xmlns:ds="http://schemas.openxmlformats.org/officeDocument/2006/customXml" ds:itemID="{E3BBA2E6-2AFC-4B13-AD14-005354738406}">
+<ds:datastoreItem xmlns:ds="http://schemas.openxmlformats.org/officeDocument/2006/customXml" ds:itemID="{D526CE1C-AE7C-498B-BD57-6D24CA6DE583}">
   <ds:schemaRefs>
     <ds:schemaRef ds:uri="http://schemas.openxmlformats.org/officeDocument/2006/bibliography"/>
   </ds:schemaRefs>

</xml_diff>

<commit_message>
update aar and demo
</commit_message>
<xml_diff>
--- a/android/doc/Android厂商APP接入.docx
+++ b/android/doc/Android厂商APP接入.docx
@@ -2365,7 +2365,7 @@
     <w:p>
       <w:pPr>
         <w:rPr>
-          <w:rFonts w:ascii="微软雅黑" w:eastAsia="微软雅黑" w:hAnsi="微软雅黑" w:hint="eastAsia"/>
+          <w:rFonts w:ascii="微软雅黑" w:eastAsia="微软雅黑" w:hAnsi="微软雅黑"/>
         </w:rPr>
       </w:pPr>
       <w:r>
@@ -2470,7 +2470,7 @@
     <w:p>
       <w:pPr>
         <w:rPr>
-          <w:rFonts w:ascii="微软雅黑" w:eastAsia="微软雅黑" w:hAnsi="微软雅黑" w:hint="eastAsia"/>
+          <w:rFonts w:ascii="微软雅黑" w:eastAsia="微软雅黑" w:hAnsi="微软雅黑"/>
         </w:rPr>
       </w:pPr>
       <w:r>
@@ -2503,8 +2503,6 @@
         </w:rPr>
         <w:t>票据信息</w:t>
       </w:r>
-      <w:bookmarkStart w:id="0" w:name="_GoBack"/>
-      <w:bookmarkEnd w:id="0"/>
     </w:p>
     <w:p>
       <w:pPr>
@@ -3799,6 +3797,113 @@
           <w:rFonts w:ascii="微软雅黑" w:eastAsia="微软雅黑" w:hAnsi="微软雅黑" w:hint="eastAsia"/>
         </w:rPr>
         <w:t>：帐号类型</w:t>
+      </w:r>
+    </w:p>
+    <w:p>
+      <w:pPr>
+        <w:rPr>
+          <w:rFonts w:ascii="微软雅黑" w:eastAsia="微软雅黑" w:hAnsi="微软雅黑"/>
+        </w:rPr>
+      </w:pPr>
+    </w:p>
+    <w:p>
+      <w:pPr>
+        <w:rPr>
+          <w:rFonts w:ascii="微软雅黑" w:eastAsia="微软雅黑" w:hAnsi="微软雅黑"/>
+          <w:b/>
+        </w:rPr>
+      </w:pPr>
+      <w:r>
+        <w:rPr>
+          <w:rFonts w:ascii="微软雅黑" w:eastAsia="微软雅黑" w:hAnsi="微软雅黑"/>
+          <w:b/>
+        </w:rPr>
+        <w:t>requestSetPushMapInfoEx</w:t>
+      </w:r>
+    </w:p>
+    <w:p>
+      <w:pPr>
+        <w:rPr>
+          <w:rFonts w:ascii="微软雅黑" w:eastAsia="微软雅黑" w:hAnsi="微软雅黑"/>
+        </w:rPr>
+      </w:pPr>
+      <w:r>
+        <w:rPr>
+          <w:rFonts w:ascii="微软雅黑" w:eastAsia="微软雅黑" w:hAnsi="微软雅黑" w:hint="eastAsia"/>
+        </w:rPr>
+        <w:t>设置推送绑定接口</w:t>
+      </w:r>
+    </w:p>
+    <w:p>
+      <w:pPr>
+        <w:rPr>
+          <w:rFonts w:ascii="微软雅黑" w:eastAsia="微软雅黑" w:hAnsi="微软雅黑"/>
+        </w:rPr>
+      </w:pPr>
+      <w:r>
+        <w:rPr>
+          <w:rFonts w:ascii="微软雅黑" w:eastAsia="微软雅黑" w:hAnsi="微软雅黑"/>
+        </w:rPr>
+        <w:lastRenderedPageBreak/>
+        <w:t>void requestSetPushMapInfoEx(ELoginPlatform platform, PushInfoManager pushInfoManager, DeviceManager deviceManager)</w:t>
+      </w:r>
+    </w:p>
+    <w:p>
+      <w:pPr>
+        <w:rPr>
+          <w:rFonts w:ascii="微软雅黑" w:eastAsia="微软雅黑" w:hAnsi="微软雅黑"/>
+        </w:rPr>
+      </w:pPr>
+      <w:r>
+        <w:rPr>
+          <w:rFonts w:ascii="微软雅黑" w:eastAsia="微软雅黑" w:hAnsi="微软雅黑" w:hint="eastAsia"/>
+        </w:rPr>
+        <w:t>参数</w:t>
+      </w:r>
+    </w:p>
+    <w:p>
+      <w:pPr>
+        <w:rPr>
+          <w:rFonts w:ascii="微软雅黑" w:eastAsia="微软雅黑" w:hAnsi="微软雅黑"/>
+        </w:rPr>
+      </w:pPr>
+      <w:r>
+        <w:rPr>
+          <w:rFonts w:ascii="微软雅黑" w:eastAsia="微软雅黑" w:hAnsi="微软雅黑"/>
+        </w:rPr>
+        <w:t>platform</w:t>
+      </w:r>
+      <w:r>
+        <w:rPr>
+          <w:rFonts w:ascii="微软雅黑" w:eastAsia="微软雅黑" w:hAnsi="微软雅黑" w:hint="eastAsia"/>
+        </w:rPr>
+        <w:t>：帐号类型</w:t>
+      </w:r>
+    </w:p>
+    <w:p>
+      <w:pPr>
+        <w:rPr>
+          <w:rFonts w:ascii="微软雅黑" w:eastAsia="微软雅黑" w:hAnsi="微软雅黑"/>
+        </w:rPr>
+      </w:pPr>
+      <w:r>
+        <w:rPr>
+          <w:rFonts w:ascii="微软雅黑" w:eastAsia="微软雅黑" w:hAnsi="微软雅黑" w:hint="eastAsia"/>
+        </w:rPr>
+        <w:t>pushInfoManager：推送信息管理器</w:t>
+      </w:r>
+    </w:p>
+    <w:p>
+      <w:pPr>
+        <w:rPr>
+          <w:rFonts w:ascii="微软雅黑" w:eastAsia="微软雅黑" w:hAnsi="微软雅黑" w:hint="eastAsia"/>
+        </w:rPr>
+      </w:pPr>
+      <w:r>
+        <w:rPr>
+          <w:rFonts w:ascii="微软雅黑" w:eastAsia="微软雅黑" w:hAnsi="微软雅黑" w:hint="eastAsia"/>
+        </w:rPr>
+        <w:t>deviceManager：设备信息管理器</w:t>
       </w:r>
     </w:p>
     <w:p>
@@ -3876,14 +3981,7 @@
         <w:rPr>
           <w:rFonts w:ascii="微软雅黑" w:eastAsia="微软雅黑" w:hAnsi="微软雅黑" w:hint="eastAsia"/>
         </w:rPr>
-        <w:t>继</w:t>
-      </w:r>
-      <w:r>
-        <w:rPr>
-          <w:rFonts w:ascii="微软雅黑" w:eastAsia="微软雅黑" w:hAnsi="微软雅黑" w:hint="eastAsia"/>
-        </w:rPr>
-        <w:lastRenderedPageBreak/>
-        <w:t>承。</w:t>
+        <w:t>继承。</w:t>
       </w:r>
     </w:p>
     <w:p>
@@ -4117,6 +4215,7 @@
         <w:rPr>
           <w:rFonts w:ascii="微软雅黑" w:eastAsia="微软雅黑" w:hAnsi="微软雅黑" w:hint="eastAsia"/>
         </w:rPr>
+        <w:lastRenderedPageBreak/>
         <w:t>微信</w:t>
       </w:r>
       <w:r>
@@ -4343,316 +4442,316 @@
         <w:rPr>
           <w:rFonts w:ascii="微软雅黑" w:eastAsia="微软雅黑" w:hAnsi="微软雅黑"/>
         </w:rPr>
+        <w:t>QQOPEN_TVSIDRECV_TYPE</w:t>
+      </w:r>
+      <w:r>
+        <w:rPr>
+          <w:rFonts w:ascii="微软雅黑" w:eastAsia="微软雅黑" w:hAnsi="微软雅黑" w:hint="eastAsia"/>
+        </w:rPr>
+        <w:t>：QQ</w:t>
+      </w:r>
+      <w:r>
+        <w:rPr>
+          <w:rFonts w:ascii="微软雅黑" w:eastAsia="微软雅黑" w:hAnsi="微软雅黑"/>
+        </w:rPr>
+        <w:t xml:space="preserve"> TVSID</w:t>
+      </w:r>
+      <w:r>
+        <w:rPr>
+          <w:rFonts w:ascii="微软雅黑" w:eastAsia="微软雅黑" w:hAnsi="微软雅黑" w:hint="eastAsia"/>
+        </w:rPr>
+        <w:t>接收类型</w:t>
+      </w:r>
+    </w:p>
+    <w:p>
+      <w:pPr>
+        <w:rPr>
+          <w:rFonts w:ascii="微软雅黑" w:eastAsia="微软雅黑" w:hAnsi="微软雅黑"/>
+        </w:rPr>
+      </w:pPr>
+      <w:r>
+        <w:rPr>
+          <w:rFonts w:ascii="微软雅黑" w:eastAsia="微软雅黑" w:hAnsi="微软雅黑"/>
+        </w:rPr>
+        <w:t>TOKENVERIFY_TYPE</w:t>
+      </w:r>
+      <w:r>
+        <w:rPr>
+          <w:rFonts w:ascii="微软雅黑" w:eastAsia="微软雅黑" w:hAnsi="微软雅黑" w:hint="eastAsia"/>
+        </w:rPr>
+        <w:t>：QQ帐号验证类型</w:t>
+      </w:r>
+    </w:p>
+    <w:p>
+      <w:pPr>
+        <w:rPr>
+          <w:rFonts w:ascii="微软雅黑" w:eastAsia="微软雅黑" w:hAnsi="微软雅黑"/>
+        </w:rPr>
+      </w:pPr>
+      <w:r>
+        <w:rPr>
+          <w:rFonts w:ascii="微软雅黑" w:eastAsia="微软雅黑" w:hAnsi="微软雅黑"/>
+        </w:rPr>
+        <w:t>USERINFORECV_TYPE</w:t>
+      </w:r>
+      <w:r>
+        <w:rPr>
+          <w:rFonts w:ascii="微软雅黑" w:eastAsia="微软雅黑" w:hAnsi="微软雅黑" w:hint="eastAsia"/>
+        </w:rPr>
+        <w:t>：用户信息获取类型</w:t>
+      </w:r>
+    </w:p>
+    <w:p>
+      <w:pPr>
+        <w:rPr>
+          <w:rFonts w:ascii="微软雅黑" w:eastAsia="微软雅黑" w:hAnsi="微软雅黑"/>
+        </w:rPr>
+      </w:pPr>
+    </w:p>
+    <w:p>
+      <w:pPr>
+        <w:rPr>
+          <w:rFonts w:ascii="微软雅黑" w:eastAsia="微软雅黑" w:hAnsi="微软雅黑"/>
+        </w:rPr>
+      </w:pPr>
+      <w:r>
+        <w:rPr>
+          <w:rFonts w:ascii="微软雅黑" w:eastAsia="微软雅黑" w:hAnsi="微软雅黑"/>
+        </w:rPr>
+        <w:t>void</w:t>
+      </w:r>
+      <w:r>
+        <w:rPr>
+          <w:rFonts w:ascii="微软雅黑" w:eastAsia="微软雅黑" w:hAnsi="微软雅黑"/>
+          <w:b/>
+        </w:rPr>
+        <w:t xml:space="preserve"> </w:t>
+      </w:r>
+      <w:r>
+        <w:rPr>
+          <w:rFonts w:ascii="微软雅黑" w:eastAsia="微软雅黑" w:hAnsi="微软雅黑"/>
+          <w:b/>
+        </w:rPr>
+        <w:t>onError</w:t>
+      </w:r>
+      <w:r>
+        <w:rPr>
+          <w:rFonts w:ascii="微软雅黑" w:eastAsia="微软雅黑" w:hAnsi="微软雅黑"/>
+        </w:rPr>
+        <w:t>(int type)</w:t>
+      </w:r>
+    </w:p>
+    <w:p>
+      <w:pPr>
+        <w:rPr>
+          <w:rFonts w:ascii="微软雅黑" w:eastAsia="微软雅黑" w:hAnsi="微软雅黑"/>
+        </w:rPr>
+      </w:pPr>
+      <w:r>
+        <w:rPr>
+          <w:rFonts w:ascii="微软雅黑" w:eastAsia="微软雅黑" w:hAnsi="微软雅黑" w:hint="eastAsia"/>
+        </w:rPr>
+        <w:t>微信接口调用失败回调</w:t>
+      </w:r>
+      <w:r>
+        <w:rPr>
+          <w:rFonts w:ascii="微软雅黑" w:eastAsia="微软雅黑" w:hAnsi="微软雅黑" w:hint="eastAsia"/>
+        </w:rPr>
+        <w:t>，</w:t>
+      </w:r>
+      <w:r>
+        <w:rPr>
+          <w:rFonts w:ascii="微软雅黑" w:eastAsia="微软雅黑" w:hAnsi="微软雅黑" w:hint="eastAsia"/>
+        </w:rPr>
+        <w:t>用于UI更新</w:t>
+      </w:r>
+    </w:p>
+    <w:p>
+      <w:pPr>
+        <w:rPr>
+          <w:rFonts w:ascii="微软雅黑" w:eastAsia="微软雅黑" w:hAnsi="微软雅黑"/>
+        </w:rPr>
+      </w:pPr>
+      <w:r>
+        <w:rPr>
+          <w:rFonts w:ascii="微软雅黑" w:eastAsia="微软雅黑" w:hAnsi="微软雅黑" w:hint="eastAsia"/>
+        </w:rPr>
+        <w:t>参数</w:t>
+      </w:r>
+    </w:p>
+    <w:p>
+      <w:pPr>
+        <w:rPr>
+          <w:rFonts w:ascii="微软雅黑" w:eastAsia="微软雅黑" w:hAnsi="微软雅黑"/>
+        </w:rPr>
+      </w:pPr>
+      <w:r>
+        <w:rPr>
+          <w:rFonts w:ascii="微软雅黑" w:eastAsia="微软雅黑" w:hAnsi="微软雅黑"/>
+        </w:rPr>
+        <w:t>type:</w:t>
+      </w:r>
+      <w:r>
+        <w:rPr>
+          <w:rFonts w:ascii="微软雅黑" w:eastAsia="微软雅黑" w:hAnsi="微软雅黑" w:hint="eastAsia"/>
+        </w:rPr>
+        <w:t>调用类型</w:t>
+      </w:r>
+    </w:p>
+    <w:p>
+      <w:pPr>
+        <w:rPr>
+          <w:rFonts w:ascii="微软雅黑" w:eastAsia="微软雅黑" w:hAnsi="微软雅黑"/>
+        </w:rPr>
+      </w:pPr>
+      <w:r>
+        <w:rPr>
+          <w:rFonts w:ascii="微软雅黑" w:eastAsia="微软雅黑" w:hAnsi="微软雅黑" w:hint="eastAsia"/>
+        </w:rPr>
+        <w:t>AUTH</w:t>
+      </w:r>
+      <w:r>
+        <w:rPr>
+          <w:rFonts w:ascii="微软雅黑" w:eastAsia="微软雅黑" w:hAnsi="微软雅黑"/>
+        </w:rPr>
+        <w:t>_TYPE</w:t>
+      </w:r>
+      <w:r>
+        <w:rPr>
+          <w:rFonts w:ascii="微软雅黑" w:eastAsia="微软雅黑" w:hAnsi="微软雅黑" w:hint="eastAsia"/>
+        </w:rPr>
+        <w:t>：授权票据类型</w:t>
+      </w:r>
+    </w:p>
+    <w:p>
+      <w:pPr>
+        <w:rPr>
+          <w:rFonts w:ascii="微软雅黑" w:eastAsia="微软雅黑" w:hAnsi="微软雅黑"/>
+        </w:rPr>
+      </w:pPr>
+      <w:r>
+        <w:rPr>
+          <w:rFonts w:ascii="微软雅黑" w:eastAsia="微软雅黑" w:hAnsi="微软雅黑" w:hint="eastAsia"/>
+        </w:rPr>
+        <w:t>REFRESH</w:t>
+      </w:r>
+      <w:r>
+        <w:rPr>
+          <w:rFonts w:ascii="微软雅黑" w:eastAsia="微软雅黑" w:hAnsi="微软雅黑"/>
+        </w:rPr>
+        <w:t>_TYPE</w:t>
+      </w:r>
+      <w:r>
+        <w:rPr>
+          <w:rFonts w:ascii="微软雅黑" w:eastAsia="微软雅黑" w:hAnsi="微软雅黑" w:hint="eastAsia"/>
+        </w:rPr>
+        <w:t>：刷新票据类型</w:t>
+      </w:r>
+    </w:p>
+    <w:p>
+      <w:pPr>
+        <w:rPr>
+          <w:rFonts w:ascii="微软雅黑" w:eastAsia="微软雅黑" w:hAnsi="微软雅黑"/>
+        </w:rPr>
+      </w:pPr>
+      <w:r>
+        <w:rPr>
+          <w:rFonts w:ascii="微软雅黑" w:eastAsia="微软雅黑" w:hAnsi="微软雅黑" w:hint="eastAsia"/>
+        </w:rPr>
+        <w:t>TVS</w:t>
+      </w:r>
+      <w:r>
+        <w:rPr>
+          <w:rFonts w:ascii="微软雅黑" w:eastAsia="微软雅黑" w:hAnsi="微软雅黑"/>
+        </w:rPr>
+        <w:t>IDRECV_TYPE</w:t>
+      </w:r>
+      <w:r>
+        <w:rPr>
+          <w:rFonts w:ascii="微软雅黑" w:eastAsia="微软雅黑" w:hAnsi="微软雅黑" w:hint="eastAsia"/>
+        </w:rPr>
+        <w:t>：TVSID接收类型</w:t>
+      </w:r>
+    </w:p>
+    <w:p>
+      <w:pPr>
+        <w:rPr>
+          <w:rFonts w:ascii="微软雅黑" w:eastAsia="微软雅黑" w:hAnsi="微软雅黑"/>
+        </w:rPr>
+      </w:pPr>
+      <w:r>
+        <w:rPr>
+          <w:rFonts w:ascii="微软雅黑" w:eastAsia="微软雅黑" w:hAnsi="微软雅黑" w:hint="eastAsia"/>
+        </w:rPr>
+        <w:t>WX</w:t>
+      </w:r>
+      <w:r>
+        <w:rPr>
+          <w:rFonts w:ascii="微软雅黑" w:eastAsia="微软雅黑" w:hAnsi="微软雅黑"/>
+        </w:rPr>
+        <w:t>_</w:t>
+      </w:r>
+      <w:r>
+        <w:rPr>
+          <w:rFonts w:ascii="微软雅黑" w:eastAsia="微软雅黑" w:hAnsi="微软雅黑" w:hint="eastAsia"/>
+        </w:rPr>
+        <w:t>TVS</w:t>
+      </w:r>
+      <w:r>
+        <w:rPr>
+          <w:rFonts w:ascii="微软雅黑" w:eastAsia="微软雅黑" w:hAnsi="微软雅黑"/>
+        </w:rPr>
+        <w:t>IDRECV_TYPE</w:t>
+      </w:r>
+      <w:r>
+        <w:rPr>
+          <w:rFonts w:ascii="微软雅黑" w:eastAsia="微软雅黑" w:hAnsi="微软雅黑" w:hint="eastAsia"/>
+        </w:rPr>
+        <w:t>：微信TVSID接收类型</w:t>
+      </w:r>
+    </w:p>
+    <w:p>
+      <w:pPr>
+        <w:rPr>
+          <w:rFonts w:ascii="微软雅黑" w:eastAsia="微软雅黑" w:hAnsi="微软雅黑"/>
+        </w:rPr>
+      </w:pPr>
+      <w:r>
+        <w:rPr>
+          <w:rFonts w:ascii="微软雅黑" w:eastAsia="微软雅黑" w:hAnsi="微软雅黑"/>
+        </w:rPr>
+        <w:t>QQOPEN_TVSIDRECV_TYPE</w:t>
+      </w:r>
+      <w:r>
+        <w:rPr>
+          <w:rFonts w:ascii="微软雅黑" w:eastAsia="微软雅黑" w:hAnsi="微软雅黑" w:hint="eastAsia"/>
+        </w:rPr>
+        <w:t>：QQ</w:t>
+      </w:r>
+      <w:r>
+        <w:rPr>
+          <w:rFonts w:ascii="微软雅黑" w:eastAsia="微软雅黑" w:hAnsi="微软雅黑"/>
+        </w:rPr>
+        <w:t xml:space="preserve"> TVSID</w:t>
+      </w:r>
+      <w:r>
+        <w:rPr>
+          <w:rFonts w:ascii="微软雅黑" w:eastAsia="微软雅黑" w:hAnsi="微软雅黑" w:hint="eastAsia"/>
+        </w:rPr>
+        <w:t>接收类型</w:t>
+      </w:r>
+    </w:p>
+    <w:p>
+      <w:pPr>
+        <w:rPr>
+          <w:rFonts w:ascii="微软雅黑" w:eastAsia="微软雅黑" w:hAnsi="微软雅黑"/>
+        </w:rPr>
+      </w:pPr>
+      <w:r>
+        <w:rPr>
+          <w:rFonts w:ascii="微软雅黑" w:eastAsia="微软雅黑" w:hAnsi="微软雅黑"/>
+        </w:rPr>
         <w:lastRenderedPageBreak/>
-        <w:t>QQOPEN_TVSIDRECV_TYPE</w:t>
-      </w:r>
-      <w:r>
-        <w:rPr>
-          <w:rFonts w:ascii="微软雅黑" w:eastAsia="微软雅黑" w:hAnsi="微软雅黑" w:hint="eastAsia"/>
-        </w:rPr>
-        <w:t>：QQ</w:t>
-      </w:r>
-      <w:r>
-        <w:rPr>
-          <w:rFonts w:ascii="微软雅黑" w:eastAsia="微软雅黑" w:hAnsi="微软雅黑"/>
-        </w:rPr>
-        <w:t xml:space="preserve"> TVSID</w:t>
-      </w:r>
-      <w:r>
-        <w:rPr>
-          <w:rFonts w:ascii="微软雅黑" w:eastAsia="微软雅黑" w:hAnsi="微软雅黑" w:hint="eastAsia"/>
-        </w:rPr>
-        <w:t>接收类型</w:t>
-      </w:r>
-    </w:p>
-    <w:p>
-      <w:pPr>
-        <w:rPr>
-          <w:rFonts w:ascii="微软雅黑" w:eastAsia="微软雅黑" w:hAnsi="微软雅黑"/>
-        </w:rPr>
-      </w:pPr>
-      <w:r>
-        <w:rPr>
-          <w:rFonts w:ascii="微软雅黑" w:eastAsia="微软雅黑" w:hAnsi="微软雅黑"/>
-        </w:rPr>
-        <w:t>TOKENVERIFY_TYPE</w:t>
-      </w:r>
-      <w:r>
-        <w:rPr>
-          <w:rFonts w:ascii="微软雅黑" w:eastAsia="微软雅黑" w:hAnsi="微软雅黑" w:hint="eastAsia"/>
-        </w:rPr>
-        <w:t>：QQ帐号验证类型</w:t>
-      </w:r>
-    </w:p>
-    <w:p>
-      <w:pPr>
-        <w:rPr>
-          <w:rFonts w:ascii="微软雅黑" w:eastAsia="微软雅黑" w:hAnsi="微软雅黑"/>
-        </w:rPr>
-      </w:pPr>
-      <w:r>
-        <w:rPr>
-          <w:rFonts w:ascii="微软雅黑" w:eastAsia="微软雅黑" w:hAnsi="微软雅黑"/>
-        </w:rPr>
-        <w:t>USERINFORECV_TYPE</w:t>
-      </w:r>
-      <w:r>
-        <w:rPr>
-          <w:rFonts w:ascii="微软雅黑" w:eastAsia="微软雅黑" w:hAnsi="微软雅黑" w:hint="eastAsia"/>
-        </w:rPr>
-        <w:t>：用户信息获取类型</w:t>
-      </w:r>
-    </w:p>
-    <w:p>
-      <w:pPr>
-        <w:rPr>
-          <w:rFonts w:ascii="微软雅黑" w:eastAsia="微软雅黑" w:hAnsi="微软雅黑"/>
-        </w:rPr>
-      </w:pPr>
-    </w:p>
-    <w:p>
-      <w:pPr>
-        <w:rPr>
-          <w:rFonts w:ascii="微软雅黑" w:eastAsia="微软雅黑" w:hAnsi="微软雅黑"/>
-        </w:rPr>
-      </w:pPr>
-      <w:r>
-        <w:rPr>
-          <w:rFonts w:ascii="微软雅黑" w:eastAsia="微软雅黑" w:hAnsi="微软雅黑"/>
-        </w:rPr>
-        <w:t>void</w:t>
-      </w:r>
-      <w:r>
-        <w:rPr>
-          <w:rFonts w:ascii="微软雅黑" w:eastAsia="微软雅黑" w:hAnsi="微软雅黑"/>
-          <w:b/>
-        </w:rPr>
-        <w:t xml:space="preserve"> </w:t>
-      </w:r>
-      <w:r>
-        <w:rPr>
-          <w:rFonts w:ascii="微软雅黑" w:eastAsia="微软雅黑" w:hAnsi="微软雅黑"/>
-          <w:b/>
-        </w:rPr>
-        <w:t>onError</w:t>
-      </w:r>
-      <w:r>
-        <w:rPr>
-          <w:rFonts w:ascii="微软雅黑" w:eastAsia="微软雅黑" w:hAnsi="微软雅黑"/>
-        </w:rPr>
-        <w:t>(int type)</w:t>
-      </w:r>
-    </w:p>
-    <w:p>
-      <w:pPr>
-        <w:rPr>
-          <w:rFonts w:ascii="微软雅黑" w:eastAsia="微软雅黑" w:hAnsi="微软雅黑"/>
-        </w:rPr>
-      </w:pPr>
-      <w:r>
-        <w:rPr>
-          <w:rFonts w:ascii="微软雅黑" w:eastAsia="微软雅黑" w:hAnsi="微软雅黑" w:hint="eastAsia"/>
-        </w:rPr>
-        <w:t>微信接口调用失败回调</w:t>
-      </w:r>
-      <w:r>
-        <w:rPr>
-          <w:rFonts w:ascii="微软雅黑" w:eastAsia="微软雅黑" w:hAnsi="微软雅黑" w:hint="eastAsia"/>
-        </w:rPr>
-        <w:t>，</w:t>
-      </w:r>
-      <w:r>
-        <w:rPr>
-          <w:rFonts w:ascii="微软雅黑" w:eastAsia="微软雅黑" w:hAnsi="微软雅黑" w:hint="eastAsia"/>
-        </w:rPr>
-        <w:t>用于UI更新</w:t>
-      </w:r>
-    </w:p>
-    <w:p>
-      <w:pPr>
-        <w:rPr>
-          <w:rFonts w:ascii="微软雅黑" w:eastAsia="微软雅黑" w:hAnsi="微软雅黑"/>
-        </w:rPr>
-      </w:pPr>
-      <w:r>
-        <w:rPr>
-          <w:rFonts w:ascii="微软雅黑" w:eastAsia="微软雅黑" w:hAnsi="微软雅黑" w:hint="eastAsia"/>
-        </w:rPr>
-        <w:t>参数</w:t>
-      </w:r>
-    </w:p>
-    <w:p>
-      <w:pPr>
-        <w:rPr>
-          <w:rFonts w:ascii="微软雅黑" w:eastAsia="微软雅黑" w:hAnsi="微软雅黑"/>
-        </w:rPr>
-      </w:pPr>
-      <w:r>
-        <w:rPr>
-          <w:rFonts w:ascii="微软雅黑" w:eastAsia="微软雅黑" w:hAnsi="微软雅黑"/>
-        </w:rPr>
-        <w:t>type:</w:t>
-      </w:r>
-      <w:r>
-        <w:rPr>
-          <w:rFonts w:ascii="微软雅黑" w:eastAsia="微软雅黑" w:hAnsi="微软雅黑" w:hint="eastAsia"/>
-        </w:rPr>
-        <w:t>调用类型</w:t>
-      </w:r>
-    </w:p>
-    <w:p>
-      <w:pPr>
-        <w:rPr>
-          <w:rFonts w:ascii="微软雅黑" w:eastAsia="微软雅黑" w:hAnsi="微软雅黑"/>
-        </w:rPr>
-      </w:pPr>
-      <w:r>
-        <w:rPr>
-          <w:rFonts w:ascii="微软雅黑" w:eastAsia="微软雅黑" w:hAnsi="微软雅黑" w:hint="eastAsia"/>
-        </w:rPr>
-        <w:t>AUTH</w:t>
-      </w:r>
-      <w:r>
-        <w:rPr>
-          <w:rFonts w:ascii="微软雅黑" w:eastAsia="微软雅黑" w:hAnsi="微软雅黑"/>
-        </w:rPr>
-        <w:t>_TYPE</w:t>
-      </w:r>
-      <w:r>
-        <w:rPr>
-          <w:rFonts w:ascii="微软雅黑" w:eastAsia="微软雅黑" w:hAnsi="微软雅黑" w:hint="eastAsia"/>
-        </w:rPr>
-        <w:t>：授权票据类型</w:t>
-      </w:r>
-    </w:p>
-    <w:p>
-      <w:pPr>
-        <w:rPr>
-          <w:rFonts w:ascii="微软雅黑" w:eastAsia="微软雅黑" w:hAnsi="微软雅黑"/>
-        </w:rPr>
-      </w:pPr>
-      <w:r>
-        <w:rPr>
-          <w:rFonts w:ascii="微软雅黑" w:eastAsia="微软雅黑" w:hAnsi="微软雅黑" w:hint="eastAsia"/>
-        </w:rPr>
-        <w:t>REFRESH</w:t>
-      </w:r>
-      <w:r>
-        <w:rPr>
-          <w:rFonts w:ascii="微软雅黑" w:eastAsia="微软雅黑" w:hAnsi="微软雅黑"/>
-        </w:rPr>
-        <w:t>_TYPE</w:t>
-      </w:r>
-      <w:r>
-        <w:rPr>
-          <w:rFonts w:ascii="微软雅黑" w:eastAsia="微软雅黑" w:hAnsi="微软雅黑" w:hint="eastAsia"/>
-        </w:rPr>
-        <w:t>：刷新票据类型</w:t>
-      </w:r>
-    </w:p>
-    <w:p>
-      <w:pPr>
-        <w:rPr>
-          <w:rFonts w:ascii="微软雅黑" w:eastAsia="微软雅黑" w:hAnsi="微软雅黑"/>
-        </w:rPr>
-      </w:pPr>
-      <w:r>
-        <w:rPr>
-          <w:rFonts w:ascii="微软雅黑" w:eastAsia="微软雅黑" w:hAnsi="微软雅黑" w:hint="eastAsia"/>
-        </w:rPr>
-        <w:t>TVS</w:t>
-      </w:r>
-      <w:r>
-        <w:rPr>
-          <w:rFonts w:ascii="微软雅黑" w:eastAsia="微软雅黑" w:hAnsi="微软雅黑"/>
-        </w:rPr>
-        <w:t>IDRECV_TYPE</w:t>
-      </w:r>
-      <w:r>
-        <w:rPr>
-          <w:rFonts w:ascii="微软雅黑" w:eastAsia="微软雅黑" w:hAnsi="微软雅黑" w:hint="eastAsia"/>
-        </w:rPr>
-        <w:t>：TVSID接收类型</w:t>
-      </w:r>
-    </w:p>
-    <w:p>
-      <w:pPr>
-        <w:rPr>
-          <w:rFonts w:ascii="微软雅黑" w:eastAsia="微软雅黑" w:hAnsi="微软雅黑"/>
-        </w:rPr>
-      </w:pPr>
-      <w:r>
-        <w:rPr>
-          <w:rFonts w:ascii="微软雅黑" w:eastAsia="微软雅黑" w:hAnsi="微软雅黑" w:hint="eastAsia"/>
-        </w:rPr>
-        <w:t>WX</w:t>
-      </w:r>
-      <w:r>
-        <w:rPr>
-          <w:rFonts w:ascii="微软雅黑" w:eastAsia="微软雅黑" w:hAnsi="微软雅黑"/>
-        </w:rPr>
-        <w:t>_</w:t>
-      </w:r>
-      <w:r>
-        <w:rPr>
-          <w:rFonts w:ascii="微软雅黑" w:eastAsia="微软雅黑" w:hAnsi="微软雅黑" w:hint="eastAsia"/>
-        </w:rPr>
-        <w:t>TVS</w:t>
-      </w:r>
-      <w:r>
-        <w:rPr>
-          <w:rFonts w:ascii="微软雅黑" w:eastAsia="微软雅黑" w:hAnsi="微软雅黑"/>
-        </w:rPr>
-        <w:t>IDRECV_TYPE</w:t>
-      </w:r>
-      <w:r>
-        <w:rPr>
-          <w:rFonts w:ascii="微软雅黑" w:eastAsia="微软雅黑" w:hAnsi="微软雅黑" w:hint="eastAsia"/>
-        </w:rPr>
-        <w:t>：微信TVSID接收类型</w:t>
-      </w:r>
-    </w:p>
-    <w:p>
-      <w:pPr>
-        <w:rPr>
-          <w:rFonts w:ascii="微软雅黑" w:eastAsia="微软雅黑" w:hAnsi="微软雅黑"/>
-        </w:rPr>
-      </w:pPr>
-      <w:r>
-        <w:rPr>
-          <w:rFonts w:ascii="微软雅黑" w:eastAsia="微软雅黑" w:hAnsi="微软雅黑"/>
-        </w:rPr>
-        <w:t>QQOPEN_TVSIDRECV_TYPE</w:t>
-      </w:r>
-      <w:r>
-        <w:rPr>
-          <w:rFonts w:ascii="微软雅黑" w:eastAsia="微软雅黑" w:hAnsi="微软雅黑" w:hint="eastAsia"/>
-        </w:rPr>
-        <w:t>：QQ</w:t>
-      </w:r>
-      <w:r>
-        <w:rPr>
-          <w:rFonts w:ascii="微软雅黑" w:eastAsia="微软雅黑" w:hAnsi="微软雅黑"/>
-        </w:rPr>
-        <w:t xml:space="preserve"> TVSID</w:t>
-      </w:r>
-      <w:r>
-        <w:rPr>
-          <w:rFonts w:ascii="微软雅黑" w:eastAsia="微软雅黑" w:hAnsi="微软雅黑" w:hint="eastAsia"/>
-        </w:rPr>
-        <w:t>接收类型</w:t>
-      </w:r>
-    </w:p>
-    <w:p>
-      <w:pPr>
-        <w:rPr>
-          <w:rFonts w:ascii="微软雅黑" w:eastAsia="微软雅黑" w:hAnsi="微软雅黑"/>
-        </w:rPr>
-      </w:pPr>
-      <w:r>
-        <w:rPr>
-          <w:rFonts w:ascii="微软雅黑" w:eastAsia="微软雅黑" w:hAnsi="微软雅黑"/>
-        </w:rPr>
         <w:t>TOKENVERIFY_TYPE</w:t>
       </w:r>
       <w:r>
@@ -4813,7 +4912,6 @@
         <w:rPr>
           <w:rFonts w:ascii="微软雅黑" w:eastAsia="微软雅黑" w:hAnsi="微软雅黑" w:hint="eastAsia"/>
         </w:rPr>
-        <w:lastRenderedPageBreak/>
         <w:t>帐号后台环境配置</w:t>
       </w:r>
     </w:p>
@@ -5072,6 +5170,7 @@
         <w:rPr>
           <w:rFonts w:ascii="微软雅黑" w:eastAsia="微软雅黑" w:hAnsi="微软雅黑"/>
         </w:rPr>
+        <w:lastRenderedPageBreak/>
         <w:t>static UserInfoManager getInstance()</w:t>
       </w:r>
     </w:p>
@@ -5187,6 +5286,136 @@
           <w:rFonts w:ascii="微软雅黑" w:eastAsia="微软雅黑" w:hAnsi="微软雅黑"/>
         </w:rPr>
       </w:pPr>
+      <w:r>
+        <w:rPr>
+          <w:rFonts w:ascii="微软雅黑" w:eastAsia="微软雅黑" w:hAnsi="微软雅黑" w:hint="eastAsia"/>
+        </w:rPr>
+        <w:t>cab</w:t>
+      </w:r>
+      <w:r>
+        <w:rPr>
+          <w:rFonts w:ascii="微软雅黑" w:eastAsia="微软雅黑" w:hAnsi="微软雅黑"/>
+        </w:rPr>
+        <w:t>L</w:t>
+      </w:r>
+      <w:r>
+        <w:rPr>
+          <w:rFonts w:ascii="微软雅黑" w:eastAsia="微软雅黑" w:hAnsi="微软雅黑"/>
+        </w:rPr>
+        <w:t>ongitube：</w:t>
+      </w:r>
+      <w:r>
+        <w:rPr>
+          <w:rFonts w:ascii="微软雅黑" w:eastAsia="微软雅黑" w:hAnsi="微软雅黑" w:hint="eastAsia"/>
+        </w:rPr>
+        <w:t>打车点</w:t>
+      </w:r>
+      <w:r>
+        <w:rPr>
+          <w:rFonts w:ascii="微软雅黑" w:eastAsia="微软雅黑" w:hAnsi="微软雅黑"/>
+        </w:rPr>
+        <w:t>经度信息</w:t>
+      </w:r>
+    </w:p>
+    <w:p>
+      <w:pPr>
+        <w:rPr>
+          <w:rFonts w:ascii="微软雅黑" w:eastAsia="微软雅黑" w:hAnsi="微软雅黑"/>
+        </w:rPr>
+      </w:pPr>
+      <w:r>
+        <w:rPr>
+          <w:rFonts w:ascii="微软雅黑" w:eastAsia="微软雅黑" w:hAnsi="微软雅黑"/>
+        </w:rPr>
+        <w:t>cabL</w:t>
+      </w:r>
+      <w:r>
+        <w:rPr>
+          <w:rFonts w:ascii="微软雅黑" w:eastAsia="微软雅黑" w:hAnsi="微软雅黑"/>
+        </w:rPr>
+        <w:t>atitube：</w:t>
+      </w:r>
+      <w:r>
+        <w:rPr>
+          <w:rFonts w:ascii="微软雅黑" w:eastAsia="微软雅黑" w:hAnsi="微软雅黑" w:hint="eastAsia"/>
+        </w:rPr>
+        <w:t>打车点</w:t>
+      </w:r>
+      <w:r>
+        <w:rPr>
+          <w:rFonts w:ascii="微软雅黑" w:eastAsia="微软雅黑" w:hAnsi="微软雅黑"/>
+        </w:rPr>
+        <w:t>纬度信息</w:t>
+      </w:r>
+    </w:p>
+    <w:p>
+      <w:pPr>
+        <w:rPr>
+          <w:rFonts w:ascii="微软雅黑" w:eastAsia="微软雅黑" w:hAnsi="微软雅黑"/>
+        </w:rPr>
+      </w:pPr>
+      <w:r>
+        <w:rPr>
+          <w:rFonts w:ascii="微软雅黑" w:eastAsia="微软雅黑" w:hAnsi="微软雅黑"/>
+        </w:rPr>
+        <w:t>cabA</w:t>
+      </w:r>
+      <w:r>
+        <w:rPr>
+          <w:rFonts w:ascii="微软雅黑" w:eastAsia="微软雅黑" w:hAnsi="微软雅黑"/>
+        </w:rPr>
+        <w:t>ddr：</w:t>
+      </w:r>
+      <w:r>
+        <w:rPr>
+          <w:rFonts w:ascii="微软雅黑" w:eastAsia="微软雅黑" w:hAnsi="微软雅黑" w:hint="eastAsia"/>
+        </w:rPr>
+        <w:t>打车点</w:t>
+      </w:r>
+      <w:r>
+        <w:rPr>
+          <w:rFonts w:ascii="微软雅黑" w:eastAsia="微软雅黑" w:hAnsi="微软雅黑"/>
+        </w:rPr>
+        <w:t>详细地址</w:t>
+      </w:r>
+    </w:p>
+    <w:p>
+      <w:pPr>
+        <w:rPr>
+          <w:rFonts w:ascii="微软雅黑" w:eastAsia="微软雅黑" w:hAnsi="微软雅黑" w:hint="eastAsia"/>
+        </w:rPr>
+      </w:pPr>
+      <w:r>
+        <w:rPr>
+          <w:rFonts w:ascii="微软雅黑" w:eastAsia="微软雅黑" w:hAnsi="微软雅黑"/>
+        </w:rPr>
+        <w:t>cabN</w:t>
+      </w:r>
+      <w:r>
+        <w:rPr>
+          <w:rFonts w:ascii="微软雅黑" w:eastAsia="微软雅黑" w:hAnsi="微软雅黑"/>
+        </w:rPr>
+        <w:t>ame：</w:t>
+      </w:r>
+      <w:r>
+        <w:rPr>
+          <w:rFonts w:ascii="微软雅黑" w:eastAsia="微软雅黑" w:hAnsi="微软雅黑" w:hint="eastAsia"/>
+        </w:rPr>
+        <w:t>打车点</w:t>
+      </w:r>
+      <w:r>
+        <w:rPr>
+          <w:rFonts w:ascii="微软雅黑" w:eastAsia="微软雅黑" w:hAnsi="微软雅黑"/>
+        </w:rPr>
+        <w:t>地点名称</w:t>
+      </w:r>
+    </w:p>
+    <w:p>
+      <w:pPr>
+        <w:rPr>
+          <w:rFonts w:ascii="微软雅黑" w:eastAsia="微软雅黑" w:hAnsi="微软雅黑"/>
+        </w:rPr>
+      </w:pPr>
     </w:p>
     <w:p>
       <w:pPr>
@@ -5206,148 +5435,148 @@
           <w:rFonts w:ascii="微软雅黑" w:eastAsia="微软雅黑" w:hAnsi="微软雅黑"/>
           <w:b/>
         </w:rPr>
+        <w:t>LocManager</w:t>
+      </w:r>
+    </w:p>
+    <w:p>
+      <w:pPr>
+        <w:rPr>
+          <w:rFonts w:ascii="微软雅黑" w:eastAsia="微软雅黑" w:hAnsi="微软雅黑"/>
+        </w:rPr>
+      </w:pPr>
+      <w:r>
+        <w:rPr>
+          <w:rFonts w:ascii="微软雅黑" w:eastAsia="微软雅黑" w:hAnsi="微软雅黑" w:hint="eastAsia"/>
+        </w:rPr>
+        <w:t>地址信息管理类</w:t>
+      </w:r>
+    </w:p>
+    <w:p>
+      <w:pPr>
+        <w:rPr>
+          <w:rFonts w:ascii="微软雅黑" w:eastAsia="微软雅黑" w:hAnsi="微软雅黑"/>
+          <w:b/>
+        </w:rPr>
+      </w:pPr>
+    </w:p>
+    <w:p>
+      <w:pPr>
+        <w:rPr>
+          <w:rFonts w:ascii="微软雅黑" w:eastAsia="微软雅黑" w:hAnsi="微软雅黑"/>
+          <w:b/>
+        </w:rPr>
+      </w:pPr>
+      <w:r>
+        <w:rPr>
+          <w:rFonts w:ascii="微软雅黑" w:eastAsia="微软雅黑" w:hAnsi="微软雅黑"/>
+          <w:b/>
+        </w:rPr>
+        <w:t>getInstance</w:t>
+      </w:r>
+    </w:p>
+    <w:p>
+      <w:pPr>
+        <w:rPr>
+          <w:rFonts w:ascii="微软雅黑" w:eastAsia="微软雅黑" w:hAnsi="微软雅黑"/>
+        </w:rPr>
+      </w:pPr>
+      <w:r>
+        <w:rPr>
+          <w:rFonts w:ascii="微软雅黑" w:eastAsia="微软雅黑" w:hAnsi="微软雅黑" w:hint="eastAsia"/>
+        </w:rPr>
+        <w:t>获取</w:t>
+      </w:r>
+      <w:r>
+        <w:rPr>
+          <w:rFonts w:ascii="微软雅黑" w:eastAsia="微软雅黑" w:hAnsi="微软雅黑"/>
+        </w:rPr>
+        <w:t>LocManager</w:t>
+      </w:r>
+      <w:r>
+        <w:rPr>
+          <w:rFonts w:ascii="微软雅黑" w:eastAsia="微软雅黑" w:hAnsi="微软雅黑" w:hint="eastAsia"/>
+        </w:rPr>
+        <w:t>实例</w:t>
+      </w:r>
+    </w:p>
+    <w:p>
+      <w:pPr>
+        <w:rPr>
+          <w:rFonts w:ascii="微软雅黑" w:eastAsia="微软雅黑" w:hAnsi="微软雅黑"/>
+        </w:rPr>
+      </w:pPr>
+      <w:r>
+        <w:rPr>
+          <w:rFonts w:ascii="微软雅黑" w:eastAsia="微软雅黑" w:hAnsi="微软雅黑"/>
+        </w:rPr>
+        <w:t xml:space="preserve">static </w:t>
+      </w:r>
+      <w:r>
+        <w:rPr>
+          <w:rFonts w:ascii="微软雅黑" w:eastAsia="微软雅黑" w:hAnsi="微软雅黑"/>
+        </w:rPr>
+        <w:t xml:space="preserve">LocManager </w:t>
+      </w:r>
+      <w:r>
+        <w:rPr>
+          <w:rFonts w:ascii="微软雅黑" w:eastAsia="微软雅黑" w:hAnsi="微软雅黑"/>
+        </w:rPr>
+        <w:t>getInstance()</w:t>
+      </w:r>
+    </w:p>
+    <w:p>
+      <w:pPr>
+        <w:rPr>
+          <w:rFonts w:ascii="微软雅黑" w:eastAsia="微软雅黑" w:hAnsi="微软雅黑"/>
+        </w:rPr>
+      </w:pPr>
+    </w:p>
+    <w:p>
+      <w:pPr>
+        <w:rPr>
+          <w:rFonts w:ascii="微软雅黑" w:eastAsia="微软雅黑" w:hAnsi="微软雅黑"/>
+          <w:b/>
+        </w:rPr>
+      </w:pPr>
+      <w:r>
+        <w:rPr>
+          <w:rFonts w:ascii="微软雅黑" w:eastAsia="微软雅黑" w:hAnsi="微软雅黑" w:hint="eastAsia"/>
+          <w:b/>
+        </w:rPr>
+        <w:t>get</w:t>
+      </w:r>
+      <w:r>
+        <w:rPr>
+          <w:rFonts w:ascii="微软雅黑" w:eastAsia="微软雅黑" w:hAnsi="微软雅黑"/>
+          <w:b/>
+        </w:rPr>
+        <w:t>Location</w:t>
+      </w:r>
+    </w:p>
+    <w:p>
+      <w:pPr>
+        <w:rPr>
+          <w:rFonts w:ascii="微软雅黑" w:eastAsia="微软雅黑" w:hAnsi="微软雅黑"/>
+        </w:rPr>
+      </w:pPr>
+      <w:r>
+        <w:rPr>
+          <w:rFonts w:ascii="微软雅黑" w:eastAsia="微软雅黑" w:hAnsi="微软雅黑" w:hint="eastAsia"/>
+        </w:rPr>
+        <w:t>获取地址信息结构体</w:t>
+      </w:r>
+    </w:p>
+    <w:p>
+      <w:pPr>
+        <w:rPr>
+          <w:rFonts w:ascii="微软雅黑" w:eastAsia="微软雅黑" w:hAnsi="微软雅黑"/>
+        </w:rPr>
+      </w:pPr>
+      <w:r>
+        <w:rPr>
+          <w:rFonts w:ascii="微软雅黑" w:eastAsia="微软雅黑" w:hAnsi="微软雅黑"/>
+        </w:rPr>
         <w:lastRenderedPageBreak/>
-        <w:t>LocManager</w:t>
-      </w:r>
-    </w:p>
-    <w:p>
-      <w:pPr>
-        <w:rPr>
-          <w:rFonts w:ascii="微软雅黑" w:eastAsia="微软雅黑" w:hAnsi="微软雅黑"/>
-        </w:rPr>
-      </w:pPr>
-      <w:r>
-        <w:rPr>
-          <w:rFonts w:ascii="微软雅黑" w:eastAsia="微软雅黑" w:hAnsi="微软雅黑" w:hint="eastAsia"/>
-        </w:rPr>
-        <w:t>地址信息管理类</w:t>
-      </w:r>
-    </w:p>
-    <w:p>
-      <w:pPr>
-        <w:rPr>
-          <w:rFonts w:ascii="微软雅黑" w:eastAsia="微软雅黑" w:hAnsi="微软雅黑"/>
-          <w:b/>
-        </w:rPr>
-      </w:pPr>
-    </w:p>
-    <w:p>
-      <w:pPr>
-        <w:rPr>
-          <w:rFonts w:ascii="微软雅黑" w:eastAsia="微软雅黑" w:hAnsi="微软雅黑"/>
-          <w:b/>
-        </w:rPr>
-      </w:pPr>
-      <w:r>
-        <w:rPr>
-          <w:rFonts w:ascii="微软雅黑" w:eastAsia="微软雅黑" w:hAnsi="微软雅黑"/>
-          <w:b/>
-        </w:rPr>
-        <w:t>getInstance</w:t>
-      </w:r>
-    </w:p>
-    <w:p>
-      <w:pPr>
-        <w:rPr>
-          <w:rFonts w:ascii="微软雅黑" w:eastAsia="微软雅黑" w:hAnsi="微软雅黑"/>
-        </w:rPr>
-      </w:pPr>
-      <w:r>
-        <w:rPr>
-          <w:rFonts w:ascii="微软雅黑" w:eastAsia="微软雅黑" w:hAnsi="微软雅黑" w:hint="eastAsia"/>
-        </w:rPr>
-        <w:t>获取</w:t>
-      </w:r>
-      <w:r>
-        <w:rPr>
-          <w:rFonts w:ascii="微软雅黑" w:eastAsia="微软雅黑" w:hAnsi="微软雅黑"/>
-        </w:rPr>
-        <w:t>LocManager</w:t>
-      </w:r>
-      <w:r>
-        <w:rPr>
-          <w:rFonts w:ascii="微软雅黑" w:eastAsia="微软雅黑" w:hAnsi="微软雅黑" w:hint="eastAsia"/>
-        </w:rPr>
-        <w:t>实例</w:t>
-      </w:r>
-    </w:p>
-    <w:p>
-      <w:pPr>
-        <w:rPr>
-          <w:rFonts w:ascii="微软雅黑" w:eastAsia="微软雅黑" w:hAnsi="微软雅黑"/>
-        </w:rPr>
-      </w:pPr>
-      <w:r>
-        <w:rPr>
-          <w:rFonts w:ascii="微软雅黑" w:eastAsia="微软雅黑" w:hAnsi="微软雅黑"/>
-        </w:rPr>
-        <w:t xml:space="preserve">static </w:t>
-      </w:r>
-      <w:r>
-        <w:rPr>
-          <w:rFonts w:ascii="微软雅黑" w:eastAsia="微软雅黑" w:hAnsi="微软雅黑"/>
-        </w:rPr>
-        <w:t xml:space="preserve">LocManager </w:t>
-      </w:r>
-      <w:r>
-        <w:rPr>
-          <w:rFonts w:ascii="微软雅黑" w:eastAsia="微软雅黑" w:hAnsi="微软雅黑"/>
-        </w:rPr>
-        <w:t>getInstance()</w:t>
-      </w:r>
-    </w:p>
-    <w:p>
-      <w:pPr>
-        <w:rPr>
-          <w:rFonts w:ascii="微软雅黑" w:eastAsia="微软雅黑" w:hAnsi="微软雅黑"/>
-        </w:rPr>
-      </w:pPr>
-    </w:p>
-    <w:p>
-      <w:pPr>
-        <w:rPr>
-          <w:rFonts w:ascii="微软雅黑" w:eastAsia="微软雅黑" w:hAnsi="微软雅黑"/>
-          <w:b/>
-        </w:rPr>
-      </w:pPr>
-      <w:r>
-        <w:rPr>
-          <w:rFonts w:ascii="微软雅黑" w:eastAsia="微软雅黑" w:hAnsi="微软雅黑" w:hint="eastAsia"/>
-          <w:b/>
-        </w:rPr>
-        <w:t>get</w:t>
-      </w:r>
-      <w:r>
-        <w:rPr>
-          <w:rFonts w:ascii="微软雅黑" w:eastAsia="微软雅黑" w:hAnsi="微软雅黑"/>
-          <w:b/>
-        </w:rPr>
-        <w:t>Location</w:t>
-      </w:r>
-    </w:p>
-    <w:p>
-      <w:pPr>
-        <w:rPr>
-          <w:rFonts w:ascii="微软雅黑" w:eastAsia="微软雅黑" w:hAnsi="微软雅黑"/>
-        </w:rPr>
-      </w:pPr>
-      <w:r>
-        <w:rPr>
-          <w:rFonts w:ascii="微软雅黑" w:eastAsia="微软雅黑" w:hAnsi="微软雅黑" w:hint="eastAsia"/>
-        </w:rPr>
-        <w:t>获取地址信息结构体</w:t>
-      </w:r>
-    </w:p>
-    <w:p>
-      <w:pPr>
-        <w:rPr>
-          <w:rFonts w:ascii="微软雅黑" w:eastAsia="微软雅黑" w:hAnsi="微软雅黑"/>
-        </w:rPr>
-      </w:pPr>
-      <w:r>
-        <w:rPr>
-          <w:rFonts w:ascii="微软雅黑" w:eastAsia="微软雅黑" w:hAnsi="微软雅黑"/>
-        </w:rPr>
         <w:t>LocationInfo getLocation(ELocationType type)</w:t>
       </w:r>
     </w:p>
@@ -5533,6 +5762,213 @@
         <w:rPr>
           <w:rFonts w:ascii="微软雅黑" w:eastAsia="微软雅黑" w:hAnsi="微软雅黑" w:hint="eastAsia"/>
         </w:rPr>
+        <w:t>参数</w:t>
+      </w:r>
+    </w:p>
+    <w:p>
+      <w:pPr>
+        <w:rPr>
+          <w:rFonts w:ascii="微软雅黑" w:eastAsia="微软雅黑" w:hAnsi="微软雅黑"/>
+        </w:rPr>
+      </w:pPr>
+      <w:r>
+        <w:rPr>
+          <w:rFonts w:ascii="微软雅黑" w:eastAsia="微软雅黑" w:hAnsi="微软雅黑"/>
+        </w:rPr>
+        <w:t>type:调用类型</w:t>
+      </w:r>
+    </w:p>
+    <w:p>
+      <w:pPr>
+        <w:rPr>
+          <w:rFonts w:ascii="微软雅黑" w:eastAsia="微软雅黑" w:hAnsi="微软雅黑"/>
+        </w:rPr>
+      </w:pPr>
+      <w:r>
+        <w:rPr>
+          <w:rFonts w:ascii="微软雅黑" w:eastAsia="微软雅黑" w:hAnsi="微软雅黑"/>
+        </w:rPr>
+        <w:t>GET_CAPTCHA_TYPE</w:t>
+      </w:r>
+      <w:r>
+        <w:rPr>
+          <w:rFonts w:ascii="微软雅黑" w:eastAsia="微软雅黑" w:hAnsi="微软雅黑"/>
+        </w:rPr>
+        <w:t>：</w:t>
+      </w:r>
+      <w:r>
+        <w:rPr>
+          <w:rFonts w:ascii="微软雅黑" w:eastAsia="微软雅黑" w:hAnsi="微软雅黑" w:hint="eastAsia"/>
+        </w:rPr>
+        <w:t>获取短信验证码</w:t>
+      </w:r>
+      <w:r>
+        <w:rPr>
+          <w:rFonts w:ascii="微软雅黑" w:eastAsia="微软雅黑" w:hAnsi="微软雅黑"/>
+        </w:rPr>
+        <w:t>类型</w:t>
+      </w:r>
+    </w:p>
+    <w:p>
+      <w:pPr>
+        <w:rPr>
+          <w:rFonts w:ascii="微软雅黑" w:eastAsia="微软雅黑" w:hAnsi="微软雅黑"/>
+        </w:rPr>
+      </w:pPr>
+      <w:r>
+        <w:rPr>
+          <w:rFonts w:ascii="微软雅黑" w:eastAsia="微软雅黑" w:hAnsi="微软雅黑"/>
+        </w:rPr>
+        <w:t>BIND_PHONENUMBER_TYPE</w:t>
+      </w:r>
+      <w:r>
+        <w:rPr>
+          <w:rFonts w:ascii="微软雅黑" w:eastAsia="微软雅黑" w:hAnsi="微软雅黑"/>
+        </w:rPr>
+        <w:t>：</w:t>
+      </w:r>
+      <w:r>
+        <w:rPr>
+          <w:rFonts w:ascii="微软雅黑" w:eastAsia="微软雅黑" w:hAnsi="微软雅黑" w:hint="eastAsia"/>
+        </w:rPr>
+        <w:t>绑定手机号</w:t>
+      </w:r>
+      <w:r>
+        <w:rPr>
+          <w:rFonts w:ascii="微软雅黑" w:eastAsia="微软雅黑" w:hAnsi="微软雅黑"/>
+        </w:rPr>
+        <w:t>类型</w:t>
+      </w:r>
+    </w:p>
+    <w:p>
+      <w:pPr>
+        <w:rPr>
+          <w:rFonts w:ascii="微软雅黑" w:eastAsia="微软雅黑" w:hAnsi="微软雅黑"/>
+        </w:rPr>
+      </w:pPr>
+      <w:r>
+        <w:rPr>
+          <w:rFonts w:ascii="微软雅黑" w:eastAsia="微软雅黑" w:hAnsi="微软雅黑"/>
+        </w:rPr>
+        <w:t>BIND_LOCATION_TYPE</w:t>
+      </w:r>
+      <w:r>
+        <w:rPr>
+          <w:rFonts w:ascii="微软雅黑" w:eastAsia="微软雅黑" w:hAnsi="微软雅黑"/>
+        </w:rPr>
+        <w:t>：</w:t>
+      </w:r>
+      <w:r>
+        <w:rPr>
+          <w:rFonts w:ascii="微软雅黑" w:eastAsia="微软雅黑" w:hAnsi="微软雅黑" w:hint="eastAsia"/>
+        </w:rPr>
+        <w:t>绑定</w:t>
+      </w:r>
+      <w:r>
+        <w:rPr>
+          <w:rFonts w:ascii="微软雅黑" w:eastAsia="微软雅黑" w:hAnsi="微软雅黑" w:hint="eastAsia"/>
+        </w:rPr>
+        <w:t>常用</w:t>
+      </w:r>
+      <w:r>
+        <w:rPr>
+          <w:rFonts w:ascii="微软雅黑" w:eastAsia="微软雅黑" w:hAnsi="微软雅黑" w:hint="eastAsia"/>
+        </w:rPr>
+        <w:t>地址</w:t>
+      </w:r>
+      <w:r>
+        <w:rPr>
+          <w:rFonts w:ascii="微软雅黑" w:eastAsia="微软雅黑" w:hAnsi="微软雅黑"/>
+        </w:rPr>
+        <w:t>类型</w:t>
+      </w:r>
+    </w:p>
+    <w:p>
+      <w:pPr>
+        <w:rPr>
+          <w:rFonts w:ascii="微软雅黑" w:eastAsia="微软雅黑" w:hAnsi="微软雅黑"/>
+        </w:rPr>
+      </w:pPr>
+      <w:r>
+        <w:rPr>
+          <w:rFonts w:ascii="微软雅黑" w:eastAsia="微软雅黑" w:hAnsi="微软雅黑"/>
+        </w:rPr>
+        <w:t>QUERY_LOCATION_TYPE</w:t>
+      </w:r>
+      <w:r>
+        <w:rPr>
+          <w:rFonts w:ascii="微软雅黑" w:eastAsia="微软雅黑" w:hAnsi="微软雅黑"/>
+        </w:rPr>
+        <w:t>：</w:t>
+      </w:r>
+      <w:r>
+        <w:rPr>
+          <w:rFonts w:ascii="微软雅黑" w:eastAsia="微软雅黑" w:hAnsi="微软雅黑" w:hint="eastAsia"/>
+        </w:rPr>
+        <w:t>查询常用地址</w:t>
+      </w:r>
+      <w:r>
+        <w:rPr>
+          <w:rFonts w:ascii="微软雅黑" w:eastAsia="微软雅黑" w:hAnsi="微软雅黑"/>
+        </w:rPr>
+        <w:t>类型</w:t>
+      </w:r>
+    </w:p>
+    <w:p>
+      <w:pPr>
+        <w:rPr>
+          <w:rFonts w:ascii="微软雅黑" w:eastAsia="微软雅黑" w:hAnsi="微软雅黑"/>
+        </w:rPr>
+      </w:pPr>
+    </w:p>
+    <w:p>
+      <w:pPr>
+        <w:rPr>
+          <w:rFonts w:ascii="微软雅黑" w:eastAsia="微软雅黑" w:hAnsi="微软雅黑"/>
+        </w:rPr>
+      </w:pPr>
+      <w:r>
+        <w:rPr>
+          <w:rFonts w:ascii="微软雅黑" w:eastAsia="微软雅黑" w:hAnsi="微软雅黑"/>
+        </w:rPr>
+        <w:t>void onError(int type)</w:t>
+      </w:r>
+    </w:p>
+    <w:p>
+      <w:pPr>
+        <w:rPr>
+          <w:rFonts w:ascii="微软雅黑" w:eastAsia="微软雅黑" w:hAnsi="微软雅黑"/>
+        </w:rPr>
+      </w:pPr>
+      <w:r>
+        <w:rPr>
+          <w:rFonts w:ascii="微软雅黑" w:eastAsia="微软雅黑" w:hAnsi="微软雅黑" w:hint="eastAsia"/>
+        </w:rPr>
+        <w:t>用户信息绑定</w:t>
+      </w:r>
+      <w:r>
+        <w:rPr>
+          <w:rFonts w:ascii="微软雅黑" w:eastAsia="微软雅黑" w:hAnsi="微软雅黑" w:hint="eastAsia"/>
+        </w:rPr>
+        <w:t>接口调用失败回调，用于</w:t>
+      </w:r>
+      <w:r>
+        <w:rPr>
+          <w:rFonts w:ascii="微软雅黑" w:eastAsia="微软雅黑" w:hAnsi="微软雅黑"/>
+        </w:rPr>
+        <w:t>UI更新</w:t>
+      </w:r>
+    </w:p>
+    <w:p>
+      <w:pPr>
+        <w:rPr>
+          <w:rFonts w:ascii="微软雅黑" w:eastAsia="微软雅黑" w:hAnsi="微软雅黑"/>
+        </w:rPr>
+      </w:pPr>
+      <w:r>
+        <w:rPr>
+          <w:rFonts w:ascii="微软雅黑" w:eastAsia="微软雅黑" w:hAnsi="微软雅黑" w:hint="eastAsia"/>
+        </w:rPr>
         <w:lastRenderedPageBreak/>
         <w:t>参数</w:t>
       </w:r>
@@ -5634,19 +6070,7 @@
         <w:rPr>
           <w:rFonts w:ascii="微软雅黑" w:eastAsia="微软雅黑" w:hAnsi="微软雅黑" w:hint="eastAsia"/>
         </w:rPr>
-        <w:t>绑定</w:t>
-      </w:r>
-      <w:r>
-        <w:rPr>
-          <w:rFonts w:ascii="微软雅黑" w:eastAsia="微软雅黑" w:hAnsi="微软雅黑" w:hint="eastAsia"/>
-        </w:rPr>
-        <w:t>常用</w:t>
-      </w:r>
-      <w:r>
-        <w:rPr>
-          <w:rFonts w:ascii="微软雅黑" w:eastAsia="微软雅黑" w:hAnsi="微软雅黑" w:hint="eastAsia"/>
-        </w:rPr>
-        <w:t>地址</w:t>
+        <w:t>绑定常用地址</w:t>
       </w:r>
       <w:r>
         <w:rPr>
@@ -5695,83 +6119,323 @@
     </w:p>
     <w:p>
       <w:pPr>
-        <w:rPr>
-          <w:rFonts w:ascii="微软雅黑" w:eastAsia="微软雅黑" w:hAnsi="微软雅黑"/>
-        </w:rPr>
-      </w:pPr>
-      <w:r>
-        <w:rPr>
-          <w:rFonts w:ascii="微软雅黑" w:eastAsia="微软雅黑" w:hAnsi="微软雅黑"/>
-        </w:rPr>
-        <w:t>void onError(int type)</w:t>
-      </w:r>
-    </w:p>
-    <w:p>
-      <w:pPr>
-        <w:rPr>
-          <w:rFonts w:ascii="微软雅黑" w:eastAsia="微软雅黑" w:hAnsi="微软雅黑"/>
-        </w:rPr>
-      </w:pPr>
-      <w:r>
-        <w:rPr>
-          <w:rFonts w:ascii="微软雅黑" w:eastAsia="微软雅黑" w:hAnsi="微软雅黑" w:hint="eastAsia"/>
-        </w:rPr>
-        <w:t>用户信息绑定</w:t>
-      </w:r>
-      <w:r>
-        <w:rPr>
-          <w:rFonts w:ascii="微软雅黑" w:eastAsia="微软雅黑" w:hAnsi="微软雅黑" w:hint="eastAsia"/>
-        </w:rPr>
-        <w:t>接口调用失败回调，用于</w:t>
-      </w:r>
-      <w:r>
-        <w:rPr>
-          <w:rFonts w:ascii="微软雅黑" w:eastAsia="微软雅黑" w:hAnsi="微软雅黑"/>
-        </w:rPr>
-        <w:t>UI更新</w:t>
-      </w:r>
-    </w:p>
-    <w:p>
-      <w:pPr>
-        <w:rPr>
-          <w:rFonts w:ascii="微软雅黑" w:eastAsia="微软雅黑" w:hAnsi="微软雅黑"/>
-        </w:rPr>
-      </w:pPr>
-      <w:r>
-        <w:rPr>
-          <w:rFonts w:ascii="微软雅黑" w:eastAsia="微软雅黑" w:hAnsi="微软雅黑" w:hint="eastAsia"/>
-        </w:rPr>
-        <w:t>参数</w:t>
-      </w:r>
-    </w:p>
-    <w:p>
-      <w:pPr>
-        <w:rPr>
-          <w:rFonts w:ascii="微软雅黑" w:eastAsia="微软雅黑" w:hAnsi="微软雅黑"/>
-        </w:rPr>
-      </w:pPr>
-      <w:r>
-        <w:rPr>
-          <w:rFonts w:ascii="微软雅黑" w:eastAsia="微软雅黑" w:hAnsi="微软雅黑"/>
-        </w:rPr>
-        <w:t>type:调用类型</w:t>
-      </w:r>
-    </w:p>
-    <w:p>
-      <w:pPr>
-        <w:rPr>
-          <w:rFonts w:ascii="微软雅黑" w:eastAsia="微软雅黑" w:hAnsi="微软雅黑"/>
-        </w:rPr>
-      </w:pPr>
-      <w:r>
-        <w:rPr>
-          <w:rFonts w:ascii="微软雅黑" w:eastAsia="微软雅黑" w:hAnsi="微软雅黑"/>
-        </w:rPr>
-        <w:t>GET_CAPTCHA_TYPE</w:t>
-      </w:r>
-      <w:r>
-        <w:rPr>
-          <w:rFonts w:ascii="微软雅黑" w:eastAsia="微软雅黑" w:hAnsi="微软雅黑"/>
+        <w:pStyle w:val="a3"/>
+        <w:numPr>
+          <w:ilvl w:val="0"/>
+          <w:numId w:val="3"/>
+        </w:numPr>
+        <w:ind w:firstLineChars="0"/>
+        <w:rPr>
+          <w:rFonts w:ascii="微软雅黑" w:eastAsia="微软雅黑" w:hAnsi="微软雅黑" w:hint="eastAsia"/>
+          <w:b/>
+        </w:rPr>
+      </w:pPr>
+      <w:r>
+        <w:rPr>
+          <w:rFonts w:ascii="微软雅黑" w:eastAsia="微软雅黑" w:hAnsi="微软雅黑" w:hint="eastAsia"/>
+          <w:b/>
+        </w:rPr>
+        <w:t>Push</w:t>
+      </w:r>
+      <w:r>
+        <w:rPr>
+          <w:rFonts w:ascii="微软雅黑" w:eastAsia="微软雅黑" w:hAnsi="微软雅黑"/>
+          <w:b/>
+        </w:rPr>
+        <w:t>InfoManager</w:t>
+      </w:r>
+    </w:p>
+    <w:p>
+      <w:pPr>
+        <w:rPr>
+          <w:rFonts w:ascii="微软雅黑" w:eastAsia="微软雅黑" w:hAnsi="微软雅黑"/>
+        </w:rPr>
+      </w:pPr>
+      <w:r>
+        <w:rPr>
+          <w:rFonts w:ascii="微软雅黑" w:eastAsia="微软雅黑" w:hAnsi="微软雅黑" w:hint="eastAsia"/>
+        </w:rPr>
+        <w:t>推送信息管理类</w:t>
+      </w:r>
+    </w:p>
+    <w:p>
+      <w:pPr>
+        <w:rPr>
+          <w:rFonts w:ascii="微软雅黑" w:eastAsia="微软雅黑" w:hAnsi="微软雅黑" w:hint="eastAsia"/>
+        </w:rPr>
+      </w:pPr>
+    </w:p>
+    <w:p>
+      <w:pPr>
+        <w:rPr>
+          <w:rFonts w:ascii="微软雅黑" w:eastAsia="微软雅黑" w:hAnsi="微软雅黑"/>
+          <w:b/>
+        </w:rPr>
+      </w:pPr>
+      <w:r>
+        <w:rPr>
+          <w:rFonts w:ascii="微软雅黑" w:eastAsia="微软雅黑" w:hAnsi="微软雅黑"/>
+          <w:b/>
+        </w:rPr>
+        <w:t>getInstance</w:t>
+      </w:r>
+    </w:p>
+    <w:p>
+      <w:pPr>
+        <w:rPr>
+          <w:rFonts w:ascii="微软雅黑" w:eastAsia="微软雅黑" w:hAnsi="微软雅黑"/>
+        </w:rPr>
+      </w:pPr>
+      <w:r>
+        <w:rPr>
+          <w:rFonts w:ascii="微软雅黑" w:eastAsia="微软雅黑" w:hAnsi="微软雅黑" w:hint="eastAsia"/>
+        </w:rPr>
+        <w:t>获取</w:t>
+      </w:r>
+      <w:r>
+        <w:rPr>
+          <w:rFonts w:ascii="微软雅黑" w:eastAsia="微软雅黑" w:hAnsi="微软雅黑" w:hint="eastAsia"/>
+        </w:rPr>
+        <w:t>Push</w:t>
+      </w:r>
+      <w:r>
+        <w:rPr>
+          <w:rFonts w:ascii="微软雅黑" w:eastAsia="微软雅黑" w:hAnsi="微软雅黑"/>
+        </w:rPr>
+        <w:t>InfoManager</w:t>
+      </w:r>
+      <w:r>
+        <w:rPr>
+          <w:rFonts w:ascii="微软雅黑" w:eastAsia="微软雅黑" w:hAnsi="微软雅黑" w:hint="eastAsia"/>
+        </w:rPr>
+        <w:t>实例</w:t>
+      </w:r>
+    </w:p>
+    <w:p>
+      <w:pPr>
+        <w:rPr>
+          <w:rFonts w:ascii="微软雅黑" w:eastAsia="微软雅黑" w:hAnsi="微软雅黑"/>
+        </w:rPr>
+      </w:pPr>
+      <w:r>
+        <w:rPr>
+          <w:rFonts w:ascii="微软雅黑" w:eastAsia="微软雅黑" w:hAnsi="微软雅黑"/>
+        </w:rPr>
+        <w:t xml:space="preserve">static </w:t>
+      </w:r>
+      <w:r>
+        <w:rPr>
+          <w:rFonts w:ascii="微软雅黑" w:eastAsia="微软雅黑" w:hAnsi="微软雅黑" w:hint="eastAsia"/>
+        </w:rPr>
+        <w:t>Push</w:t>
+      </w:r>
+      <w:r>
+        <w:rPr>
+          <w:rFonts w:ascii="微软雅黑" w:eastAsia="微软雅黑" w:hAnsi="微软雅黑"/>
+        </w:rPr>
+        <w:t>InfoManager</w:t>
+      </w:r>
+      <w:r>
+        <w:rPr>
+          <w:rFonts w:ascii="微软雅黑" w:eastAsia="微软雅黑" w:hAnsi="微软雅黑"/>
+        </w:rPr>
+        <w:t xml:space="preserve"> </w:t>
+      </w:r>
+      <w:r>
+        <w:rPr>
+          <w:rFonts w:ascii="微软雅黑" w:eastAsia="微软雅黑" w:hAnsi="微软雅黑"/>
+        </w:rPr>
+        <w:t>getInstance()</w:t>
+      </w:r>
+    </w:p>
+    <w:p>
+      <w:pPr>
+        <w:rPr>
+          <w:rFonts w:ascii="微软雅黑" w:eastAsia="微软雅黑" w:hAnsi="微软雅黑"/>
+        </w:rPr>
+      </w:pPr>
+    </w:p>
+    <w:p>
+      <w:pPr>
+        <w:rPr>
+          <w:rFonts w:ascii="微软雅黑" w:eastAsia="微软雅黑" w:hAnsi="微软雅黑"/>
+        </w:rPr>
+      </w:pPr>
+      <w:r>
+        <w:rPr>
+          <w:rFonts w:ascii="微软雅黑" w:eastAsia="微软雅黑" w:hAnsi="微软雅黑" w:hint="eastAsia"/>
+        </w:rPr>
+        <w:t>id：推送ID</w:t>
+      </w:r>
+    </w:p>
+    <w:p>
+      <w:pPr>
+        <w:rPr>
+          <w:rFonts w:ascii="微软雅黑" w:eastAsia="微软雅黑" w:hAnsi="微软雅黑"/>
+        </w:rPr>
+      </w:pPr>
+      <w:r>
+        <w:rPr>
+          <w:rFonts w:ascii="微软雅黑" w:eastAsia="微软雅黑" w:hAnsi="微软雅黑" w:hint="eastAsia"/>
+        </w:rPr>
+        <w:t>idExtra：推送额外信息</w:t>
+      </w:r>
+    </w:p>
+    <w:p>
+      <w:pPr>
+        <w:rPr>
+          <w:rFonts w:ascii="微软雅黑" w:eastAsia="微软雅黑" w:hAnsi="微软雅黑"/>
+        </w:rPr>
+      </w:pPr>
+      <w:r>
+        <w:rPr>
+          <w:rFonts w:ascii="微软雅黑" w:eastAsia="微软雅黑" w:hAnsi="微软雅黑" w:hint="eastAsia"/>
+        </w:rPr>
+        <w:t>idType：推送类型</w:t>
+      </w:r>
+    </w:p>
+    <w:p>
+      <w:pPr>
+        <w:rPr>
+          <w:rFonts w:ascii="微软雅黑" w:eastAsia="微软雅黑" w:hAnsi="微软雅黑"/>
+        </w:rPr>
+      </w:pPr>
+    </w:p>
+    <w:p>
+      <w:pPr>
+        <w:pStyle w:val="a3"/>
+        <w:numPr>
+          <w:ilvl w:val="0"/>
+          <w:numId w:val="3"/>
+        </w:numPr>
+        <w:ind w:firstLineChars="0"/>
+        <w:rPr>
+          <w:rFonts w:ascii="微软雅黑" w:eastAsia="微软雅黑" w:hAnsi="微软雅黑" w:hint="eastAsia"/>
+          <w:b/>
+        </w:rPr>
+      </w:pPr>
+      <w:r>
+        <w:rPr>
+          <w:rFonts w:ascii="微软雅黑" w:eastAsia="微软雅黑" w:hAnsi="微软雅黑"/>
+          <w:b/>
+        </w:rPr>
+        <w:t>DeviceManager</w:t>
+      </w:r>
+    </w:p>
+    <w:p>
+      <w:pPr>
+        <w:rPr>
+          <w:rFonts w:ascii="微软雅黑" w:eastAsia="微软雅黑" w:hAnsi="微软雅黑"/>
+        </w:rPr>
+      </w:pPr>
+      <w:r>
+        <w:rPr>
+          <w:rFonts w:ascii="微软雅黑" w:eastAsia="微软雅黑" w:hAnsi="微软雅黑" w:hint="eastAsia"/>
+        </w:rPr>
+        <w:t>设备信息管理类</w:t>
+      </w:r>
+    </w:p>
+    <w:p>
+      <w:pPr>
+        <w:rPr>
+          <w:rFonts w:ascii="微软雅黑" w:eastAsia="微软雅黑" w:hAnsi="微软雅黑" w:hint="eastAsia"/>
+        </w:rPr>
+      </w:pPr>
+    </w:p>
+    <w:p>
+      <w:pPr>
+        <w:rPr>
+          <w:rFonts w:ascii="微软雅黑" w:eastAsia="微软雅黑" w:hAnsi="微软雅黑"/>
+          <w:b/>
+        </w:rPr>
+      </w:pPr>
+      <w:r>
+        <w:rPr>
+          <w:rFonts w:ascii="微软雅黑" w:eastAsia="微软雅黑" w:hAnsi="微软雅黑"/>
+          <w:b/>
+        </w:rPr>
+        <w:t>getInstance</w:t>
+      </w:r>
+    </w:p>
+    <w:p>
+      <w:pPr>
+        <w:rPr>
+          <w:rFonts w:ascii="微软雅黑" w:eastAsia="微软雅黑" w:hAnsi="微软雅黑"/>
+        </w:rPr>
+      </w:pPr>
+      <w:r>
+        <w:rPr>
+          <w:rFonts w:ascii="微软雅黑" w:eastAsia="微软雅黑" w:hAnsi="微软雅黑" w:hint="eastAsia"/>
+        </w:rPr>
+        <w:lastRenderedPageBreak/>
+        <w:t>获取</w:t>
+      </w:r>
+      <w:r>
+        <w:rPr>
+          <w:rFonts w:ascii="微软雅黑" w:eastAsia="微软雅黑" w:hAnsi="微软雅黑" w:hint="eastAsia"/>
+        </w:rPr>
+        <w:t>DeviceManager</w:t>
+      </w:r>
+      <w:r>
+        <w:rPr>
+          <w:rFonts w:ascii="微软雅黑" w:eastAsia="微软雅黑" w:hAnsi="微软雅黑" w:hint="eastAsia"/>
+        </w:rPr>
+        <w:t>实例</w:t>
+      </w:r>
+    </w:p>
+    <w:p>
+      <w:pPr>
+        <w:rPr>
+          <w:rFonts w:ascii="微软雅黑" w:eastAsia="微软雅黑" w:hAnsi="微软雅黑"/>
+        </w:rPr>
+      </w:pPr>
+      <w:r>
+        <w:rPr>
+          <w:rFonts w:ascii="微软雅黑" w:eastAsia="微软雅黑" w:hAnsi="微软雅黑"/>
+        </w:rPr>
+        <w:t xml:space="preserve">static </w:t>
+      </w:r>
+      <w:r>
+        <w:rPr>
+          <w:rFonts w:ascii="微软雅黑" w:eastAsia="微软雅黑" w:hAnsi="微软雅黑" w:hint="eastAsia"/>
+        </w:rPr>
+        <w:t>DeviceManager</w:t>
+      </w:r>
+      <w:r>
+        <w:rPr>
+          <w:rFonts w:ascii="微软雅黑" w:eastAsia="微软雅黑" w:hAnsi="微软雅黑"/>
+        </w:rPr>
+        <w:t xml:space="preserve"> </w:t>
+      </w:r>
+      <w:r>
+        <w:rPr>
+          <w:rFonts w:ascii="微软雅黑" w:eastAsia="微软雅黑" w:hAnsi="微软雅黑"/>
+        </w:rPr>
+        <w:t>getInstance()</w:t>
+      </w:r>
+    </w:p>
+    <w:p>
+      <w:pPr>
+        <w:rPr>
+          <w:rFonts w:ascii="微软雅黑" w:eastAsia="微软雅黑" w:hAnsi="微软雅黑"/>
+        </w:rPr>
+      </w:pPr>
+    </w:p>
+    <w:p>
+      <w:pPr>
+        <w:rPr>
+          <w:rFonts w:ascii="微软雅黑" w:eastAsia="微软雅黑" w:hAnsi="微软雅黑"/>
+        </w:rPr>
+      </w:pPr>
+      <w:r>
+        <w:rPr>
+          <w:rFonts w:ascii="微软雅黑" w:eastAsia="微软雅黑" w:hAnsi="微软雅黑" w:hint="eastAsia"/>
+        </w:rPr>
+        <w:t>qua</w:t>
+      </w:r>
+      <w:r>
+        <w:rPr>
+          <w:rFonts w:ascii="微软雅黑" w:eastAsia="微软雅黑" w:hAnsi="微软雅黑" w:hint="eastAsia"/>
         </w:rPr>
         <w:t>：</w:t>
       </w:r>
@@ -5779,30 +6443,30 @@
         <w:rPr>
           <w:rFonts w:ascii="微软雅黑" w:eastAsia="微软雅黑" w:hAnsi="微软雅黑" w:hint="eastAsia"/>
         </w:rPr>
-        <w:t>获取短信验证码</w:t>
-      </w:r>
-      <w:r>
-        <w:rPr>
-          <w:rFonts w:ascii="微软雅黑" w:eastAsia="微软雅黑" w:hAnsi="微软雅黑"/>
-        </w:rPr>
-        <w:t>类型</w:t>
-      </w:r>
-    </w:p>
-    <w:p>
-      <w:pPr>
-        <w:rPr>
-          <w:rFonts w:ascii="微软雅黑" w:eastAsia="微软雅黑" w:hAnsi="微软雅黑"/>
-        </w:rPr>
-      </w:pPr>
-      <w:r>
-        <w:rPr>
-          <w:rFonts w:ascii="微软雅黑" w:eastAsia="微软雅黑" w:hAnsi="微软雅黑"/>
-        </w:rPr>
-        <w:t>BIND_PHONENUMBER_TYPE</w:t>
-      </w:r>
-      <w:r>
-        <w:rPr>
-          <w:rFonts w:ascii="微软雅黑" w:eastAsia="微软雅黑" w:hAnsi="微软雅黑"/>
+        <w:t>设备</w:t>
+      </w:r>
+      <w:r>
+        <w:rPr>
+          <w:rFonts w:ascii="微软雅黑" w:eastAsia="微软雅黑" w:hAnsi="微软雅黑"/>
+        </w:rPr>
+        <w:t>QUA</w:t>
+      </w:r>
+    </w:p>
+    <w:p>
+      <w:pPr>
+        <w:rPr>
+          <w:rFonts w:ascii="微软雅黑" w:eastAsia="微软雅黑" w:hAnsi="微软雅黑"/>
+        </w:rPr>
+      </w:pPr>
+      <w:r>
+        <w:rPr>
+          <w:rFonts w:ascii="微软雅黑" w:eastAsia="微软雅黑" w:hAnsi="微软雅黑" w:hint="eastAsia"/>
+        </w:rPr>
+        <w:t>bindTime</w:t>
+      </w:r>
+      <w:r>
+        <w:rPr>
+          <w:rFonts w:ascii="微软雅黑" w:eastAsia="微软雅黑" w:hAnsi="微软雅黑" w:hint="eastAsia"/>
         </w:rPr>
         <w:t>：</w:t>
       </w:r>
@@ -5810,76 +6474,88 @@
         <w:rPr>
           <w:rFonts w:ascii="微软雅黑" w:eastAsia="微软雅黑" w:hAnsi="微软雅黑" w:hint="eastAsia"/>
         </w:rPr>
-        <w:t>绑定手机号</w:t>
-      </w:r>
-      <w:r>
-        <w:rPr>
-          <w:rFonts w:ascii="微软雅黑" w:eastAsia="微软雅黑" w:hAnsi="微软雅黑"/>
-        </w:rPr>
-        <w:t>类型</w:t>
-      </w:r>
-    </w:p>
-    <w:p>
-      <w:pPr>
-        <w:rPr>
-          <w:rFonts w:ascii="微软雅黑" w:eastAsia="微软雅黑" w:hAnsi="微软雅黑"/>
-        </w:rPr>
-      </w:pPr>
-      <w:r>
-        <w:rPr>
-          <w:rFonts w:ascii="微软雅黑" w:eastAsia="微软雅黑" w:hAnsi="微软雅黑"/>
-        </w:rPr>
-        <w:t>BIND_LOCATION_TYPE</w:t>
-      </w:r>
-      <w:r>
-        <w:rPr>
-          <w:rFonts w:ascii="微软雅黑" w:eastAsia="微软雅黑" w:hAnsi="微软雅黑"/>
-        </w:rPr>
-        <w:t>：</w:t>
-      </w:r>
-      <w:r>
-        <w:rPr>
-          <w:rFonts w:ascii="微软雅黑" w:eastAsia="微软雅黑" w:hAnsi="微软雅黑" w:hint="eastAsia"/>
-        </w:rPr>
-        <w:t>绑定常用地址</w:t>
-      </w:r>
-      <w:r>
-        <w:rPr>
-          <w:rFonts w:ascii="微软雅黑" w:eastAsia="微软雅黑" w:hAnsi="微软雅黑"/>
-        </w:rPr>
-        <w:t>类型</w:t>
-      </w:r>
-    </w:p>
-    <w:p>
-      <w:pPr>
-        <w:rPr>
-          <w:rFonts w:ascii="微软雅黑" w:eastAsia="微软雅黑" w:hAnsi="微软雅黑"/>
-        </w:rPr>
-      </w:pPr>
-      <w:r>
-        <w:rPr>
-          <w:rFonts w:ascii="微软雅黑" w:eastAsia="微软雅黑" w:hAnsi="微软雅黑"/>
-        </w:rPr>
-        <w:t>QUERY_LOCATION_TYPE</w:t>
-      </w:r>
-      <w:r>
-        <w:rPr>
-          <w:rFonts w:ascii="微软雅黑" w:eastAsia="微软雅黑" w:hAnsi="微软雅黑"/>
-        </w:rPr>
-        <w:t>：</w:t>
-      </w:r>
-      <w:r>
-        <w:rPr>
-          <w:rFonts w:ascii="微软雅黑" w:eastAsia="微软雅黑" w:hAnsi="微软雅黑" w:hint="eastAsia"/>
-        </w:rPr>
-        <w:t>查询常用地址</w:t>
-      </w:r>
-      <w:r>
-        <w:rPr>
-          <w:rFonts w:ascii="微软雅黑" w:eastAsia="微软雅黑" w:hAnsi="微软雅黑"/>
-        </w:rPr>
-        <w:t>类型</w:t>
-      </w:r>
+        <w:t>绑定时间</w:t>
+      </w:r>
+    </w:p>
+    <w:p>
+      <w:pPr>
+        <w:rPr>
+          <w:rFonts w:ascii="微软雅黑" w:eastAsia="微软雅黑" w:hAnsi="微软雅黑" w:hint="eastAsia"/>
+        </w:rPr>
+      </w:pPr>
+      <w:r>
+        <w:rPr>
+          <w:rFonts w:ascii="微软雅黑" w:eastAsia="微软雅黑" w:hAnsi="微软雅黑" w:hint="eastAsia"/>
+        </w:rPr>
+        <w:t>guid：设备GUID</w:t>
+      </w:r>
+    </w:p>
+    <w:p>
+      <w:pPr>
+        <w:rPr>
+          <w:rFonts w:ascii="微软雅黑" w:eastAsia="微软雅黑" w:hAnsi="微软雅黑"/>
+        </w:rPr>
+      </w:pPr>
+      <w:r>
+        <w:rPr>
+          <w:rFonts w:ascii="微软雅黑" w:eastAsia="微软雅黑" w:hAnsi="微软雅黑" w:hint="eastAsia"/>
+        </w:rPr>
+        <w:t>imei：设备IMEI</w:t>
+      </w:r>
+    </w:p>
+    <w:p>
+      <w:pPr>
+        <w:rPr>
+          <w:rFonts w:ascii="微软雅黑" w:eastAsia="微软雅黑" w:hAnsi="微软雅黑"/>
+        </w:rPr>
+      </w:pPr>
+      <w:r>
+        <w:rPr>
+          <w:rFonts w:ascii="微软雅黑" w:eastAsia="微软雅黑" w:hAnsi="微软雅黑" w:hint="eastAsia"/>
+        </w:rPr>
+        <w:t>licence：设备licence</w:t>
+      </w:r>
+    </w:p>
+    <w:p>
+      <w:pPr>
+        <w:rPr>
+          <w:rFonts w:ascii="微软雅黑" w:eastAsia="微软雅黑" w:hAnsi="微软雅黑"/>
+        </w:rPr>
+      </w:pPr>
+      <w:r>
+        <w:rPr>
+          <w:rFonts w:ascii="微软雅黑" w:eastAsia="微软雅黑" w:hAnsi="微软雅黑" w:hint="eastAsia"/>
+        </w:rPr>
+        <w:t>mac：设备mac地址</w:t>
+      </w:r>
+    </w:p>
+    <w:p>
+      <w:pPr>
+        <w:rPr>
+          <w:rFonts w:ascii="微软雅黑" w:eastAsia="微软雅黑" w:hAnsi="微软雅黑"/>
+        </w:rPr>
+      </w:pPr>
+      <w:r>
+        <w:rPr>
+          <w:rFonts w:ascii="微软雅黑" w:eastAsia="微软雅黑" w:hAnsi="微软雅黑" w:hint="eastAsia"/>
+        </w:rPr>
+        <w:t>qimei：设备qimei</w:t>
+      </w:r>
+    </w:p>
+    <w:p>
+      <w:pPr>
+        <w:rPr>
+          <w:rFonts w:ascii="微软雅黑" w:eastAsia="微软雅黑" w:hAnsi="微软雅黑" w:hint="eastAsia"/>
+        </w:rPr>
+      </w:pPr>
+      <w:r>
+        <w:rPr>
+          <w:rFonts w:ascii="微软雅黑" w:eastAsia="微软雅黑" w:hAnsi="微软雅黑" w:hint="eastAsia"/>
+        </w:rPr>
+        <w:t>enrollTime：注册时间</w:t>
+      </w:r>
+      <w:bookmarkStart w:id="0" w:name="_GoBack"/>
+      <w:bookmarkEnd w:id="0"/>
     </w:p>
     <w:p>
       <w:pPr>
@@ -7515,7 +8191,7 @@
 </file>
 
 <file path=customXml/itemProps1.xml><?xml version="1.0" encoding="utf-8"?>
-<ds:datastoreItem xmlns:ds="http://schemas.openxmlformats.org/officeDocument/2006/customXml" ds:itemID="{D526CE1C-AE7C-498B-BD57-6D24CA6DE583}">
+<ds:datastoreItem xmlns:ds="http://schemas.openxmlformats.org/officeDocument/2006/customXml" ds:itemID="{418E7735-282E-4016-9A27-F993E77BDC3C}">
   <ds:schemaRefs>
     <ds:schemaRef ds:uri="http://schemas.openxmlformats.org/officeDocument/2006/bibliography"/>
   </ds:schemaRefs>

</xml_diff>